<commit_message>
Resume download and pdf were not  identical and needed updating
</commit_message>
<xml_diff>
--- a/Downloads/Resume.docx
+++ b/Downloads/Resume.docx
@@ -311,12 +311,7 @@
           <w:sz w:val="24"/>
         </w:rPr>
         <w:sectPr>
-          <w:headerReference w:type="even" r:id="rId8"/>
-          <w:headerReference w:type="default" r:id="rId9"/>
-          <w:footerReference w:type="even" r:id="rId10"/>
-          <w:footerReference w:type="default" r:id="rId11"/>
-          <w:headerReference w:type="first" r:id="rId12"/>
-          <w:footerReference w:type="first" r:id="rId13"/>
+          <w:headerReference w:type="default" r:id="rId8"/>
           <w:type w:val="continuous"/>
           <w:pgSz w:w="12240" w:h="15840"/>
           <w:pgMar w:top="1440" w:right="1440" w:bottom="1440" w:left="1440" w:header="720" w:footer="720" w:gutter="0"/>
@@ -378,7 +373,7 @@
           <w:sz w:val="24"/>
         </w:rPr>
         <w:sectPr>
-          <w:headerReference w:type="default" r:id="rId14"/>
+          <w:headerReference w:type="default" r:id="rId9"/>
           <w:type w:val="continuous"/>
           <w:pgSz w:w="12240" w:h="15840"/>
           <w:pgMar w:top="1440" w:right="1440" w:bottom="1440" w:left="1440" w:header="720" w:footer="720" w:gutter="0"/>
@@ -814,7 +809,7 @@
           <w:sz w:val="24"/>
         </w:rPr>
         <w:sectPr>
-          <w:headerReference w:type="default" r:id="rId15"/>
+          <w:headerReference w:type="default" r:id="rId10"/>
           <w:type w:val="continuous"/>
           <w:pgSz w:w="12240" w:h="15840"/>
           <w:pgMar w:top="1440" w:right="1440" w:bottom="1440" w:left="1440" w:header="720" w:footer="720" w:gutter="0"/>
@@ -936,7 +931,7 @@
         <w:pStyle w:val="ListParagraph"/>
         <w:numPr>
           <w:ilvl w:val="0"/>
-          <w:numId w:val="11"/>
+          <w:numId w:val="13"/>
         </w:numPr>
         <w:spacing w:line="240" w:lineRule="auto"/>
         <w:rPr>
@@ -949,21 +944,7 @@
           <w:rFonts w:ascii="Times New Roman" w:hAnsi="Times New Roman" w:cs="Times New Roman"/>
           <w:sz w:val="24"/>
         </w:rPr>
-        <w:t xml:space="preserve">Utilized the Godot </w:t>
-      </w:r>
-      <w:r>
-        <w:rPr>
-          <w:rFonts w:ascii="Times New Roman" w:hAnsi="Times New Roman" w:cs="Times New Roman"/>
-          <w:sz w:val="24"/>
-        </w:rPr>
-        <w:t>Engine</w:t>
-      </w:r>
-      <w:r>
-        <w:rPr>
-          <w:rFonts w:ascii="Times New Roman" w:hAnsi="Times New Roman" w:cs="Times New Roman"/>
-          <w:sz w:val="24"/>
-        </w:rPr>
-        <w:t xml:space="preserve"> and </w:t>
+        <w:t xml:space="preserve">Utilized the Godot Engine and </w:t>
       </w:r>
       <w:proofErr w:type="spellStart"/>
       <w:r>
@@ -980,173 +961,6 @@
           <w:sz w:val="24"/>
         </w:rPr>
         <w:t xml:space="preserve"> to design a challenging platformer while incorporating the given theme of deception.</w:t>
-      </w:r>
-    </w:p>
-    <w:p>
-      <w:pPr>
-        <w:pStyle w:val="ListParagraph"/>
-        <w:numPr>
-          <w:ilvl w:val="0"/>
-          <w:numId w:val="11"/>
-        </w:numPr>
-        <w:spacing w:line="240" w:lineRule="auto"/>
-        <w:rPr>
-          <w:rFonts w:ascii="Times New Roman" w:hAnsi="Times New Roman" w:cs="Times New Roman"/>
-          <w:sz w:val="24"/>
-        </w:rPr>
-      </w:pPr>
-      <w:r>
-        <w:rPr>
-          <w:rFonts w:ascii="Times New Roman" w:hAnsi="Times New Roman" w:cs="Times New Roman"/>
-          <w:sz w:val="24"/>
-        </w:rPr>
-        <w:t xml:space="preserve">Assumed the role as lead and directed a team of nine to produce a functional </w:t>
-      </w:r>
-      <w:r>
-        <w:rPr>
-          <w:rFonts w:ascii="Times New Roman" w:hAnsi="Times New Roman" w:cs="Times New Roman"/>
-          <w:sz w:val="24"/>
-        </w:rPr>
-        <w:t>game</w:t>
-      </w:r>
-      <w:r>
-        <w:rPr>
-          <w:rFonts w:ascii="Times New Roman" w:hAnsi="Times New Roman" w:cs="Times New Roman"/>
-          <w:sz w:val="24"/>
-        </w:rPr>
-        <w:t xml:space="preserve"> within a </w:t>
-      </w:r>
-      <w:proofErr w:type="gramStart"/>
-      <w:r>
-        <w:rPr>
-          <w:rFonts w:ascii="Times New Roman" w:hAnsi="Times New Roman" w:cs="Times New Roman"/>
-          <w:sz w:val="24"/>
-        </w:rPr>
-        <w:t>7 day</w:t>
-      </w:r>
-      <w:proofErr w:type="gramEnd"/>
-      <w:r>
-        <w:rPr>
-          <w:rFonts w:ascii="Times New Roman" w:hAnsi="Times New Roman" w:cs="Times New Roman"/>
-          <w:sz w:val="24"/>
-        </w:rPr>
-        <w:t xml:space="preserve"> period.</w:t>
-      </w:r>
-    </w:p>
-    <w:p>
-      <w:pPr>
-        <w:pStyle w:val="ListParagraph"/>
-        <w:numPr>
-          <w:ilvl w:val="0"/>
-          <w:numId w:val="11"/>
-        </w:numPr>
-        <w:spacing w:line="240" w:lineRule="auto"/>
-        <w:rPr>
-          <w:rFonts w:ascii="Times New Roman" w:hAnsi="Times New Roman" w:cs="Times New Roman"/>
-          <w:sz w:val="24"/>
-        </w:rPr>
-      </w:pPr>
-      <w:r>
-        <w:rPr>
-          <w:rFonts w:ascii="Times New Roman" w:hAnsi="Times New Roman" w:cs="Times New Roman"/>
-          <w:sz w:val="24"/>
-        </w:rPr>
-        <w:t>Designed multiple mechanics from collectables to omnidirectional moving platforms that can be easily manipulated by the level designer.</w:t>
-      </w:r>
-    </w:p>
-    <w:p>
-      <w:pPr>
-        <w:spacing w:line="240" w:lineRule="auto"/>
-        <w:rPr>
-          <w:rFonts w:ascii="Times New Roman" w:hAnsi="Times New Roman" w:cs="Times New Roman"/>
-          <w:sz w:val="24"/>
-        </w:rPr>
-      </w:pPr>
-      <w:r>
-        <w:rPr>
-          <w:rFonts w:ascii="Times New Roman" w:hAnsi="Times New Roman" w:cs="Times New Roman"/>
-          <w:sz w:val="24"/>
-        </w:rPr>
-        <w:t>Critter</w:t>
-      </w:r>
-      <w:r>
-        <w:rPr>
-          <w:rFonts w:ascii="Times New Roman" w:hAnsi="Times New Roman" w:cs="Times New Roman"/>
-          <w:sz w:val="24"/>
-        </w:rPr>
-        <w:t>s</w:t>
-      </w:r>
-      <w:r>
-        <w:rPr>
-          <w:rFonts w:ascii="Times New Roman" w:hAnsi="Times New Roman" w:cs="Times New Roman"/>
-          <w:sz w:val="24"/>
-        </w:rPr>
-        <w:t xml:space="preserve"> – 2022 Shawnee Stat</w:t>
-      </w:r>
-      <w:r>
-        <w:rPr>
-          <w:rFonts w:ascii="Times New Roman" w:hAnsi="Times New Roman" w:cs="Times New Roman"/>
-          <w:sz w:val="24"/>
-        </w:rPr>
-        <w:t>e</w:t>
-      </w:r>
-      <w:r>
-        <w:rPr>
-          <w:rFonts w:ascii="Times New Roman" w:hAnsi="Times New Roman" w:cs="Times New Roman"/>
-          <w:sz w:val="24"/>
-        </w:rPr>
-        <w:tab/>
-      </w:r>
-      <w:r>
-        <w:rPr>
-          <w:rFonts w:ascii="Times New Roman" w:hAnsi="Times New Roman" w:cs="Times New Roman"/>
-          <w:sz w:val="24"/>
-        </w:rPr>
-        <w:tab/>
-      </w:r>
-      <w:r>
-        <w:rPr>
-          <w:rFonts w:ascii="Times New Roman" w:hAnsi="Times New Roman" w:cs="Times New Roman"/>
-          <w:sz w:val="24"/>
-        </w:rPr>
-        <w:tab/>
-        <w:t xml:space="preserve">         </w:t>
-      </w:r>
-      <w:r>
-        <w:rPr>
-          <w:rFonts w:ascii="Times New Roman" w:hAnsi="Times New Roman" w:cs="Times New Roman"/>
-          <w:sz w:val="24"/>
-        </w:rPr>
-        <w:tab/>
-      </w:r>
-      <w:r>
-        <w:rPr>
-          <w:rFonts w:ascii="Times New Roman" w:hAnsi="Times New Roman" w:cs="Times New Roman"/>
-          <w:sz w:val="24"/>
-        </w:rPr>
-        <w:tab/>
-        <w:t xml:space="preserve">       </w:t>
-      </w:r>
-      <w:r>
-        <w:rPr>
-          <w:rFonts w:ascii="Times New Roman" w:hAnsi="Times New Roman" w:cs="Times New Roman"/>
-          <w:sz w:val="24"/>
-        </w:rPr>
-        <w:tab/>
-      </w:r>
-      <w:r>
-        <w:rPr>
-          <w:rFonts w:ascii="Times New Roman" w:hAnsi="Times New Roman" w:cs="Times New Roman"/>
-          <w:sz w:val="24"/>
-        </w:rPr>
-        <w:tab/>
-      </w:r>
-      <w:r>
-        <w:rPr>
-          <w:rFonts w:ascii="Times New Roman" w:hAnsi="Times New Roman" w:cs="Times New Roman"/>
-          <w:sz w:val="24"/>
-        </w:rPr>
-        <w:t>October 2022</w:t>
       </w:r>
     </w:p>
     <w:p>
@@ -1167,49 +981,7 @@
           <w:rFonts w:ascii="Times New Roman" w:hAnsi="Times New Roman" w:cs="Times New Roman"/>
           <w:sz w:val="24"/>
         </w:rPr>
-        <w:t xml:space="preserve">Assigned the task of making simple shooter style </w:t>
-      </w:r>
-      <w:r>
-        <w:rPr>
-          <w:rFonts w:ascii="Times New Roman" w:hAnsi="Times New Roman" w:cs="Times New Roman"/>
-          <w:sz w:val="24"/>
-        </w:rPr>
-        <w:t>game</w:t>
-      </w:r>
-      <w:r>
-        <w:rPr>
-          <w:rFonts w:ascii="Times New Roman" w:hAnsi="Times New Roman" w:cs="Times New Roman"/>
-          <w:sz w:val="24"/>
-        </w:rPr>
-        <w:t xml:space="preserve"> in the Unreal Engine</w:t>
-      </w:r>
-      <w:r>
-        <w:rPr>
-          <w:rFonts w:ascii="Times New Roman" w:hAnsi="Times New Roman" w:cs="Times New Roman"/>
-          <w:sz w:val="24"/>
-        </w:rPr>
-        <w:t xml:space="preserve"> but</w:t>
-      </w:r>
-      <w:r>
-        <w:rPr>
-          <w:rFonts w:ascii="Times New Roman" w:hAnsi="Times New Roman" w:cs="Times New Roman"/>
-          <w:sz w:val="24"/>
-        </w:rPr>
-        <w:t xml:space="preserve"> pursued an ambitious VR horror game</w:t>
-      </w:r>
-      <w:r>
-        <w:rPr>
-          <w:rFonts w:ascii="Times New Roman" w:hAnsi="Times New Roman" w:cs="Times New Roman"/>
-          <w:sz w:val="24"/>
-        </w:rPr>
-        <w:t xml:space="preserve"> that met the requirements</w:t>
-      </w:r>
-      <w:r>
-        <w:rPr>
-          <w:rFonts w:ascii="Times New Roman" w:hAnsi="Times New Roman" w:cs="Times New Roman"/>
-          <w:sz w:val="24"/>
-        </w:rPr>
-        <w:t>.</w:t>
+        <w:t>Assumed the role of lead and directed a team of nine to produce a functional game within a 7-day period.</w:t>
       </w:r>
     </w:p>
     <w:p>
@@ -1230,7 +1002,102 @@
           <w:rFonts w:ascii="Times New Roman" w:hAnsi="Times New Roman" w:cs="Times New Roman"/>
           <w:sz w:val="24"/>
         </w:rPr>
-        <w:t>Developed aspects of a simple noise detection through blueprints that will give the player the feeling that their actions will draw the enemies closer to them.</w:t>
+        <w:t>Designed multiple mechanics from collectibles to omnidirectional moving platforms that can be easily manipulated by the level designer.</w:t>
+      </w:r>
+    </w:p>
+    <w:p>
+      <w:pPr>
+        <w:spacing w:line="240" w:lineRule="auto"/>
+        <w:rPr>
+          <w:rFonts w:ascii="Times New Roman" w:hAnsi="Times New Roman" w:cs="Times New Roman"/>
+          <w:sz w:val="24"/>
+        </w:rPr>
+      </w:pPr>
+      <w:r>
+        <w:rPr>
+          <w:rFonts w:ascii="Times New Roman" w:hAnsi="Times New Roman" w:cs="Times New Roman"/>
+          <w:sz w:val="24"/>
+        </w:rPr>
+        <w:t>Critter</w:t>
+      </w:r>
+      <w:r>
+        <w:rPr>
+          <w:rFonts w:ascii="Times New Roman" w:hAnsi="Times New Roman" w:cs="Times New Roman"/>
+          <w:sz w:val="24"/>
+        </w:rPr>
+        <w:t>s</w:t>
+      </w:r>
+      <w:r>
+        <w:rPr>
+          <w:rFonts w:ascii="Times New Roman" w:hAnsi="Times New Roman" w:cs="Times New Roman"/>
+          <w:sz w:val="24"/>
+        </w:rPr>
+        <w:t xml:space="preserve"> – 2022 Shawnee Stat</w:t>
+      </w:r>
+      <w:r>
+        <w:rPr>
+          <w:rFonts w:ascii="Times New Roman" w:hAnsi="Times New Roman" w:cs="Times New Roman"/>
+          <w:sz w:val="24"/>
+        </w:rPr>
+        <w:t>e</w:t>
+      </w:r>
+      <w:r>
+        <w:rPr>
+          <w:rFonts w:ascii="Times New Roman" w:hAnsi="Times New Roman" w:cs="Times New Roman"/>
+          <w:sz w:val="24"/>
+        </w:rPr>
+        <w:tab/>
+      </w:r>
+      <w:r>
+        <w:rPr>
+          <w:rFonts w:ascii="Times New Roman" w:hAnsi="Times New Roman" w:cs="Times New Roman"/>
+          <w:sz w:val="24"/>
+        </w:rPr>
+        <w:tab/>
+      </w:r>
+      <w:r>
+        <w:rPr>
+          <w:rFonts w:ascii="Times New Roman" w:hAnsi="Times New Roman" w:cs="Times New Roman"/>
+          <w:sz w:val="24"/>
+        </w:rPr>
+        <w:tab/>
+        <w:t xml:space="preserve">         </w:t>
+      </w:r>
+      <w:r>
+        <w:rPr>
+          <w:rFonts w:ascii="Times New Roman" w:hAnsi="Times New Roman" w:cs="Times New Roman"/>
+          <w:sz w:val="24"/>
+        </w:rPr>
+        <w:tab/>
+      </w:r>
+      <w:r>
+        <w:rPr>
+          <w:rFonts w:ascii="Times New Roman" w:hAnsi="Times New Roman" w:cs="Times New Roman"/>
+          <w:sz w:val="24"/>
+        </w:rPr>
+        <w:tab/>
+        <w:t xml:space="preserve">       </w:t>
+      </w:r>
+      <w:r>
+        <w:rPr>
+          <w:rFonts w:ascii="Times New Roman" w:hAnsi="Times New Roman" w:cs="Times New Roman"/>
+          <w:sz w:val="24"/>
+        </w:rPr>
+        <w:tab/>
+      </w:r>
+      <w:r>
+        <w:rPr>
+          <w:rFonts w:ascii="Times New Roman" w:hAnsi="Times New Roman" w:cs="Times New Roman"/>
+          <w:sz w:val="24"/>
+        </w:rPr>
+        <w:tab/>
+      </w:r>
+      <w:r>
+        <w:rPr>
+          <w:rFonts w:ascii="Times New Roman" w:hAnsi="Times New Roman" w:cs="Times New Roman"/>
+          <w:sz w:val="24"/>
+        </w:rPr>
+        <w:t>October 2022</w:t>
       </w:r>
     </w:p>
     <w:p>
@@ -1251,14 +1118,49 @@
           <w:rFonts w:ascii="Times New Roman" w:hAnsi="Times New Roman" w:cs="Times New Roman"/>
           <w:sz w:val="24"/>
         </w:rPr>
-        <w:t xml:space="preserve">Incorporated the use of the landscape and foliage tools </w:t>
-      </w:r>
-      <w:r>
-        <w:rPr>
-          <w:rFonts w:ascii="Times New Roman" w:hAnsi="Times New Roman" w:cs="Times New Roman"/>
-          <w:sz w:val="24"/>
-        </w:rPr>
-        <w:t>to create a forest themed environment to immerse the player further</w:t>
+        <w:t>Assigned the task of making a simple shooter-style game in the Unreal Engine but pursued an ambitious VR horror game that met the requirements.</w:t>
+      </w:r>
+    </w:p>
+    <w:p>
+      <w:pPr>
+        <w:pStyle w:val="ListParagraph"/>
+        <w:numPr>
+          <w:ilvl w:val="0"/>
+          <w:numId w:val="13"/>
+        </w:numPr>
+        <w:spacing w:line="240" w:lineRule="auto"/>
+        <w:rPr>
+          <w:rFonts w:ascii="Times New Roman" w:hAnsi="Times New Roman" w:cs="Times New Roman"/>
+          <w:sz w:val="24"/>
+        </w:rPr>
+      </w:pPr>
+      <w:r>
+        <w:rPr>
+          <w:rFonts w:ascii="Times New Roman" w:hAnsi="Times New Roman" w:cs="Times New Roman"/>
+          <w:sz w:val="24"/>
+        </w:rPr>
+        <w:t>Developed aspects of noise detection through blueprints that will give the player the feeling that their actions will draw the enemies closer to them.</w:t>
+      </w:r>
+    </w:p>
+    <w:p>
+      <w:pPr>
+        <w:pStyle w:val="ListParagraph"/>
+        <w:numPr>
+          <w:ilvl w:val="0"/>
+          <w:numId w:val="13"/>
+        </w:numPr>
+        <w:spacing w:line="240" w:lineRule="auto"/>
+        <w:rPr>
+          <w:rFonts w:ascii="Times New Roman" w:hAnsi="Times New Roman" w:cs="Times New Roman"/>
+          <w:sz w:val="24"/>
+        </w:rPr>
+      </w:pPr>
+      <w:r>
+        <w:rPr>
+          <w:rFonts w:ascii="Times New Roman" w:hAnsi="Times New Roman" w:cs="Times New Roman"/>
+          <w:sz w:val="24"/>
+        </w:rPr>
+        <w:t>Incorporated the use of the landscape and foliage tools to create a forest-themed environment to immerse the player further</w:t>
       </w:r>
     </w:p>
     <w:p>
@@ -1280,6 +1182,556 @@
           <w:szCs w:val="20"/>
         </w:rPr>
       </w:pPr>
+    </w:p>
+    <w:p>
+      <w:pPr>
+        <w:spacing w:line="240" w:lineRule="auto"/>
+        <w:rPr>
+          <w:rFonts w:ascii="Times New Roman" w:hAnsi="Times New Roman" w:cs="Times New Roman"/>
+          <w:sz w:val="20"/>
+          <w:szCs w:val="20"/>
+        </w:rPr>
+      </w:pPr>
+    </w:p>
+    <w:p>
+      <w:pPr>
+        <w:pStyle w:val="BodyText"/>
+        <w:tabs>
+          <w:tab w:val="left" w:pos="6141"/>
+        </w:tabs>
+        <w:spacing w:before="79"/>
+        <w:ind w:left="140" w:firstLine="0"/>
+      </w:pPr>
+      <w:bookmarkStart w:id="4" w:name="_Hlk123599208"/>
+      <w:r>
+        <w:lastRenderedPageBreak/>
+        <w:t>Pinball</w:t>
+      </w:r>
+      <w:r>
+        <w:rPr>
+          <w:spacing w:val="-2"/>
+        </w:rPr>
+        <w:t xml:space="preserve"> </w:t>
+      </w:r>
+      <w:r>
+        <w:t>–</w:t>
+      </w:r>
+      <w:r>
+        <w:rPr>
+          <w:spacing w:val="-2"/>
+        </w:rPr>
+        <w:t xml:space="preserve"> </w:t>
+      </w:r>
+      <w:r>
+        <w:t>2022</w:t>
+      </w:r>
+      <w:r>
+        <w:rPr>
+          <w:spacing w:val="-1"/>
+        </w:rPr>
+        <w:t xml:space="preserve"> </w:t>
+      </w:r>
+      <w:r>
+        <w:t>Shawnee</w:t>
+      </w:r>
+      <w:r>
+        <w:rPr>
+          <w:spacing w:val="-3"/>
+        </w:rPr>
+        <w:t xml:space="preserve"> </w:t>
+      </w:r>
+      <w:r>
+        <w:rPr>
+          <w:spacing w:val="-2"/>
+        </w:rPr>
+        <w:t>State</w:t>
+      </w:r>
+      <w:r>
+        <w:tab/>
+        <w:t>November</w:t>
+      </w:r>
+      <w:r>
+        <w:rPr>
+          <w:spacing w:val="-2"/>
+        </w:rPr>
+        <w:t xml:space="preserve"> </w:t>
+      </w:r>
+      <w:r>
+        <w:t>2022</w:t>
+      </w:r>
+      <w:r>
+        <w:rPr>
+          <w:spacing w:val="-1"/>
+        </w:rPr>
+        <w:t xml:space="preserve"> </w:t>
+      </w:r>
+      <w:r>
+        <w:t>–</w:t>
+      </w:r>
+      <w:r>
+        <w:rPr>
+          <w:spacing w:val="-1"/>
+        </w:rPr>
+        <w:t xml:space="preserve"> </w:t>
+      </w:r>
+      <w:r>
+        <w:t>December</w:t>
+      </w:r>
+      <w:r>
+        <w:rPr>
+          <w:spacing w:val="-2"/>
+        </w:rPr>
+        <w:t xml:space="preserve"> </w:t>
+      </w:r>
+      <w:r>
+        <w:rPr>
+          <w:spacing w:val="-4"/>
+        </w:rPr>
+        <w:t>2022</w:t>
+      </w:r>
+    </w:p>
+    <w:p>
+      <w:pPr>
+        <w:pStyle w:val="ListParagraph"/>
+        <w:widowControl w:val="0"/>
+        <w:numPr>
+          <w:ilvl w:val="1"/>
+          <w:numId w:val="14"/>
+        </w:numPr>
+        <w:tabs>
+          <w:tab w:val="left" w:pos="860"/>
+          <w:tab w:val="left" w:pos="861"/>
+        </w:tabs>
+        <w:autoSpaceDE w:val="0"/>
+        <w:autoSpaceDN w:val="0"/>
+        <w:spacing w:before="161" w:after="0" w:line="240" w:lineRule="auto"/>
+        <w:ind w:right="251"/>
+        <w:contextualSpacing w:val="0"/>
+        <w:rPr>
+          <w:rFonts w:ascii="Symbol" w:hAnsi="Symbol"/>
+          <w:sz w:val="24"/>
+        </w:rPr>
+      </w:pPr>
+      <w:r>
+        <w:rPr>
+          <w:sz w:val="24"/>
+        </w:rPr>
+        <w:t>Improved</w:t>
+      </w:r>
+      <w:r>
+        <w:rPr>
+          <w:spacing w:val="-3"/>
+          <w:sz w:val="24"/>
+        </w:rPr>
+        <w:t xml:space="preserve"> </w:t>
+      </w:r>
+      <w:r>
+        <w:rPr>
+          <w:sz w:val="24"/>
+        </w:rPr>
+        <w:t>upon</w:t>
+      </w:r>
+      <w:r>
+        <w:rPr>
+          <w:spacing w:val="-3"/>
+          <w:sz w:val="24"/>
+        </w:rPr>
+        <w:t xml:space="preserve"> </w:t>
+      </w:r>
+      <w:r>
+        <w:rPr>
+          <w:sz w:val="24"/>
+        </w:rPr>
+        <w:t>my</w:t>
+      </w:r>
+      <w:r>
+        <w:rPr>
+          <w:spacing w:val="-2"/>
+          <w:sz w:val="24"/>
+        </w:rPr>
+        <w:t xml:space="preserve"> </w:t>
+      </w:r>
+      <w:r>
+        <w:rPr>
+          <w:sz w:val="24"/>
+        </w:rPr>
+        <w:t>knowledge</w:t>
+      </w:r>
+      <w:r>
+        <w:rPr>
+          <w:spacing w:val="-5"/>
+          <w:sz w:val="24"/>
+        </w:rPr>
+        <w:t xml:space="preserve"> </w:t>
+      </w:r>
+      <w:r>
+        <w:rPr>
+          <w:sz w:val="24"/>
+        </w:rPr>
+        <w:t>of</w:t>
+      </w:r>
+      <w:r>
+        <w:rPr>
+          <w:spacing w:val="-3"/>
+          <w:sz w:val="24"/>
+        </w:rPr>
+        <w:t xml:space="preserve"> </w:t>
+      </w:r>
+      <w:r>
+        <w:rPr>
+          <w:sz w:val="24"/>
+        </w:rPr>
+        <w:t>the</w:t>
+      </w:r>
+      <w:r>
+        <w:rPr>
+          <w:spacing w:val="-5"/>
+          <w:sz w:val="24"/>
+        </w:rPr>
+        <w:t xml:space="preserve"> </w:t>
+      </w:r>
+      <w:r>
+        <w:rPr>
+          <w:sz w:val="24"/>
+        </w:rPr>
+        <w:t>Unreal</w:t>
+      </w:r>
+      <w:r>
+        <w:rPr>
+          <w:spacing w:val="-2"/>
+          <w:sz w:val="24"/>
+        </w:rPr>
+        <w:t xml:space="preserve"> </w:t>
+      </w:r>
+      <w:r>
+        <w:rPr>
+          <w:sz w:val="24"/>
+        </w:rPr>
+        <w:t>Engine</w:t>
+      </w:r>
+      <w:r>
+        <w:rPr>
+          <w:spacing w:val="-4"/>
+          <w:sz w:val="24"/>
+        </w:rPr>
+        <w:t xml:space="preserve"> </w:t>
+      </w:r>
+      <w:r>
+        <w:rPr>
+          <w:sz w:val="24"/>
+        </w:rPr>
+        <w:t>by</w:t>
+      </w:r>
+      <w:r>
+        <w:rPr>
+          <w:spacing w:val="-3"/>
+          <w:sz w:val="24"/>
+        </w:rPr>
+        <w:t xml:space="preserve"> </w:t>
+      </w:r>
+      <w:r>
+        <w:rPr>
+          <w:sz w:val="24"/>
+        </w:rPr>
+        <w:t>using</w:t>
+      </w:r>
+      <w:r>
+        <w:rPr>
+          <w:spacing w:val="-3"/>
+          <w:sz w:val="24"/>
+        </w:rPr>
+        <w:t xml:space="preserve"> </w:t>
+      </w:r>
+      <w:r>
+        <w:rPr>
+          <w:sz w:val="24"/>
+        </w:rPr>
+        <w:t>a</w:t>
+      </w:r>
+      <w:r>
+        <w:rPr>
+          <w:spacing w:val="-4"/>
+          <w:sz w:val="24"/>
+        </w:rPr>
+        <w:t xml:space="preserve"> </w:t>
+      </w:r>
+      <w:r>
+        <w:rPr>
+          <w:sz w:val="24"/>
+        </w:rPr>
+        <w:t>mix</w:t>
+      </w:r>
+      <w:r>
+        <w:rPr>
+          <w:spacing w:val="-3"/>
+          <w:sz w:val="24"/>
+        </w:rPr>
+        <w:t xml:space="preserve"> </w:t>
+      </w:r>
+      <w:r>
+        <w:rPr>
+          <w:sz w:val="24"/>
+        </w:rPr>
+        <w:t>of</w:t>
+      </w:r>
+      <w:r>
+        <w:rPr>
+          <w:spacing w:val="-3"/>
+          <w:sz w:val="24"/>
+        </w:rPr>
+        <w:t xml:space="preserve"> </w:t>
+      </w:r>
+      <w:r>
+        <w:rPr>
+          <w:sz w:val="24"/>
+        </w:rPr>
+        <w:t>both</w:t>
+      </w:r>
+      <w:r>
+        <w:rPr>
+          <w:spacing w:val="-2"/>
+          <w:sz w:val="24"/>
+        </w:rPr>
+        <w:t xml:space="preserve"> </w:t>
+      </w:r>
+      <w:r>
+        <w:rPr>
+          <w:sz w:val="24"/>
+        </w:rPr>
+        <w:t>blueprints</w:t>
+      </w:r>
+      <w:r>
+        <w:rPr>
+          <w:spacing w:val="-3"/>
+          <w:sz w:val="24"/>
+        </w:rPr>
+        <w:t xml:space="preserve"> </w:t>
+      </w:r>
+      <w:r>
+        <w:rPr>
+          <w:sz w:val="24"/>
+        </w:rPr>
+        <w:t>as well as C++ using Rider as the IDE and perforce for the repository.</w:t>
+      </w:r>
+    </w:p>
+    <w:p>
+      <w:pPr>
+        <w:pStyle w:val="ListParagraph"/>
+        <w:widowControl w:val="0"/>
+        <w:numPr>
+          <w:ilvl w:val="1"/>
+          <w:numId w:val="14"/>
+        </w:numPr>
+        <w:tabs>
+          <w:tab w:val="left" w:pos="860"/>
+          <w:tab w:val="left" w:pos="861"/>
+        </w:tabs>
+        <w:autoSpaceDE w:val="0"/>
+        <w:autoSpaceDN w:val="0"/>
+        <w:spacing w:after="0" w:line="240" w:lineRule="auto"/>
+        <w:ind w:right="446"/>
+        <w:contextualSpacing w:val="0"/>
+        <w:rPr>
+          <w:rFonts w:ascii="Times New Roman" w:hAnsi="Times New Roman" w:cs="Times New Roman"/>
+          <w:sz w:val="20"/>
+          <w:szCs w:val="20"/>
+        </w:rPr>
+      </w:pPr>
+      <w:r>
+        <w:rPr>
+          <w:sz w:val="24"/>
+        </w:rPr>
+        <w:t>Tasked</w:t>
+      </w:r>
+      <w:r>
+        <w:rPr>
+          <w:spacing w:val="-3"/>
+          <w:sz w:val="24"/>
+        </w:rPr>
+        <w:t xml:space="preserve"> </w:t>
+      </w:r>
+      <w:r>
+        <w:rPr>
+          <w:sz w:val="24"/>
+        </w:rPr>
+        <w:t>as</w:t>
+      </w:r>
+      <w:r>
+        <w:rPr>
+          <w:spacing w:val="-3"/>
+          <w:sz w:val="24"/>
+        </w:rPr>
+        <w:t xml:space="preserve"> </w:t>
+      </w:r>
+      <w:r>
+        <w:rPr>
+          <w:sz w:val="24"/>
+        </w:rPr>
+        <w:t>the</w:t>
+      </w:r>
+      <w:r>
+        <w:rPr>
+          <w:spacing w:val="-3"/>
+          <w:sz w:val="24"/>
+        </w:rPr>
+        <w:t xml:space="preserve"> </w:t>
+      </w:r>
+      <w:r>
+        <w:rPr>
+          <w:sz w:val="24"/>
+        </w:rPr>
+        <w:t>lead</w:t>
+      </w:r>
+      <w:r>
+        <w:rPr>
+          <w:spacing w:val="-3"/>
+          <w:sz w:val="24"/>
+        </w:rPr>
+        <w:t xml:space="preserve"> </w:t>
+      </w:r>
+      <w:r>
+        <w:rPr>
+          <w:sz w:val="24"/>
+        </w:rPr>
+        <w:t>programmer</w:t>
+      </w:r>
+      <w:r>
+        <w:rPr>
+          <w:spacing w:val="-3"/>
+          <w:sz w:val="24"/>
+        </w:rPr>
+        <w:t xml:space="preserve"> </w:t>
+      </w:r>
+      <w:r>
+        <w:rPr>
+          <w:sz w:val="24"/>
+        </w:rPr>
+        <w:t>and</w:t>
+      </w:r>
+      <w:r>
+        <w:rPr>
+          <w:spacing w:val="-3"/>
+          <w:sz w:val="24"/>
+        </w:rPr>
+        <w:t xml:space="preserve"> </w:t>
+      </w:r>
+      <w:r>
+        <w:rPr>
+          <w:sz w:val="24"/>
+        </w:rPr>
+        <w:t>was</w:t>
+      </w:r>
+      <w:r>
+        <w:rPr>
+          <w:spacing w:val="-3"/>
+          <w:sz w:val="24"/>
+        </w:rPr>
+        <w:t xml:space="preserve"> </w:t>
+      </w:r>
+      <w:r>
+        <w:rPr>
+          <w:sz w:val="24"/>
+        </w:rPr>
+        <w:t>the</w:t>
+      </w:r>
+      <w:r>
+        <w:rPr>
+          <w:spacing w:val="-3"/>
+          <w:sz w:val="24"/>
+        </w:rPr>
+        <w:t xml:space="preserve"> </w:t>
+      </w:r>
+      <w:r>
+        <w:rPr>
+          <w:sz w:val="24"/>
+        </w:rPr>
+        <w:t>main</w:t>
+      </w:r>
+      <w:r>
+        <w:rPr>
+          <w:spacing w:val="-2"/>
+          <w:sz w:val="24"/>
+        </w:rPr>
+        <w:t xml:space="preserve"> </w:t>
+      </w:r>
+      <w:r>
+        <w:rPr>
+          <w:sz w:val="24"/>
+        </w:rPr>
+        <w:t>designe</w:t>
+      </w:r>
+      <w:r>
+        <w:rPr>
+          <w:sz w:val="24"/>
+        </w:rPr>
+        <w:t>r</w:t>
+      </w:r>
+      <w:r>
+        <w:rPr>
+          <w:spacing w:val="-3"/>
+          <w:sz w:val="24"/>
+        </w:rPr>
+        <w:t xml:space="preserve"> </w:t>
+      </w:r>
+      <w:r>
+        <w:rPr>
+          <w:sz w:val="24"/>
+        </w:rPr>
+        <w:t>of</w:t>
+      </w:r>
+      <w:r>
+        <w:rPr>
+          <w:spacing w:val="-4"/>
+          <w:sz w:val="24"/>
+        </w:rPr>
+        <w:t xml:space="preserve"> </w:t>
+      </w:r>
+      <w:r>
+        <w:rPr>
+          <w:sz w:val="24"/>
+        </w:rPr>
+        <w:t>the</w:t>
+      </w:r>
+      <w:r>
+        <w:rPr>
+          <w:spacing w:val="-4"/>
+          <w:sz w:val="24"/>
+        </w:rPr>
+        <w:t xml:space="preserve"> </w:t>
+      </w:r>
+      <w:r>
+        <w:rPr>
+          <w:sz w:val="24"/>
+        </w:rPr>
+        <w:t>gameplay</w:t>
+      </w:r>
+      <w:r>
+        <w:rPr>
+          <w:spacing w:val="-3"/>
+          <w:sz w:val="24"/>
+        </w:rPr>
+        <w:t xml:space="preserve"> </w:t>
+      </w:r>
+      <w:r>
+        <w:rPr>
+          <w:sz w:val="24"/>
+        </w:rPr>
+        <w:t>features</w:t>
+      </w:r>
+      <w:r>
+        <w:rPr>
+          <w:spacing w:val="-3"/>
+          <w:sz w:val="24"/>
+        </w:rPr>
+        <w:t xml:space="preserve"> </w:t>
+      </w:r>
+      <w:r>
+        <w:rPr>
+          <w:sz w:val="24"/>
+        </w:rPr>
+        <w:t>in the project.</w:t>
+      </w:r>
+      <w:bookmarkEnd w:id="4"/>
     </w:p>
     <w:p>
       <w:pPr>
@@ -1517,7 +1969,21 @@
           <w:rFonts w:ascii="Times New Roman" w:hAnsi="Times New Roman" w:cs="Times New Roman"/>
           <w:sz w:val="24"/>
         </w:rPr>
-        <w:t xml:space="preserve">In charge of being available to fix a problem that someone is having with one of the machines be it connectivity issues, to a complete reformate of the machine. </w:t>
+        <w:t>In charge of being available to fix a problem that someone is having with one of the machines be it</w:t>
+      </w:r>
+      <w:r>
+        <w:rPr>
+          <w:rFonts w:ascii="Times New Roman" w:hAnsi="Times New Roman" w:cs="Times New Roman"/>
+          <w:sz w:val="24"/>
+        </w:rPr>
+        <w:t>s</w:t>
+      </w:r>
+      <w:r>
+        <w:rPr>
+          <w:rFonts w:ascii="Times New Roman" w:hAnsi="Times New Roman" w:cs="Times New Roman"/>
+          <w:sz w:val="24"/>
+        </w:rPr>
+        <w:t xml:space="preserve"> connectivity issues, to a complete reformate of the machine. </w:t>
       </w:r>
     </w:p>
     <w:p>
@@ -1625,7 +2091,21 @@
           <w:rFonts w:ascii="Times New Roman" w:hAnsi="Times New Roman" w:cs="Times New Roman"/>
           <w:sz w:val="24"/>
         </w:rPr>
-        <w:t>Tasked with reinstalling computers across five different building to ensure a smooth start of the school year.</w:t>
+        <w:t>Tasked with reinstalling computers across five different building</w:t>
+      </w:r>
+      <w:r>
+        <w:rPr>
+          <w:rFonts w:ascii="Times New Roman" w:hAnsi="Times New Roman" w:cs="Times New Roman"/>
+          <w:sz w:val="24"/>
+        </w:rPr>
+        <w:t>s</w:t>
+      </w:r>
+      <w:r>
+        <w:rPr>
+          <w:rFonts w:ascii="Times New Roman" w:hAnsi="Times New Roman" w:cs="Times New Roman"/>
+          <w:sz w:val="24"/>
+        </w:rPr>
+        <w:t xml:space="preserve"> to ensure a smooth start of the school year.</w:t>
       </w:r>
     </w:p>
     <w:p>
@@ -1646,7 +2126,7 @@
           <w:rFonts w:ascii="Times New Roman" w:hAnsi="Times New Roman" w:cs="Times New Roman"/>
           <w:sz w:val="24"/>
         </w:rPr>
-        <w:t>Worked with a group of two others and needed to convey accurately issues in a clear and concise manner.</w:t>
+        <w:t>Worked with a group of two others and needed to convey accurate issues in a clear and concise manner.</w:t>
       </w:r>
     </w:p>
     <w:p>
@@ -1826,7 +2306,21 @@
           <w:rFonts w:ascii="Times New Roman" w:hAnsi="Times New Roman" w:cs="Times New Roman"/>
           <w:sz w:val="24"/>
         </w:rPr>
-        <w:t>Collaborated with a team of 6-10 people all in charge of making sure the production line stays operational and ensures duties are done in a safe and sanitary manner according to company and federal guidelines.</w:t>
+        <w:t>Collaborated with a team of 6-10 people all in charge of making sure the production line stays operational and ensur</w:t>
+      </w:r>
+      <w:r>
+        <w:rPr>
+          <w:rFonts w:ascii="Times New Roman" w:hAnsi="Times New Roman" w:cs="Times New Roman"/>
+          <w:sz w:val="24"/>
+        </w:rPr>
+        <w:t>ing</w:t>
+      </w:r>
+      <w:r>
+        <w:rPr>
+          <w:rFonts w:ascii="Times New Roman" w:hAnsi="Times New Roman" w:cs="Times New Roman"/>
+          <w:sz w:val="24"/>
+        </w:rPr>
+        <w:t xml:space="preserve"> duties are done in a safe and sanitary manner according to company and federal guidelines.</w:t>
       </w:r>
     </w:p>
     <w:p>
@@ -1874,7 +2368,7 @@
           <w:szCs w:val="26"/>
         </w:rPr>
       </w:pPr>
-      <w:bookmarkStart w:id="2" w:name="_Hlk118282295"/>
+      <w:bookmarkStart w:id="5" w:name="_Hlk118282295"/>
       <w:r>
         <w:rPr>
           <w:rFonts w:ascii="Times New Roman" w:hAnsi="Times New Roman" w:cs="Times New Roman"/>
@@ -1893,7 +2387,7 @@
           <w:sz w:val="24"/>
         </w:rPr>
         <w:sectPr>
-          <w:headerReference w:type="default" r:id="rId16"/>
+          <w:headerReference w:type="default" r:id="rId11"/>
           <w:type w:val="continuous"/>
           <w:pgSz w:w="12240" w:h="15840"/>
           <w:pgMar w:top="1440" w:right="1440" w:bottom="1440" w:left="1440" w:header="720" w:footer="720" w:gutter="0"/>
@@ -2039,7 +2533,7 @@
           <w:rFonts w:ascii="Times New Roman" w:hAnsi="Times New Roman" w:cs="Times New Roman"/>
           <w:sz w:val="24"/>
         </w:rPr>
-        <w:t>Digital Foundations</w:t>
+        <w:t>Systems Programming</w:t>
       </w:r>
     </w:p>
     <w:p>
@@ -2060,7 +2554,7 @@
           <w:rFonts w:ascii="Times New Roman" w:hAnsi="Times New Roman" w:cs="Times New Roman"/>
           <w:sz w:val="24"/>
         </w:rPr>
-        <w:t>Systems Programming</w:t>
+        <w:t>Object Oriented Programming and Software Engineering</w:t>
       </w:r>
     </w:p>
     <w:p>
@@ -2081,7 +2575,7 @@
           <w:rFonts w:ascii="Times New Roman" w:hAnsi="Times New Roman" w:cs="Times New Roman"/>
           <w:sz w:val="24"/>
         </w:rPr>
-        <w:t>Object Oriented Programming and Software Engineering</w:t>
+        <w:t>Data Structures</w:t>
       </w:r>
     </w:p>
     <w:p>
@@ -2102,7 +2596,7 @@
           <w:rFonts w:ascii="Times New Roman" w:hAnsi="Times New Roman" w:cs="Times New Roman"/>
           <w:sz w:val="24"/>
         </w:rPr>
-        <w:t>Data Structures</w:t>
+        <w:t>Linear Algebra</w:t>
       </w:r>
     </w:p>
     <w:p>
@@ -2123,7 +2617,7 @@
           <w:rFonts w:ascii="Times New Roman" w:hAnsi="Times New Roman" w:cs="Times New Roman"/>
           <w:sz w:val="24"/>
         </w:rPr>
-        <w:t>Linear Algebra</w:t>
+        <w:t>Algorithms</w:t>
       </w:r>
     </w:p>
     <w:p>
@@ -2144,7 +2638,7 @@
           <w:rFonts w:ascii="Times New Roman" w:hAnsi="Times New Roman" w:cs="Times New Roman"/>
           <w:sz w:val="24"/>
         </w:rPr>
-        <w:t>Algorithms</w:t>
+        <w:t>Operating Systems 1</w:t>
       </w:r>
     </w:p>
     <w:p>
@@ -2165,30 +2659,9 @@
           <w:rFonts w:ascii="Times New Roman" w:hAnsi="Times New Roman" w:cs="Times New Roman"/>
           <w:sz w:val="24"/>
         </w:rPr>
-        <w:t>Operating Systems 1</w:t>
-      </w:r>
-    </w:p>
-    <w:p>
-      <w:pPr>
-        <w:pStyle w:val="ListParagraph"/>
-        <w:numPr>
-          <w:ilvl w:val="0"/>
-          <w:numId w:val="1"/>
-        </w:numPr>
-        <w:spacing w:line="240" w:lineRule="auto"/>
-        <w:rPr>
-          <w:rFonts w:ascii="Times New Roman" w:hAnsi="Times New Roman" w:cs="Times New Roman"/>
-          <w:sz w:val="24"/>
-        </w:rPr>
-      </w:pPr>
-      <w:r>
-        <w:rPr>
-          <w:rFonts w:ascii="Times New Roman" w:hAnsi="Times New Roman" w:cs="Times New Roman"/>
-          <w:sz w:val="24"/>
-        </w:rPr>
         <w:t>Realtime Interactive Programming 1</w:t>
       </w:r>
-      <w:bookmarkEnd w:id="2"/>
+      <w:bookmarkEnd w:id="5"/>
     </w:p>
     <w:sectPr>
       <w:type w:val="continuous"/>
@@ -2200,7 +2673,7 @@
         <w:bottom w:val="thinThickLargeGap" w:sz="24" w:space="24" w:color="auto"/>
         <w:right w:val="thinThickLargeGap" w:sz="24" w:space="24" w:color="auto"/>
       </w:pgBorders>
-      <w:cols w:space="720"/>
+      <w:cols w:num="2" w:space="720"/>
       <w:docGrid w:linePitch="360"/>
     </w:sectPr>
   </w:body>
@@ -2232,36 +2705,6 @@
 </w:endnotes>
 </file>
 
-<file path=word/footer1.xml><?xml version="1.0" encoding="utf-8"?>
-<w:ftr xmlns:wpc="http://schemas.microsoft.com/office/word/2010/wordprocessingCanvas" xmlns:cx="http://schemas.microsoft.com/office/drawing/2014/chartex" xmlns:cx1="http://schemas.microsoft.com/office/drawing/2015/9/8/chartex" xmlns:cx2="http://schemas.microsoft.com/office/drawing/2015/10/21/chartex" xmlns:cx3="http://schemas.microsoft.com/office/drawing/2016/5/9/chartex" xmlns:cx4="http://schemas.microsoft.com/office/drawing/2016/5/10/chartex" xmlns:cx5="http://schemas.microsoft.com/office/drawing/2016/5/11/chartex" xmlns:cx6="http://schemas.microsoft.com/office/drawing/2016/5/12/chartex" xmlns:cx7="http://schemas.microsoft.com/office/drawing/2016/5/13/chartex" xmlns:cx8="http://schemas.microsoft.com/office/drawing/2016/5/14/chartex" xmlns:mc="http://schemas.openxmlformats.org/markup-compatibility/2006" xmlns:aink="http://schemas.microsoft.com/office/drawing/2016/ink" xmlns:am3d="http://schemas.microsoft.com/office/drawing/2017/model3d" xmlns:o="urn:schemas-microsoft-com:office:office" xmlns:oel="http://schemas.microsoft.com/office/2019/extlst" xmlns:r="http://schemas.openxmlformats.org/officeDocument/2006/relationships" xmlns:m="http://schemas.openxmlformats.org/officeDocument/2006/math" xmlns:v="urn:schemas-microsoft-com:vml" xmlns:wp14="http://schemas.microsoft.com/office/word/2010/wordprocessingDrawing" xmlns:wp="http://schemas.openxmlformats.org/drawingml/2006/wordprocessingDrawing" xmlns:w10="urn:schemas-microsoft-com:office:word" xmlns:w="http://schemas.openxmlformats.org/wordprocessingml/2006/main" xmlns:w14="http://schemas.microsoft.com/office/word/2010/wordml" xmlns:w15="http://schemas.microsoft.com/office/word/2012/wordml" xmlns:w16cex="http://schemas.microsoft.com/office/word/2018/wordml/cex" xmlns:w16cid="http://schemas.microsoft.com/office/word/2016/wordml/cid" xmlns:w16="http://schemas.microsoft.com/office/word/2018/wordml" xmlns:w16sdtdh="http://schemas.microsoft.com/office/word/2020/wordml/sdtdatahash" xmlns:w16se="http://schemas.microsoft.com/office/word/2015/wordml/symex" xmlns:wpg="http://schemas.microsoft.com/office/word/2010/wordprocessingGroup" xmlns:wpi="http://schemas.microsoft.com/office/word/2010/wordprocessingInk" xmlns:wne="http://schemas.microsoft.com/office/word/2006/wordml" xmlns:wps="http://schemas.microsoft.com/office/word/2010/wordprocessingShape" mc:Ignorable="w14 w15 w16se w16cid w16 w16cex w16sdtdh wp14">
-  <w:p>
-    <w:pPr>
-      <w:pStyle w:val="Footer"/>
-    </w:pPr>
-  </w:p>
-</w:ftr>
-</file>
-
-<file path=word/footer2.xml><?xml version="1.0" encoding="utf-8"?>
-<w:ftr xmlns:wpc="http://schemas.microsoft.com/office/word/2010/wordprocessingCanvas" xmlns:cx="http://schemas.microsoft.com/office/drawing/2014/chartex" xmlns:cx1="http://schemas.microsoft.com/office/drawing/2015/9/8/chartex" xmlns:cx2="http://schemas.microsoft.com/office/drawing/2015/10/21/chartex" xmlns:cx3="http://schemas.microsoft.com/office/drawing/2016/5/9/chartex" xmlns:cx4="http://schemas.microsoft.com/office/drawing/2016/5/10/chartex" xmlns:cx5="http://schemas.microsoft.com/office/drawing/2016/5/11/chartex" xmlns:cx6="http://schemas.microsoft.com/office/drawing/2016/5/12/chartex" xmlns:cx7="http://schemas.microsoft.com/office/drawing/2016/5/13/chartex" xmlns:cx8="http://schemas.microsoft.com/office/drawing/2016/5/14/chartex" xmlns:mc="http://schemas.openxmlformats.org/markup-compatibility/2006" xmlns:aink="http://schemas.microsoft.com/office/drawing/2016/ink" xmlns:am3d="http://schemas.microsoft.com/office/drawing/2017/model3d" xmlns:o="urn:schemas-microsoft-com:office:office" xmlns:oel="http://schemas.microsoft.com/office/2019/extlst" xmlns:r="http://schemas.openxmlformats.org/officeDocument/2006/relationships" xmlns:m="http://schemas.openxmlformats.org/officeDocument/2006/math" xmlns:v="urn:schemas-microsoft-com:vml" xmlns:wp14="http://schemas.microsoft.com/office/word/2010/wordprocessingDrawing" xmlns:wp="http://schemas.openxmlformats.org/drawingml/2006/wordprocessingDrawing" xmlns:w10="urn:schemas-microsoft-com:office:word" xmlns:w="http://schemas.openxmlformats.org/wordprocessingml/2006/main" xmlns:w14="http://schemas.microsoft.com/office/word/2010/wordml" xmlns:w15="http://schemas.microsoft.com/office/word/2012/wordml" xmlns:w16cex="http://schemas.microsoft.com/office/word/2018/wordml/cex" xmlns:w16cid="http://schemas.microsoft.com/office/word/2016/wordml/cid" xmlns:w16="http://schemas.microsoft.com/office/word/2018/wordml" xmlns:w16sdtdh="http://schemas.microsoft.com/office/word/2020/wordml/sdtdatahash" xmlns:w16se="http://schemas.microsoft.com/office/word/2015/wordml/symex" xmlns:wpg="http://schemas.microsoft.com/office/word/2010/wordprocessingGroup" xmlns:wpi="http://schemas.microsoft.com/office/word/2010/wordprocessingInk" xmlns:wne="http://schemas.microsoft.com/office/word/2006/wordml" xmlns:wps="http://schemas.microsoft.com/office/word/2010/wordprocessingShape" mc:Ignorable="w14 w15 w16se w16cid w16 w16cex w16sdtdh wp14">
-  <w:p>
-    <w:pPr>
-      <w:pStyle w:val="Footer"/>
-    </w:pPr>
-  </w:p>
-</w:ftr>
-</file>
-
-<file path=word/footer3.xml><?xml version="1.0" encoding="utf-8"?>
-<w:ftr xmlns:wpc="http://schemas.microsoft.com/office/word/2010/wordprocessingCanvas" xmlns:cx="http://schemas.microsoft.com/office/drawing/2014/chartex" xmlns:cx1="http://schemas.microsoft.com/office/drawing/2015/9/8/chartex" xmlns:cx2="http://schemas.microsoft.com/office/drawing/2015/10/21/chartex" xmlns:cx3="http://schemas.microsoft.com/office/drawing/2016/5/9/chartex" xmlns:cx4="http://schemas.microsoft.com/office/drawing/2016/5/10/chartex" xmlns:cx5="http://schemas.microsoft.com/office/drawing/2016/5/11/chartex" xmlns:cx6="http://schemas.microsoft.com/office/drawing/2016/5/12/chartex" xmlns:cx7="http://schemas.microsoft.com/office/drawing/2016/5/13/chartex" xmlns:cx8="http://schemas.microsoft.com/office/drawing/2016/5/14/chartex" xmlns:mc="http://schemas.openxmlformats.org/markup-compatibility/2006" xmlns:aink="http://schemas.microsoft.com/office/drawing/2016/ink" xmlns:am3d="http://schemas.microsoft.com/office/drawing/2017/model3d" xmlns:o="urn:schemas-microsoft-com:office:office" xmlns:oel="http://schemas.microsoft.com/office/2019/extlst" xmlns:r="http://schemas.openxmlformats.org/officeDocument/2006/relationships" xmlns:m="http://schemas.openxmlformats.org/officeDocument/2006/math" xmlns:v="urn:schemas-microsoft-com:vml" xmlns:wp14="http://schemas.microsoft.com/office/word/2010/wordprocessingDrawing" xmlns:wp="http://schemas.openxmlformats.org/drawingml/2006/wordprocessingDrawing" xmlns:w10="urn:schemas-microsoft-com:office:word" xmlns:w="http://schemas.openxmlformats.org/wordprocessingml/2006/main" xmlns:w14="http://schemas.microsoft.com/office/word/2010/wordml" xmlns:w15="http://schemas.microsoft.com/office/word/2012/wordml" xmlns:w16cex="http://schemas.microsoft.com/office/word/2018/wordml/cex" xmlns:w16cid="http://schemas.microsoft.com/office/word/2016/wordml/cid" xmlns:w16="http://schemas.microsoft.com/office/word/2018/wordml" xmlns:w16sdtdh="http://schemas.microsoft.com/office/word/2020/wordml/sdtdatahash" xmlns:w16se="http://schemas.microsoft.com/office/word/2015/wordml/symex" xmlns:wpg="http://schemas.microsoft.com/office/word/2010/wordprocessingGroup" xmlns:wpi="http://schemas.microsoft.com/office/word/2010/wordprocessingInk" xmlns:wne="http://schemas.microsoft.com/office/word/2006/wordml" xmlns:wps="http://schemas.microsoft.com/office/word/2010/wordprocessingShape" mc:Ignorable="w14 w15 w16se w16cid w16 w16cex w16sdtdh wp14">
-  <w:p>
-    <w:pPr>
-      <w:pStyle w:val="Footer"/>
-    </w:pPr>
-  </w:p>
-</w:ftr>
-</file>
-
 <file path=word/footnotes.xml><?xml version="1.0" encoding="utf-8"?>
 <w:footnotes xmlns:wpc="http://schemas.microsoft.com/office/word/2010/wordprocessingCanvas" xmlns:cx="http://schemas.microsoft.com/office/drawing/2014/chartex" xmlns:cx1="http://schemas.microsoft.com/office/drawing/2015/9/8/chartex" xmlns:cx2="http://schemas.microsoft.com/office/drawing/2015/10/21/chartex" xmlns:cx3="http://schemas.microsoft.com/office/drawing/2016/5/9/chartex" xmlns:cx4="http://schemas.microsoft.com/office/drawing/2016/5/10/chartex" xmlns:cx5="http://schemas.microsoft.com/office/drawing/2016/5/11/chartex" xmlns:cx6="http://schemas.microsoft.com/office/drawing/2016/5/12/chartex" xmlns:cx7="http://schemas.microsoft.com/office/drawing/2016/5/13/chartex" xmlns:cx8="http://schemas.microsoft.com/office/drawing/2016/5/14/chartex" xmlns:mc="http://schemas.openxmlformats.org/markup-compatibility/2006" xmlns:aink="http://schemas.microsoft.com/office/drawing/2016/ink" xmlns:am3d="http://schemas.microsoft.com/office/drawing/2017/model3d" xmlns:o="urn:schemas-microsoft-com:office:office" xmlns:oel="http://schemas.microsoft.com/office/2019/extlst" xmlns:r="http://schemas.openxmlformats.org/officeDocument/2006/relationships" xmlns:m="http://schemas.openxmlformats.org/officeDocument/2006/math" xmlns:v="urn:schemas-microsoft-com:vml" xmlns:wp14="http://schemas.microsoft.com/office/word/2010/wordprocessingDrawing" xmlns:wp="http://schemas.openxmlformats.org/drawingml/2006/wordprocessingDrawing" xmlns:w10="urn:schemas-microsoft-com:office:word" xmlns:w="http://schemas.openxmlformats.org/wordprocessingml/2006/main" xmlns:w14="http://schemas.microsoft.com/office/word/2010/wordml" xmlns:w15="http://schemas.microsoft.com/office/word/2012/wordml" xmlns:w16cex="http://schemas.microsoft.com/office/word/2018/wordml/cex" xmlns:w16cid="http://schemas.microsoft.com/office/word/2016/wordml/cid" xmlns:w16="http://schemas.microsoft.com/office/word/2018/wordml" xmlns:w16sdtdh="http://schemas.microsoft.com/office/word/2020/wordml/sdtdatahash" xmlns:w16se="http://schemas.microsoft.com/office/word/2015/wordml/symex" xmlns:wpg="http://schemas.microsoft.com/office/word/2010/wordprocessingGroup" xmlns:wpi="http://schemas.microsoft.com/office/word/2010/wordprocessingInk" xmlns:wne="http://schemas.microsoft.com/office/word/2006/wordml" xmlns:wps="http://schemas.microsoft.com/office/word/2010/wordprocessingShape" mc:Ignorable="w14 w15 w16se w16cid w16 w16cex w16sdtdh wp14">
   <w:footnote w:type="separator" w:id="-1">
@@ -2291,8 +2734,143 @@
 <w:hdr xmlns:wpc="http://schemas.microsoft.com/office/word/2010/wordprocessingCanvas" xmlns:cx="http://schemas.microsoft.com/office/drawing/2014/chartex" xmlns:cx1="http://schemas.microsoft.com/office/drawing/2015/9/8/chartex" xmlns:cx2="http://schemas.microsoft.com/office/drawing/2015/10/21/chartex" xmlns:cx3="http://schemas.microsoft.com/office/drawing/2016/5/9/chartex" xmlns:cx4="http://schemas.microsoft.com/office/drawing/2016/5/10/chartex" xmlns:cx5="http://schemas.microsoft.com/office/drawing/2016/5/11/chartex" xmlns:cx6="http://schemas.microsoft.com/office/drawing/2016/5/12/chartex" xmlns:cx7="http://schemas.microsoft.com/office/drawing/2016/5/13/chartex" xmlns:cx8="http://schemas.microsoft.com/office/drawing/2016/5/14/chartex" xmlns:mc="http://schemas.openxmlformats.org/markup-compatibility/2006" xmlns:aink="http://schemas.microsoft.com/office/drawing/2016/ink" xmlns:am3d="http://schemas.microsoft.com/office/drawing/2017/model3d" xmlns:o="urn:schemas-microsoft-com:office:office" xmlns:oel="http://schemas.microsoft.com/office/2019/extlst" xmlns:r="http://schemas.openxmlformats.org/officeDocument/2006/relationships" xmlns:m="http://schemas.openxmlformats.org/officeDocument/2006/math" xmlns:v="urn:schemas-microsoft-com:vml" xmlns:wp14="http://schemas.microsoft.com/office/word/2010/wordprocessingDrawing" xmlns:wp="http://schemas.openxmlformats.org/drawingml/2006/wordprocessingDrawing" xmlns:w10="urn:schemas-microsoft-com:office:word" xmlns:w="http://schemas.openxmlformats.org/wordprocessingml/2006/main" xmlns:w14="http://schemas.microsoft.com/office/word/2010/wordml" xmlns:w15="http://schemas.microsoft.com/office/word/2012/wordml" xmlns:w16cex="http://schemas.microsoft.com/office/word/2018/wordml/cex" xmlns:w16cid="http://schemas.microsoft.com/office/word/2016/wordml/cid" xmlns:w16="http://schemas.microsoft.com/office/word/2018/wordml" xmlns:w16sdtdh="http://schemas.microsoft.com/office/word/2020/wordml/sdtdatahash" xmlns:w16se="http://schemas.microsoft.com/office/word/2015/wordml/symex" xmlns:wpg="http://schemas.microsoft.com/office/word/2010/wordprocessingGroup" xmlns:wpi="http://schemas.microsoft.com/office/word/2010/wordprocessingInk" xmlns:wne="http://schemas.microsoft.com/office/word/2006/wordml" xmlns:wps="http://schemas.microsoft.com/office/word/2010/wordprocessingShape" mc:Ignorable="w14 w15 w16se w16cid w16 w16cex w16sdtdh wp14">
   <w:p>
     <w:pPr>
-      <w:pStyle w:val="Header"/>
+      <w:spacing w:line="240" w:lineRule="auto"/>
+      <w:contextualSpacing/>
+      <w:jc w:val="center"/>
+      <w:rPr>
+        <w:rFonts w:ascii="Times New Roman" w:hAnsi="Times New Roman" w:cs="Times New Roman"/>
+        <w:b/>
+        <w:sz w:val="44"/>
+      </w:rPr>
     </w:pPr>
+    <w:bookmarkStart w:id="0" w:name="_Hlk122118382"/>
+    <w:bookmarkStart w:id="1" w:name="_Hlk122118383"/>
+    <w:bookmarkStart w:id="2" w:name="_Hlk123599639"/>
+    <w:bookmarkStart w:id="3" w:name="_Hlk123599640"/>
+    <w:r>
+      <w:rPr>
+        <w:rFonts w:ascii="Times New Roman" w:hAnsi="Times New Roman" w:cs="Times New Roman"/>
+        <w:b/>
+        <w:sz w:val="44"/>
+      </w:rPr>
+      <w:t>Adam Fahrer</w:t>
+    </w:r>
+  </w:p>
+  <w:p>
+    <w:pPr>
+      <w:spacing w:line="240" w:lineRule="auto"/>
+      <w:contextualSpacing/>
+      <w:jc w:val="center"/>
+      <w:rPr>
+        <w:rFonts w:ascii="Times New Roman" w:hAnsi="Times New Roman" w:cs="Times New Roman"/>
+        <w:b/>
+        <w:sz w:val="44"/>
+      </w:rPr>
+    </w:pPr>
+    <w:hyperlink r:id="rId1" w:history="1">
+      <w:r>
+        <w:rPr>
+          <w:rStyle w:val="Hyperlink"/>
+          <w:rFonts w:ascii="Times New Roman" w:hAnsi="Times New Roman" w:cs="Times New Roman"/>
+          <w:i/>
+          <w:sz w:val="26"/>
+          <w:szCs w:val="26"/>
+        </w:rPr>
+        <w:t>fahreradam@gmail.com</w:t>
+      </w:r>
+    </w:hyperlink>
+    <w:r>
+      <w:rPr>
+        <w:rStyle w:val="Hyperlink"/>
+        <w:rFonts w:ascii="Times New Roman" w:hAnsi="Times New Roman" w:cs="Times New Roman"/>
+        <w:i/>
+        <w:sz w:val="26"/>
+        <w:szCs w:val="26"/>
+      </w:rPr>
+      <w:t xml:space="preserve"> </w:t>
+    </w:r>
+    <w:r>
+      <w:rPr>
+        <w:rFonts w:ascii="Times New Roman" w:hAnsi="Times New Roman" w:cs="Times New Roman"/>
+        <w:iCs/>
+        <w:sz w:val="26"/>
+        <w:szCs w:val="26"/>
+      </w:rPr>
+      <w:t>|</w:t>
+    </w:r>
+    <w:r>
+      <w:rPr>
+        <w:rFonts w:ascii="Times New Roman" w:hAnsi="Times New Roman" w:cs="Times New Roman"/>
+        <w:iCs/>
+        <w:sz w:val="26"/>
+        <w:szCs w:val="26"/>
+      </w:rPr>
+      <w:t xml:space="preserve"> </w:t>
+    </w:r>
+    <w:hyperlink r:id="rId2" w:history="1">
+      <w:r>
+        <w:rPr>
+          <w:rStyle w:val="Hyperlink"/>
+          <w:rFonts w:ascii="Times New Roman" w:hAnsi="Times New Roman" w:cs="Times New Roman"/>
+          <w:iCs/>
+          <w:sz w:val="26"/>
+          <w:szCs w:val="26"/>
+        </w:rPr>
+        <w:t>https://fahreradam.github.io</w:t>
+      </w:r>
+    </w:hyperlink>
+    <w:r>
+      <w:rPr>
+        <w:rFonts w:ascii="Times New Roman" w:hAnsi="Times New Roman" w:cs="Times New Roman"/>
+        <w:iCs/>
+        <w:sz w:val="26"/>
+        <w:szCs w:val="26"/>
+      </w:rPr>
+      <w:t>|</w:t>
+    </w:r>
+    <w:r>
+      <w:rPr>
+        <w:rFonts w:ascii="Times New Roman" w:hAnsi="Times New Roman" w:cs="Times New Roman"/>
+        <w:i/>
+        <w:sz w:val="26"/>
+        <w:szCs w:val="26"/>
+      </w:rPr>
+      <w:t xml:space="preserve"> </w:t>
+    </w:r>
+    <w:bookmarkEnd w:id="0"/>
+    <w:bookmarkEnd w:id="1"/>
+    <w:bookmarkEnd w:id="2"/>
+    <w:bookmarkEnd w:id="3"/>
+    <w:r>
+      <w:fldChar w:fldCharType="begin"/>
+    </w:r>
+    <w:r>
+      <w:instrText xml:space="preserve"> HYPERLINK "https://github.com/fahreradam" </w:instrText>
+    </w:r>
+    <w:r>
+      <w:fldChar w:fldCharType="separate"/>
+    </w:r>
+    <w:r>
+      <w:rPr>
+        <w:rStyle w:val="Hyperlink"/>
+      </w:rPr>
+      <w:t>https://github.com/fahr</w:t>
+    </w:r>
+    <w:r>
+      <w:rPr>
+        <w:rStyle w:val="Hyperlink"/>
+      </w:rPr>
+      <w:t>e</w:t>
+    </w:r>
+    <w:r>
+      <w:rPr>
+        <w:rStyle w:val="Hyperlink"/>
+      </w:rPr>
+      <w:t>radam</w:t>
+    </w:r>
+    <w:r>
+      <w:fldChar w:fldCharType="end"/>
+    </w:r>
   </w:p>
 </w:hdr>
 </file>
@@ -2310,8 +2888,6 @@
         <w:sz w:val="44"/>
       </w:rPr>
     </w:pPr>
-    <w:bookmarkStart w:id="0" w:name="_Hlk122118382"/>
-    <w:bookmarkStart w:id="1" w:name="_Hlk122118383"/>
     <w:r>
       <w:rPr>
         <w:rFonts w:ascii="Times New Roman" w:hAnsi="Times New Roman" w:cs="Times New Roman"/>
@@ -2328,62 +2904,20 @@
       <w:jc w:val="center"/>
       <w:rPr>
         <w:rFonts w:ascii="Times New Roman" w:hAnsi="Times New Roman" w:cs="Times New Roman"/>
-        <w:b/>
-        <w:sz w:val="44"/>
+        <w:i/>
+        <w:sz w:val="26"/>
+        <w:szCs w:val="26"/>
       </w:rPr>
     </w:pPr>
-    <w:hyperlink r:id="rId1" w:history="1">
-      <w:r>
-        <w:rPr>
-          <w:rStyle w:val="Hyperlink"/>
-          <w:rFonts w:ascii="Times New Roman" w:hAnsi="Times New Roman" w:cs="Times New Roman"/>
-          <w:i/>
-          <w:sz w:val="26"/>
-          <w:szCs w:val="26"/>
-        </w:rPr>
-        <w:t>Email</w:t>
-      </w:r>
-    </w:hyperlink>
     <w:r>
       <w:rPr>
-        <w:rStyle w:val="Hyperlink"/>
         <w:rFonts w:ascii="Times New Roman" w:hAnsi="Times New Roman" w:cs="Times New Roman"/>
         <w:i/>
         <w:sz w:val="26"/>
         <w:szCs w:val="26"/>
       </w:rPr>
-      <w:t xml:space="preserve"> </w:t>
+      <w:t>Jackson</w:t>
     </w:r>
-    <w:r>
-      <w:rPr>
-        <w:rFonts w:ascii="Times New Roman" w:hAnsi="Times New Roman" w:cs="Times New Roman"/>
-        <w:iCs/>
-        <w:sz w:val="26"/>
-        <w:szCs w:val="26"/>
-      </w:rPr>
-      <w:t>|</w:t>
-    </w:r>
-    <w:r>
-      <w:rPr>
-        <w:rFonts w:ascii="Times New Roman" w:hAnsi="Times New Roman" w:cs="Times New Roman"/>
-        <w:iCs/>
-        <w:sz w:val="26"/>
-        <w:szCs w:val="26"/>
-      </w:rPr>
-      <w:t xml:space="preserve"> </w:t>
-    </w:r>
-    <w:hyperlink r:id="rId2" w:history="1">
-      <w:r>
-        <w:rPr>
-          <w:rStyle w:val="Hyperlink"/>
-          <w:rFonts w:ascii="Times New Roman" w:hAnsi="Times New Roman" w:cs="Times New Roman"/>
-          <w:iCs/>
-          <w:sz w:val="26"/>
-          <w:szCs w:val="26"/>
-        </w:rPr>
-        <w:t>Website</w:t>
-      </w:r>
-    </w:hyperlink>
     <w:r>
       <w:rPr>
         <w:rFonts w:ascii="Times New Roman" w:hAnsi="Times New Roman" w:cs="Times New Roman"/>
@@ -2391,16 +2925,7 @@
         <w:sz w:val="26"/>
         <w:szCs w:val="26"/>
       </w:rPr>
-      <w:t xml:space="preserve"> </w:t>
-    </w:r>
-    <w:r>
-      <w:rPr>
-        <w:rFonts w:ascii="Times New Roman" w:hAnsi="Times New Roman" w:cs="Times New Roman"/>
-        <w:iCs/>
-        <w:sz w:val="26"/>
-        <w:szCs w:val="26"/>
-      </w:rPr>
-      <w:t>|</w:t>
+      <w:t xml:space="preserve">, OH </w:t>
     </w:r>
     <w:r>
       <w:rPr>
@@ -2409,22 +2934,80 @@
         <w:sz w:val="26"/>
         <w:szCs w:val="26"/>
       </w:rPr>
-      <w:t xml:space="preserve"> </w:t>
+      <w:t>45640</w:t>
     </w:r>
-    <w:hyperlink r:id="rId3" w:history="1">
-      <w:r>
-        <w:rPr>
-          <w:rStyle w:val="Hyperlink"/>
-          <w:rFonts w:ascii="Times New Roman" w:hAnsi="Times New Roman" w:cs="Times New Roman"/>
-          <w:i/>
-          <w:sz w:val="26"/>
-          <w:szCs w:val="26"/>
-        </w:rPr>
-        <w:t>GitHub</w:t>
-      </w:r>
-    </w:hyperlink>
-    <w:bookmarkEnd w:id="0"/>
-    <w:bookmarkEnd w:id="1"/>
+    <w:r>
+      <w:rPr>
+        <w:rFonts w:ascii="Times New Roman" w:hAnsi="Times New Roman" w:cs="Times New Roman"/>
+        <w:i/>
+        <w:sz w:val="26"/>
+        <w:szCs w:val="26"/>
+      </w:rPr>
+      <w:t xml:space="preserve"> | </w:t>
+    </w:r>
+    <w:r>
+      <w:rPr>
+        <w:rFonts w:ascii="Times New Roman" w:hAnsi="Times New Roman" w:cs="Times New Roman"/>
+        <w:i/>
+        <w:sz w:val="26"/>
+        <w:szCs w:val="26"/>
+      </w:rPr>
+      <w:t>fahreradam</w:t>
+    </w:r>
+    <w:r>
+      <w:rPr>
+        <w:rFonts w:ascii="Times New Roman" w:hAnsi="Times New Roman" w:cs="Times New Roman"/>
+        <w:i/>
+        <w:sz w:val="26"/>
+        <w:szCs w:val="26"/>
+      </w:rPr>
+      <w:t>@gmail.com | (</w:t>
+    </w:r>
+    <w:r>
+      <w:rPr>
+        <w:rFonts w:ascii="Times New Roman" w:hAnsi="Times New Roman" w:cs="Times New Roman"/>
+        <w:i/>
+        <w:sz w:val="26"/>
+        <w:szCs w:val="26"/>
+      </w:rPr>
+      <w:t>740</w:t>
+    </w:r>
+    <w:r>
+      <w:rPr>
+        <w:rFonts w:ascii="Times New Roman" w:hAnsi="Times New Roman" w:cs="Times New Roman"/>
+        <w:i/>
+        <w:sz w:val="26"/>
+        <w:szCs w:val="26"/>
+      </w:rPr>
+      <w:t xml:space="preserve">) </w:t>
+    </w:r>
+    <w:r>
+      <w:rPr>
+        <w:rFonts w:ascii="Times New Roman" w:hAnsi="Times New Roman" w:cs="Times New Roman"/>
+        <w:i/>
+        <w:sz w:val="26"/>
+        <w:szCs w:val="26"/>
+      </w:rPr>
+      <w:t>710</w:t>
+    </w:r>
+    <w:r>
+      <w:rPr>
+        <w:rFonts w:ascii="Times New Roman" w:hAnsi="Times New Roman" w:cs="Times New Roman"/>
+        <w:i/>
+        <w:sz w:val="26"/>
+        <w:szCs w:val="26"/>
+      </w:rPr>
+      <w:t>-</w:t>
+    </w:r>
+    <w:r>
+      <w:rPr>
+        <w:rFonts w:ascii="Times New Roman" w:hAnsi="Times New Roman" w:cs="Times New Roman"/>
+        <w:i/>
+        <w:sz w:val="26"/>
+        <w:szCs w:val="26"/>
+      </w:rPr>
+      <w:t>1636</w:t>
+    </w:r>
   </w:p>
 </w:hdr>
 </file>
@@ -2433,8 +3016,138 @@
 <w:hdr xmlns:wpc="http://schemas.microsoft.com/office/word/2010/wordprocessingCanvas" xmlns:cx="http://schemas.microsoft.com/office/drawing/2014/chartex" xmlns:cx1="http://schemas.microsoft.com/office/drawing/2015/9/8/chartex" xmlns:cx2="http://schemas.microsoft.com/office/drawing/2015/10/21/chartex" xmlns:cx3="http://schemas.microsoft.com/office/drawing/2016/5/9/chartex" xmlns:cx4="http://schemas.microsoft.com/office/drawing/2016/5/10/chartex" xmlns:cx5="http://schemas.microsoft.com/office/drawing/2016/5/11/chartex" xmlns:cx6="http://schemas.microsoft.com/office/drawing/2016/5/12/chartex" xmlns:cx7="http://schemas.microsoft.com/office/drawing/2016/5/13/chartex" xmlns:cx8="http://schemas.microsoft.com/office/drawing/2016/5/14/chartex" xmlns:mc="http://schemas.openxmlformats.org/markup-compatibility/2006" xmlns:aink="http://schemas.microsoft.com/office/drawing/2016/ink" xmlns:am3d="http://schemas.microsoft.com/office/drawing/2017/model3d" xmlns:o="urn:schemas-microsoft-com:office:office" xmlns:oel="http://schemas.microsoft.com/office/2019/extlst" xmlns:r="http://schemas.openxmlformats.org/officeDocument/2006/relationships" xmlns:m="http://schemas.openxmlformats.org/officeDocument/2006/math" xmlns:v="urn:schemas-microsoft-com:vml" xmlns:wp14="http://schemas.microsoft.com/office/word/2010/wordprocessingDrawing" xmlns:wp="http://schemas.openxmlformats.org/drawingml/2006/wordprocessingDrawing" xmlns:w10="urn:schemas-microsoft-com:office:word" xmlns:w="http://schemas.openxmlformats.org/wordprocessingml/2006/main" xmlns:w14="http://schemas.microsoft.com/office/word/2010/wordml" xmlns:w15="http://schemas.microsoft.com/office/word/2012/wordml" xmlns:w16cex="http://schemas.microsoft.com/office/word/2018/wordml/cex" xmlns:w16cid="http://schemas.microsoft.com/office/word/2016/wordml/cid" xmlns:w16="http://schemas.microsoft.com/office/word/2018/wordml" xmlns:w16sdtdh="http://schemas.microsoft.com/office/word/2020/wordml/sdtdatahash" xmlns:w16se="http://schemas.microsoft.com/office/word/2015/wordml/symex" xmlns:wpg="http://schemas.microsoft.com/office/word/2010/wordprocessingGroup" xmlns:wpi="http://schemas.microsoft.com/office/word/2010/wordprocessingInk" xmlns:wne="http://schemas.microsoft.com/office/word/2006/wordml" xmlns:wps="http://schemas.microsoft.com/office/word/2010/wordprocessingShape" mc:Ignorable="w14 w15 w16se w16cid w16 w16cex w16sdtdh wp14">
   <w:p>
     <w:pPr>
-      <w:pStyle w:val="Header"/>
+      <w:spacing w:line="240" w:lineRule="auto"/>
+      <w:contextualSpacing/>
+      <w:jc w:val="center"/>
+      <w:rPr>
+        <w:rFonts w:ascii="Times New Roman" w:hAnsi="Times New Roman" w:cs="Times New Roman"/>
+        <w:b/>
+        <w:sz w:val="44"/>
+      </w:rPr>
     </w:pPr>
+    <w:r>
+      <w:rPr>
+        <w:rFonts w:ascii="Times New Roman" w:hAnsi="Times New Roman" w:cs="Times New Roman"/>
+        <w:b/>
+        <w:sz w:val="44"/>
+      </w:rPr>
+      <w:t>Adam Fahrer</w:t>
+    </w:r>
+  </w:p>
+  <w:p>
+    <w:pPr>
+      <w:spacing w:line="240" w:lineRule="auto"/>
+      <w:contextualSpacing/>
+      <w:jc w:val="center"/>
+      <w:rPr>
+        <w:rFonts w:ascii="Times New Roman" w:hAnsi="Times New Roman" w:cs="Times New Roman"/>
+        <w:i/>
+        <w:sz w:val="26"/>
+        <w:szCs w:val="26"/>
+      </w:rPr>
+    </w:pPr>
+    <w:r>
+      <w:rPr>
+        <w:rFonts w:ascii="Times New Roman" w:hAnsi="Times New Roman" w:cs="Times New Roman"/>
+        <w:i/>
+        <w:sz w:val="26"/>
+        <w:szCs w:val="26"/>
+      </w:rPr>
+      <w:t>Jackson</w:t>
+    </w:r>
+    <w:r>
+      <w:rPr>
+        <w:rFonts w:ascii="Times New Roman" w:hAnsi="Times New Roman" w:cs="Times New Roman"/>
+        <w:i/>
+        <w:sz w:val="26"/>
+        <w:szCs w:val="26"/>
+      </w:rPr>
+      <w:t xml:space="preserve">, OH </w:t>
+    </w:r>
+    <w:r>
+      <w:rPr>
+        <w:rFonts w:ascii="Times New Roman" w:hAnsi="Times New Roman" w:cs="Times New Roman"/>
+        <w:i/>
+        <w:sz w:val="26"/>
+        <w:szCs w:val="26"/>
+      </w:rPr>
+      <w:t>45640</w:t>
+    </w:r>
+    <w:r>
+      <w:rPr>
+        <w:rFonts w:ascii="Times New Roman" w:hAnsi="Times New Roman" w:cs="Times New Roman"/>
+        <w:i/>
+        <w:sz w:val="26"/>
+        <w:szCs w:val="26"/>
+      </w:rPr>
+      <w:t xml:space="preserve"> | </w:t>
+    </w:r>
+    <w:hyperlink r:id="rId1" w:history="1">
+      <w:r>
+        <w:rPr>
+          <w:rStyle w:val="Hyperlink"/>
+          <w:rFonts w:ascii="Times New Roman" w:hAnsi="Times New Roman" w:cs="Times New Roman"/>
+          <w:i/>
+          <w:sz w:val="26"/>
+          <w:szCs w:val="26"/>
+        </w:rPr>
+        <w:t>Fahreradam@gmail.com</w:t>
+      </w:r>
+    </w:hyperlink>
+    <w:r>
+      <w:rPr>
+        <w:rFonts w:ascii="Times New Roman" w:hAnsi="Times New Roman" w:cs="Times New Roman"/>
+        <w:i/>
+        <w:sz w:val="26"/>
+        <w:szCs w:val="26"/>
+      </w:rPr>
+      <w:t>| (</w:t>
+    </w:r>
+    <w:r>
+      <w:rPr>
+        <w:rFonts w:ascii="Times New Roman" w:hAnsi="Times New Roman" w:cs="Times New Roman"/>
+        <w:i/>
+        <w:sz w:val="26"/>
+        <w:szCs w:val="26"/>
+      </w:rPr>
+      <w:t>740</w:t>
+    </w:r>
+    <w:r>
+      <w:rPr>
+        <w:rFonts w:ascii="Times New Roman" w:hAnsi="Times New Roman" w:cs="Times New Roman"/>
+        <w:i/>
+        <w:sz w:val="26"/>
+        <w:szCs w:val="26"/>
+      </w:rPr>
+      <w:t xml:space="preserve">) </w:t>
+    </w:r>
+    <w:r>
+      <w:rPr>
+        <w:rFonts w:ascii="Times New Roman" w:hAnsi="Times New Roman" w:cs="Times New Roman"/>
+        <w:i/>
+        <w:sz w:val="26"/>
+        <w:szCs w:val="26"/>
+      </w:rPr>
+      <w:t>710</w:t>
+    </w:r>
+    <w:r>
+      <w:rPr>
+        <w:rFonts w:ascii="Times New Roman" w:hAnsi="Times New Roman" w:cs="Times New Roman"/>
+        <w:i/>
+        <w:sz w:val="26"/>
+        <w:szCs w:val="26"/>
+      </w:rPr>
+      <w:t>-</w:t>
+    </w:r>
+    <w:r>
+      <w:rPr>
+        <w:rFonts w:ascii="Times New Roman" w:hAnsi="Times New Roman" w:cs="Times New Roman"/>
+        <w:i/>
+        <w:sz w:val="26"/>
+        <w:szCs w:val="26"/>
+      </w:rPr>
+      <w:t>1636</w:t>
+    </w:r>
   </w:p>
 </w:hdr>
 </file>
@@ -2445,283 +3158,6 @@
     <w:pPr>
       <w:spacing w:line="240" w:lineRule="auto"/>
       <w:contextualSpacing/>
-      <w:jc w:val="center"/>
-      <w:rPr>
-        <w:rFonts w:ascii="Times New Roman" w:hAnsi="Times New Roman" w:cs="Times New Roman"/>
-        <w:b/>
-        <w:sz w:val="44"/>
-      </w:rPr>
-    </w:pPr>
-    <w:r>
-      <w:rPr>
-        <w:rFonts w:ascii="Times New Roman" w:hAnsi="Times New Roman" w:cs="Times New Roman"/>
-        <w:b/>
-        <w:sz w:val="44"/>
-      </w:rPr>
-      <w:t>Adam Fahrer</w:t>
-    </w:r>
-  </w:p>
-  <w:p>
-    <w:pPr>
-      <w:spacing w:line="240" w:lineRule="auto"/>
-      <w:contextualSpacing/>
-      <w:jc w:val="center"/>
-      <w:rPr>
-        <w:rFonts w:ascii="Times New Roman" w:hAnsi="Times New Roman" w:cs="Times New Roman"/>
-        <w:i/>
-        <w:sz w:val="26"/>
-        <w:szCs w:val="26"/>
-      </w:rPr>
-    </w:pPr>
-    <w:r>
-      <w:rPr>
-        <w:rFonts w:ascii="Times New Roman" w:hAnsi="Times New Roman" w:cs="Times New Roman"/>
-        <w:i/>
-        <w:sz w:val="26"/>
-        <w:szCs w:val="26"/>
-      </w:rPr>
-      <w:t>Jackson</w:t>
-    </w:r>
-    <w:r>
-      <w:rPr>
-        <w:rFonts w:ascii="Times New Roman" w:hAnsi="Times New Roman" w:cs="Times New Roman"/>
-        <w:i/>
-        <w:sz w:val="26"/>
-        <w:szCs w:val="26"/>
-      </w:rPr>
-      <w:t xml:space="preserve">, OH </w:t>
-    </w:r>
-    <w:r>
-      <w:rPr>
-        <w:rFonts w:ascii="Times New Roman" w:hAnsi="Times New Roman" w:cs="Times New Roman"/>
-        <w:i/>
-        <w:sz w:val="26"/>
-        <w:szCs w:val="26"/>
-      </w:rPr>
-      <w:t>45640</w:t>
-    </w:r>
-    <w:r>
-      <w:rPr>
-        <w:rFonts w:ascii="Times New Roman" w:hAnsi="Times New Roman" w:cs="Times New Roman"/>
-        <w:i/>
-        <w:sz w:val="26"/>
-        <w:szCs w:val="26"/>
-      </w:rPr>
-      <w:t xml:space="preserve"> | </w:t>
-    </w:r>
-    <w:r>
-      <w:rPr>
-        <w:rFonts w:ascii="Times New Roman" w:hAnsi="Times New Roman" w:cs="Times New Roman"/>
-        <w:i/>
-        <w:sz w:val="26"/>
-        <w:szCs w:val="26"/>
-      </w:rPr>
-      <w:t>fahreradam</w:t>
-    </w:r>
-    <w:r>
-      <w:rPr>
-        <w:rFonts w:ascii="Times New Roman" w:hAnsi="Times New Roman" w:cs="Times New Roman"/>
-        <w:i/>
-        <w:sz w:val="26"/>
-        <w:szCs w:val="26"/>
-      </w:rPr>
-      <w:t>@gmail.com | (</w:t>
-    </w:r>
-    <w:r>
-      <w:rPr>
-        <w:rFonts w:ascii="Times New Roman" w:hAnsi="Times New Roman" w:cs="Times New Roman"/>
-        <w:i/>
-        <w:sz w:val="26"/>
-        <w:szCs w:val="26"/>
-      </w:rPr>
-      <w:t>740</w:t>
-    </w:r>
-    <w:r>
-      <w:rPr>
-        <w:rFonts w:ascii="Times New Roman" w:hAnsi="Times New Roman" w:cs="Times New Roman"/>
-        <w:i/>
-        <w:sz w:val="26"/>
-        <w:szCs w:val="26"/>
-      </w:rPr>
-      <w:t xml:space="preserve">) </w:t>
-    </w:r>
-    <w:r>
-      <w:rPr>
-        <w:rFonts w:ascii="Times New Roman" w:hAnsi="Times New Roman" w:cs="Times New Roman"/>
-        <w:i/>
-        <w:sz w:val="26"/>
-        <w:szCs w:val="26"/>
-      </w:rPr>
-      <w:t>710</w:t>
-    </w:r>
-    <w:r>
-      <w:rPr>
-        <w:rFonts w:ascii="Times New Roman" w:hAnsi="Times New Roman" w:cs="Times New Roman"/>
-        <w:i/>
-        <w:sz w:val="26"/>
-        <w:szCs w:val="26"/>
-      </w:rPr>
-      <w:t>-</w:t>
-    </w:r>
-    <w:r>
-      <w:rPr>
-        <w:rFonts w:ascii="Times New Roman" w:hAnsi="Times New Roman" w:cs="Times New Roman"/>
-        <w:i/>
-        <w:sz w:val="26"/>
-        <w:szCs w:val="26"/>
-      </w:rPr>
-      <w:t>1636</w:t>
-    </w:r>
-  </w:p>
-</w:hdr>
-</file>
-
-<file path=word/header5.xml><?xml version="1.0" encoding="utf-8"?>
-<w:hdr xmlns:wpc="http://schemas.microsoft.com/office/word/2010/wordprocessingCanvas" xmlns:cx="http://schemas.microsoft.com/office/drawing/2014/chartex" xmlns:cx1="http://schemas.microsoft.com/office/drawing/2015/9/8/chartex" xmlns:cx2="http://schemas.microsoft.com/office/drawing/2015/10/21/chartex" xmlns:cx3="http://schemas.microsoft.com/office/drawing/2016/5/9/chartex" xmlns:cx4="http://schemas.microsoft.com/office/drawing/2016/5/10/chartex" xmlns:cx5="http://schemas.microsoft.com/office/drawing/2016/5/11/chartex" xmlns:cx6="http://schemas.microsoft.com/office/drawing/2016/5/12/chartex" xmlns:cx7="http://schemas.microsoft.com/office/drawing/2016/5/13/chartex" xmlns:cx8="http://schemas.microsoft.com/office/drawing/2016/5/14/chartex" xmlns:mc="http://schemas.openxmlformats.org/markup-compatibility/2006" xmlns:aink="http://schemas.microsoft.com/office/drawing/2016/ink" xmlns:am3d="http://schemas.microsoft.com/office/drawing/2017/model3d" xmlns:o="urn:schemas-microsoft-com:office:office" xmlns:oel="http://schemas.microsoft.com/office/2019/extlst" xmlns:r="http://schemas.openxmlformats.org/officeDocument/2006/relationships" xmlns:m="http://schemas.openxmlformats.org/officeDocument/2006/math" xmlns:v="urn:schemas-microsoft-com:vml" xmlns:wp14="http://schemas.microsoft.com/office/word/2010/wordprocessingDrawing" xmlns:wp="http://schemas.openxmlformats.org/drawingml/2006/wordprocessingDrawing" xmlns:w10="urn:schemas-microsoft-com:office:word" xmlns:w="http://schemas.openxmlformats.org/wordprocessingml/2006/main" xmlns:w14="http://schemas.microsoft.com/office/word/2010/wordml" xmlns:w15="http://schemas.microsoft.com/office/word/2012/wordml" xmlns:w16cex="http://schemas.microsoft.com/office/word/2018/wordml/cex" xmlns:w16cid="http://schemas.microsoft.com/office/word/2016/wordml/cid" xmlns:w16="http://schemas.microsoft.com/office/word/2018/wordml" xmlns:w16sdtdh="http://schemas.microsoft.com/office/word/2020/wordml/sdtdatahash" xmlns:w16se="http://schemas.microsoft.com/office/word/2015/wordml/symex" xmlns:wpg="http://schemas.microsoft.com/office/word/2010/wordprocessingGroup" xmlns:wpi="http://schemas.microsoft.com/office/word/2010/wordprocessingInk" xmlns:wne="http://schemas.microsoft.com/office/word/2006/wordml" xmlns:wps="http://schemas.microsoft.com/office/word/2010/wordprocessingShape" mc:Ignorable="w14 w15 w16se w16cid w16 w16cex w16sdtdh wp14">
-  <w:p>
-    <w:pPr>
-      <w:spacing w:line="240" w:lineRule="auto"/>
-      <w:contextualSpacing/>
-      <w:jc w:val="center"/>
-      <w:rPr>
-        <w:rFonts w:ascii="Times New Roman" w:hAnsi="Times New Roman" w:cs="Times New Roman"/>
-        <w:b/>
-        <w:sz w:val="44"/>
-      </w:rPr>
-    </w:pPr>
-    <w:r>
-      <w:rPr>
-        <w:rFonts w:ascii="Times New Roman" w:hAnsi="Times New Roman" w:cs="Times New Roman"/>
-        <w:b/>
-        <w:sz w:val="44"/>
-      </w:rPr>
-      <w:t>Adam Fahrer</w:t>
-    </w:r>
-  </w:p>
-  <w:p>
-    <w:pPr>
-      <w:spacing w:line="240" w:lineRule="auto"/>
-      <w:contextualSpacing/>
-      <w:jc w:val="center"/>
-      <w:rPr>
-        <w:rFonts w:ascii="Times New Roman" w:hAnsi="Times New Roman" w:cs="Times New Roman"/>
-        <w:i/>
-        <w:sz w:val="26"/>
-        <w:szCs w:val="26"/>
-      </w:rPr>
-    </w:pPr>
-    <w:r>
-      <w:rPr>
-        <w:rFonts w:ascii="Times New Roman" w:hAnsi="Times New Roman" w:cs="Times New Roman"/>
-        <w:i/>
-        <w:sz w:val="26"/>
-        <w:szCs w:val="26"/>
-      </w:rPr>
-      <w:t>Jackson</w:t>
-    </w:r>
-    <w:r>
-      <w:rPr>
-        <w:rFonts w:ascii="Times New Roman" w:hAnsi="Times New Roman" w:cs="Times New Roman"/>
-        <w:i/>
-        <w:sz w:val="26"/>
-        <w:szCs w:val="26"/>
-      </w:rPr>
-      <w:t xml:space="preserve">, OH </w:t>
-    </w:r>
-    <w:r>
-      <w:rPr>
-        <w:rFonts w:ascii="Times New Roman" w:hAnsi="Times New Roman" w:cs="Times New Roman"/>
-        <w:i/>
-        <w:sz w:val="26"/>
-        <w:szCs w:val="26"/>
-      </w:rPr>
-      <w:t>45640</w:t>
-    </w:r>
-    <w:r>
-      <w:rPr>
-        <w:rFonts w:ascii="Times New Roman" w:hAnsi="Times New Roman" w:cs="Times New Roman"/>
-        <w:i/>
-        <w:sz w:val="26"/>
-        <w:szCs w:val="26"/>
-      </w:rPr>
-      <w:t xml:space="preserve"> | </w:t>
-    </w:r>
-    <w:hyperlink r:id="rId1" w:history="1">
-      <w:r>
-        <w:rPr>
-          <w:rStyle w:val="Hyperlink"/>
-          <w:rFonts w:ascii="Times New Roman" w:hAnsi="Times New Roman" w:cs="Times New Roman"/>
-          <w:i/>
-          <w:sz w:val="26"/>
-          <w:szCs w:val="26"/>
-        </w:rPr>
-        <w:t>Fahreradam@gmail.com</w:t>
-      </w:r>
-    </w:hyperlink>
-    <w:r>
-      <w:rPr>
-        <w:rFonts w:ascii="Times New Roman" w:hAnsi="Times New Roman" w:cs="Times New Roman"/>
-        <w:i/>
-        <w:sz w:val="26"/>
-        <w:szCs w:val="26"/>
-      </w:rPr>
-      <w:t>| (</w:t>
-    </w:r>
-    <w:r>
-      <w:rPr>
-        <w:rFonts w:ascii="Times New Roman" w:hAnsi="Times New Roman" w:cs="Times New Roman"/>
-        <w:i/>
-        <w:sz w:val="26"/>
-        <w:szCs w:val="26"/>
-      </w:rPr>
-      <w:t>740</w:t>
-    </w:r>
-    <w:r>
-      <w:rPr>
-        <w:rFonts w:ascii="Times New Roman" w:hAnsi="Times New Roman" w:cs="Times New Roman"/>
-        <w:i/>
-        <w:sz w:val="26"/>
-        <w:szCs w:val="26"/>
-      </w:rPr>
-      <w:t xml:space="preserve">) </w:t>
-    </w:r>
-    <w:r>
-      <w:rPr>
-        <w:rFonts w:ascii="Times New Roman" w:hAnsi="Times New Roman" w:cs="Times New Roman"/>
-        <w:i/>
-        <w:sz w:val="26"/>
-        <w:szCs w:val="26"/>
-      </w:rPr>
-      <w:t>710</w:t>
-    </w:r>
-    <w:r>
-      <w:rPr>
-        <w:rFonts w:ascii="Times New Roman" w:hAnsi="Times New Roman" w:cs="Times New Roman"/>
-        <w:i/>
-        <w:sz w:val="26"/>
-        <w:szCs w:val="26"/>
-      </w:rPr>
-      <w:t>-</w:t>
-    </w:r>
-    <w:r>
-      <w:rPr>
-        <w:rFonts w:ascii="Times New Roman" w:hAnsi="Times New Roman" w:cs="Times New Roman"/>
-        <w:i/>
-        <w:sz w:val="26"/>
-        <w:szCs w:val="26"/>
-      </w:rPr>
-      <w:t>1636</w:t>
-    </w:r>
-  </w:p>
-</w:hdr>
-</file>
-
-<file path=word/header6.xml><?xml version="1.0" encoding="utf-8"?>
-<w:hdr xmlns:wpc="http://schemas.microsoft.com/office/word/2010/wordprocessingCanvas" xmlns:cx="http://schemas.microsoft.com/office/drawing/2014/chartex" xmlns:cx1="http://schemas.microsoft.com/office/drawing/2015/9/8/chartex" xmlns:cx2="http://schemas.microsoft.com/office/drawing/2015/10/21/chartex" xmlns:cx3="http://schemas.microsoft.com/office/drawing/2016/5/9/chartex" xmlns:cx4="http://schemas.microsoft.com/office/drawing/2016/5/10/chartex" xmlns:cx5="http://schemas.microsoft.com/office/drawing/2016/5/11/chartex" xmlns:cx6="http://schemas.microsoft.com/office/drawing/2016/5/12/chartex" xmlns:cx7="http://schemas.microsoft.com/office/drawing/2016/5/13/chartex" xmlns:cx8="http://schemas.microsoft.com/office/drawing/2016/5/14/chartex" xmlns:mc="http://schemas.openxmlformats.org/markup-compatibility/2006" xmlns:aink="http://schemas.microsoft.com/office/drawing/2016/ink" xmlns:am3d="http://schemas.microsoft.com/office/drawing/2017/model3d" xmlns:o="urn:schemas-microsoft-com:office:office" xmlns:oel="http://schemas.microsoft.com/office/2019/extlst" xmlns:r="http://schemas.openxmlformats.org/officeDocument/2006/relationships" xmlns:m="http://schemas.openxmlformats.org/officeDocument/2006/math" xmlns:v="urn:schemas-microsoft-com:vml" xmlns:wp14="http://schemas.microsoft.com/office/word/2010/wordprocessingDrawing" xmlns:wp="http://schemas.openxmlformats.org/drawingml/2006/wordprocessingDrawing" xmlns:w10="urn:schemas-microsoft-com:office:word" xmlns:w="http://schemas.openxmlformats.org/wordprocessingml/2006/main" xmlns:w14="http://schemas.microsoft.com/office/word/2010/wordml" xmlns:w15="http://schemas.microsoft.com/office/word/2012/wordml" xmlns:w16cex="http://schemas.microsoft.com/office/word/2018/wordml/cex" xmlns:w16cid="http://schemas.microsoft.com/office/word/2016/wordml/cid" xmlns:w16="http://schemas.microsoft.com/office/word/2018/wordml" xmlns:w16sdtdh="http://schemas.microsoft.com/office/word/2020/wordml/sdtdatahash" xmlns:w16se="http://schemas.microsoft.com/office/word/2015/wordml/symex" xmlns:wpg="http://schemas.microsoft.com/office/word/2010/wordprocessingGroup" xmlns:wpi="http://schemas.microsoft.com/office/word/2010/wordprocessingInk" xmlns:wne="http://schemas.microsoft.com/office/word/2006/wordml" xmlns:wps="http://schemas.microsoft.com/office/word/2010/wordprocessingShape" mc:Ignorable="w14 w15 w16se w16cid w16 w16cex w16sdtdh wp14">
-  <w:p>
-    <w:pPr>
-      <w:spacing w:line="240" w:lineRule="auto"/>
-      <w:contextualSpacing/>
       <w:rPr>
         <w:rFonts w:ascii="Times New Roman" w:hAnsi="Times New Roman" w:cs="Times New Roman"/>
         <w:i/>
@@ -2736,6 +3172,276 @@
 <file path=word/numbering.xml><?xml version="1.0" encoding="utf-8"?>
 <w:numbering xmlns:wpc="http://schemas.microsoft.com/office/word/2010/wordprocessingCanvas" xmlns:cx="http://schemas.microsoft.com/office/drawing/2014/chartex" xmlns:cx1="http://schemas.microsoft.com/office/drawing/2015/9/8/chartex" xmlns:cx2="http://schemas.microsoft.com/office/drawing/2015/10/21/chartex" xmlns:cx3="http://schemas.microsoft.com/office/drawing/2016/5/9/chartex" xmlns:cx4="http://schemas.microsoft.com/office/drawing/2016/5/10/chartex" xmlns:cx5="http://schemas.microsoft.com/office/drawing/2016/5/11/chartex" xmlns:cx6="http://schemas.microsoft.com/office/drawing/2016/5/12/chartex" xmlns:cx7="http://schemas.microsoft.com/office/drawing/2016/5/13/chartex" xmlns:cx8="http://schemas.microsoft.com/office/drawing/2016/5/14/chartex" xmlns:mc="http://schemas.openxmlformats.org/markup-compatibility/2006" xmlns:aink="http://schemas.microsoft.com/office/drawing/2016/ink" xmlns:am3d="http://schemas.microsoft.com/office/drawing/2017/model3d" xmlns:o="urn:schemas-microsoft-com:office:office" xmlns:oel="http://schemas.microsoft.com/office/2019/extlst" xmlns:r="http://schemas.openxmlformats.org/officeDocument/2006/relationships" xmlns:m="http://schemas.openxmlformats.org/officeDocument/2006/math" xmlns:v="urn:schemas-microsoft-com:vml" xmlns:wp14="http://schemas.microsoft.com/office/word/2010/wordprocessingDrawing" xmlns:wp="http://schemas.openxmlformats.org/drawingml/2006/wordprocessingDrawing" xmlns:w10="urn:schemas-microsoft-com:office:word" xmlns:w="http://schemas.openxmlformats.org/wordprocessingml/2006/main" xmlns:w14="http://schemas.microsoft.com/office/word/2010/wordml" xmlns:w15="http://schemas.microsoft.com/office/word/2012/wordml" xmlns:w16cex="http://schemas.microsoft.com/office/word/2018/wordml/cex" xmlns:w16cid="http://schemas.microsoft.com/office/word/2016/wordml/cid" xmlns:w16="http://schemas.microsoft.com/office/word/2018/wordml" xmlns:w16sdtdh="http://schemas.microsoft.com/office/word/2020/wordml/sdtdatahash" xmlns:w16se="http://schemas.microsoft.com/office/word/2015/wordml/symex" xmlns:wpg="http://schemas.microsoft.com/office/word/2010/wordprocessingGroup" xmlns:wpi="http://schemas.microsoft.com/office/word/2010/wordprocessingInk" xmlns:wne="http://schemas.microsoft.com/office/word/2006/wordml" xmlns:wps="http://schemas.microsoft.com/office/word/2010/wordprocessingShape" mc:Ignorable="w14 w15 w16se w16cid w16 w16cex w16sdtdh wp14">
   <w:abstractNum w:abstractNumId="0" w15:restartNumberingAfterBreak="0">
+    <w:nsid w:val="086243F1"/>
+    <w:multiLevelType w:val="multilevel"/>
+    <w:tmpl w:val="6B506A08"/>
+    <w:lvl w:ilvl="0">
+      <w:start w:val="1"/>
+      <w:numFmt w:val="bullet"/>
+      <w:lvlText w:val=""/>
+      <w:lvlJc w:val="left"/>
+      <w:pPr>
+        <w:tabs>
+          <w:tab w:val="num" w:pos="720"/>
+        </w:tabs>
+        <w:ind w:left="720" w:hanging="360"/>
+      </w:pPr>
+      <w:rPr>
+        <w:rFonts w:ascii="Symbol" w:hAnsi="Symbol" w:hint="default"/>
+        <w:sz w:val="20"/>
+      </w:rPr>
+    </w:lvl>
+    <w:lvl w:ilvl="1" w:tentative="1">
+      <w:start w:val="1"/>
+      <w:numFmt w:val="bullet"/>
+      <w:lvlText w:val="o"/>
+      <w:lvlJc w:val="left"/>
+      <w:pPr>
+        <w:tabs>
+          <w:tab w:val="num" w:pos="1440"/>
+        </w:tabs>
+        <w:ind w:left="1440" w:hanging="360"/>
+      </w:pPr>
+      <w:rPr>
+        <w:rFonts w:ascii="Courier New" w:hAnsi="Courier New" w:hint="default"/>
+        <w:sz w:val="20"/>
+      </w:rPr>
+    </w:lvl>
+    <w:lvl w:ilvl="2" w:tentative="1">
+      <w:start w:val="1"/>
+      <w:numFmt w:val="bullet"/>
+      <w:lvlText w:val=""/>
+      <w:lvlJc w:val="left"/>
+      <w:pPr>
+        <w:tabs>
+          <w:tab w:val="num" w:pos="2160"/>
+        </w:tabs>
+        <w:ind w:left="2160" w:hanging="360"/>
+      </w:pPr>
+      <w:rPr>
+        <w:rFonts w:ascii="Wingdings" w:hAnsi="Wingdings" w:hint="default"/>
+        <w:sz w:val="20"/>
+      </w:rPr>
+    </w:lvl>
+    <w:lvl w:ilvl="3" w:tentative="1">
+      <w:start w:val="1"/>
+      <w:numFmt w:val="bullet"/>
+      <w:lvlText w:val=""/>
+      <w:lvlJc w:val="left"/>
+      <w:pPr>
+        <w:tabs>
+          <w:tab w:val="num" w:pos="2880"/>
+        </w:tabs>
+        <w:ind w:left="2880" w:hanging="360"/>
+      </w:pPr>
+      <w:rPr>
+        <w:rFonts w:ascii="Wingdings" w:hAnsi="Wingdings" w:hint="default"/>
+        <w:sz w:val="20"/>
+      </w:rPr>
+    </w:lvl>
+    <w:lvl w:ilvl="4" w:tentative="1">
+      <w:start w:val="1"/>
+      <w:numFmt w:val="bullet"/>
+      <w:lvlText w:val=""/>
+      <w:lvlJc w:val="left"/>
+      <w:pPr>
+        <w:tabs>
+          <w:tab w:val="num" w:pos="3600"/>
+        </w:tabs>
+        <w:ind w:left="3600" w:hanging="360"/>
+      </w:pPr>
+      <w:rPr>
+        <w:rFonts w:ascii="Wingdings" w:hAnsi="Wingdings" w:hint="default"/>
+        <w:sz w:val="20"/>
+      </w:rPr>
+    </w:lvl>
+    <w:lvl w:ilvl="5" w:tentative="1">
+      <w:start w:val="1"/>
+      <w:numFmt w:val="bullet"/>
+      <w:lvlText w:val=""/>
+      <w:lvlJc w:val="left"/>
+      <w:pPr>
+        <w:tabs>
+          <w:tab w:val="num" w:pos="4320"/>
+        </w:tabs>
+        <w:ind w:left="4320" w:hanging="360"/>
+      </w:pPr>
+      <w:rPr>
+        <w:rFonts w:ascii="Wingdings" w:hAnsi="Wingdings" w:hint="default"/>
+        <w:sz w:val="20"/>
+      </w:rPr>
+    </w:lvl>
+    <w:lvl w:ilvl="6" w:tentative="1">
+      <w:start w:val="1"/>
+      <w:numFmt w:val="bullet"/>
+      <w:lvlText w:val=""/>
+      <w:lvlJc w:val="left"/>
+      <w:pPr>
+        <w:tabs>
+          <w:tab w:val="num" w:pos="5040"/>
+        </w:tabs>
+        <w:ind w:left="5040" w:hanging="360"/>
+      </w:pPr>
+      <w:rPr>
+        <w:rFonts w:ascii="Wingdings" w:hAnsi="Wingdings" w:hint="default"/>
+        <w:sz w:val="20"/>
+      </w:rPr>
+    </w:lvl>
+    <w:lvl w:ilvl="7" w:tentative="1">
+      <w:start w:val="1"/>
+      <w:numFmt w:val="bullet"/>
+      <w:lvlText w:val=""/>
+      <w:lvlJc w:val="left"/>
+      <w:pPr>
+        <w:tabs>
+          <w:tab w:val="num" w:pos="5760"/>
+        </w:tabs>
+        <w:ind w:left="5760" w:hanging="360"/>
+      </w:pPr>
+      <w:rPr>
+        <w:rFonts w:ascii="Wingdings" w:hAnsi="Wingdings" w:hint="default"/>
+        <w:sz w:val="20"/>
+      </w:rPr>
+    </w:lvl>
+    <w:lvl w:ilvl="8" w:tentative="1">
+      <w:start w:val="1"/>
+      <w:numFmt w:val="bullet"/>
+      <w:lvlText w:val=""/>
+      <w:lvlJc w:val="left"/>
+      <w:pPr>
+        <w:tabs>
+          <w:tab w:val="num" w:pos="6480"/>
+        </w:tabs>
+        <w:ind w:left="6480" w:hanging="360"/>
+      </w:pPr>
+      <w:rPr>
+        <w:rFonts w:ascii="Wingdings" w:hAnsi="Wingdings" w:hint="default"/>
+        <w:sz w:val="20"/>
+      </w:rPr>
+    </w:lvl>
+  </w:abstractNum>
+  <w:abstractNum w:abstractNumId="1" w15:restartNumberingAfterBreak="0">
+    <w:nsid w:val="1ADE7F17"/>
+    <w:multiLevelType w:val="hybridMultilevel"/>
+    <w:tmpl w:val="C81ECE06"/>
+    <w:lvl w:ilvl="0" w:tplc="47609B8A">
+      <w:numFmt w:val="bullet"/>
+      <w:lvlText w:val=""/>
+      <w:lvlJc w:val="left"/>
+      <w:pPr>
+        <w:ind w:left="860" w:hanging="360"/>
+      </w:pPr>
+      <w:rPr>
+        <w:rFonts w:ascii="Symbol" w:eastAsia="Symbol" w:hAnsi="Symbol" w:cs="Symbol" w:hint="default"/>
+        <w:b w:val="0"/>
+        <w:bCs w:val="0"/>
+        <w:i w:val="0"/>
+        <w:iCs w:val="0"/>
+        <w:w w:val="100"/>
+        <w:sz w:val="24"/>
+        <w:szCs w:val="24"/>
+        <w:lang w:val="en-US" w:eastAsia="en-US" w:bidi="ar-SA"/>
+      </w:rPr>
+    </w:lvl>
+    <w:lvl w:ilvl="1" w:tplc="A23A3AF0">
+      <w:numFmt w:val="bullet"/>
+      <w:lvlText w:val=""/>
+      <w:lvlJc w:val="left"/>
+      <w:pPr>
+        <w:ind w:left="860" w:hanging="360"/>
+      </w:pPr>
+      <w:rPr>
+        <w:rFonts w:ascii="Symbol" w:eastAsia="Symbol" w:hAnsi="Symbol" w:cs="Symbol" w:hint="default"/>
+        <w:w w:val="100"/>
+        <w:lang w:val="en-US" w:eastAsia="en-US" w:bidi="ar-SA"/>
+      </w:rPr>
+    </w:lvl>
+    <w:lvl w:ilvl="2" w:tplc="8E8C1122">
+      <w:numFmt w:val="bullet"/>
+      <w:lvlText w:val="•"/>
+      <w:lvlJc w:val="left"/>
+      <w:pPr>
+        <w:ind w:left="1051" w:hanging="360"/>
+      </w:pPr>
+      <w:rPr>
+        <w:rFonts w:hint="default"/>
+        <w:lang w:val="en-US" w:eastAsia="en-US" w:bidi="ar-SA"/>
+      </w:rPr>
+    </w:lvl>
+    <w:lvl w:ilvl="3" w:tplc="BC6AA220">
+      <w:numFmt w:val="bullet"/>
+      <w:lvlText w:val="•"/>
+      <w:lvlJc w:val="left"/>
+      <w:pPr>
+        <w:ind w:left="1147" w:hanging="360"/>
+      </w:pPr>
+      <w:rPr>
+        <w:rFonts w:hint="default"/>
+        <w:lang w:val="en-US" w:eastAsia="en-US" w:bidi="ar-SA"/>
+      </w:rPr>
+    </w:lvl>
+    <w:lvl w:ilvl="4" w:tplc="4B30D5F8">
+      <w:numFmt w:val="bullet"/>
+      <w:lvlText w:val="•"/>
+      <w:lvlJc w:val="left"/>
+      <w:pPr>
+        <w:ind w:left="1243" w:hanging="360"/>
+      </w:pPr>
+      <w:rPr>
+        <w:rFonts w:hint="default"/>
+        <w:lang w:val="en-US" w:eastAsia="en-US" w:bidi="ar-SA"/>
+      </w:rPr>
+    </w:lvl>
+    <w:lvl w:ilvl="5" w:tplc="2C44844C">
+      <w:numFmt w:val="bullet"/>
+      <w:lvlText w:val="•"/>
+      <w:lvlJc w:val="left"/>
+      <w:pPr>
+        <w:ind w:left="1339" w:hanging="360"/>
+      </w:pPr>
+      <w:rPr>
+        <w:rFonts w:hint="default"/>
+        <w:lang w:val="en-US" w:eastAsia="en-US" w:bidi="ar-SA"/>
+      </w:rPr>
+    </w:lvl>
+    <w:lvl w:ilvl="6" w:tplc="FE5EF11C">
+      <w:numFmt w:val="bullet"/>
+      <w:lvlText w:val="•"/>
+      <w:lvlJc w:val="left"/>
+      <w:pPr>
+        <w:ind w:left="1435" w:hanging="360"/>
+      </w:pPr>
+      <w:rPr>
+        <w:rFonts w:hint="default"/>
+        <w:lang w:val="en-US" w:eastAsia="en-US" w:bidi="ar-SA"/>
+      </w:rPr>
+    </w:lvl>
+    <w:lvl w:ilvl="7" w:tplc="7BA269BE">
+      <w:numFmt w:val="bullet"/>
+      <w:lvlText w:val="•"/>
+      <w:lvlJc w:val="left"/>
+      <w:pPr>
+        <w:ind w:left="1531" w:hanging="360"/>
+      </w:pPr>
+      <w:rPr>
+        <w:rFonts w:hint="default"/>
+        <w:lang w:val="en-US" w:eastAsia="en-US" w:bidi="ar-SA"/>
+      </w:rPr>
+    </w:lvl>
+    <w:lvl w:ilvl="8" w:tplc="384ADBA6">
+      <w:numFmt w:val="bullet"/>
+      <w:lvlText w:val="•"/>
+      <w:lvlJc w:val="left"/>
+      <w:pPr>
+        <w:ind w:left="1627" w:hanging="360"/>
+      </w:pPr>
+      <w:rPr>
+        <w:rFonts w:hint="default"/>
+        <w:lang w:val="en-US" w:eastAsia="en-US" w:bidi="ar-SA"/>
+      </w:rPr>
+    </w:lvl>
+  </w:abstractNum>
+  <w:abstractNum w:abstractNumId="2" w15:restartNumberingAfterBreak="0">
     <w:nsid w:val="20BF7CD2"/>
     <w:multiLevelType w:val="hybridMultilevel"/>
     <w:tmpl w:val="C122BF42"/>
@@ -2848,7 +3554,7 @@
       </w:rPr>
     </w:lvl>
   </w:abstractNum>
-  <w:abstractNum w:abstractNumId="1" w15:restartNumberingAfterBreak="0">
+  <w:abstractNum w:abstractNumId="3" w15:restartNumberingAfterBreak="0">
     <w:nsid w:val="276E51A3"/>
     <w:multiLevelType w:val="hybridMultilevel"/>
     <w:tmpl w:val="50F06008"/>
@@ -2961,7 +3667,7 @@
       </w:rPr>
     </w:lvl>
   </w:abstractNum>
-  <w:abstractNum w:abstractNumId="2" w15:restartNumberingAfterBreak="0">
+  <w:abstractNum w:abstractNumId="4" w15:restartNumberingAfterBreak="0">
     <w:nsid w:val="349441D1"/>
     <w:multiLevelType w:val="hybridMultilevel"/>
     <w:tmpl w:val="3D7ACC14"/>
@@ -3074,7 +3780,7 @@
       </w:rPr>
     </w:lvl>
   </w:abstractNum>
-  <w:abstractNum w:abstractNumId="3" w15:restartNumberingAfterBreak="0">
+  <w:abstractNum w:abstractNumId="5" w15:restartNumberingAfterBreak="0">
     <w:nsid w:val="382231BA"/>
     <w:multiLevelType w:val="hybridMultilevel"/>
     <w:tmpl w:val="C4347C70"/>
@@ -3187,7 +3893,7 @@
       </w:rPr>
     </w:lvl>
   </w:abstractNum>
-  <w:abstractNum w:abstractNumId="4" w15:restartNumberingAfterBreak="0">
+  <w:abstractNum w:abstractNumId="6" w15:restartNumberingAfterBreak="0">
     <w:nsid w:val="3B2249CF"/>
     <w:multiLevelType w:val="hybridMultilevel"/>
     <w:tmpl w:val="A3FEC12E"/>
@@ -3300,7 +4006,7 @@
       </w:rPr>
     </w:lvl>
   </w:abstractNum>
-  <w:abstractNum w:abstractNumId="5" w15:restartNumberingAfterBreak="0">
+  <w:abstractNum w:abstractNumId="7" w15:restartNumberingAfterBreak="0">
     <w:nsid w:val="41B21798"/>
     <w:multiLevelType w:val="hybridMultilevel"/>
     <w:tmpl w:val="D0FE32BE"/>
@@ -3413,7 +4119,7 @@
       </w:rPr>
     </w:lvl>
   </w:abstractNum>
-  <w:abstractNum w:abstractNumId="6" w15:restartNumberingAfterBreak="0">
+  <w:abstractNum w:abstractNumId="8" w15:restartNumberingAfterBreak="0">
     <w:nsid w:val="47AC4966"/>
     <w:multiLevelType w:val="hybridMultilevel"/>
     <w:tmpl w:val="42146FF4"/>
@@ -3526,7 +4232,7 @@
       </w:rPr>
     </w:lvl>
   </w:abstractNum>
-  <w:abstractNum w:abstractNumId="7" w15:restartNumberingAfterBreak="0">
+  <w:abstractNum w:abstractNumId="9" w15:restartNumberingAfterBreak="0">
     <w:nsid w:val="53FD5220"/>
     <w:multiLevelType w:val="hybridMultilevel"/>
     <w:tmpl w:val="B2AABE4E"/>
@@ -3639,7 +4345,7 @@
       </w:rPr>
     </w:lvl>
   </w:abstractNum>
-  <w:abstractNum w:abstractNumId="8" w15:restartNumberingAfterBreak="0">
+  <w:abstractNum w:abstractNumId="10" w15:restartNumberingAfterBreak="0">
     <w:nsid w:val="5CDB14AE"/>
     <w:multiLevelType w:val="hybridMultilevel"/>
     <w:tmpl w:val="09068C4C"/>
@@ -3752,7 +4458,156 @@
       </w:rPr>
     </w:lvl>
   </w:abstractNum>
-  <w:abstractNum w:abstractNumId="9" w15:restartNumberingAfterBreak="0">
+  <w:abstractNum w:abstractNumId="11" w15:restartNumberingAfterBreak="0">
+    <w:nsid w:val="64E90F87"/>
+    <w:multiLevelType w:val="multilevel"/>
+    <w:tmpl w:val="D10A1662"/>
+    <w:lvl w:ilvl="0">
+      <w:start w:val="1"/>
+      <w:numFmt w:val="bullet"/>
+      <w:lvlText w:val=""/>
+      <w:lvlJc w:val="left"/>
+      <w:pPr>
+        <w:tabs>
+          <w:tab w:val="num" w:pos="720"/>
+        </w:tabs>
+        <w:ind w:left="720" w:hanging="360"/>
+      </w:pPr>
+      <w:rPr>
+        <w:rFonts w:ascii="Symbol" w:hAnsi="Symbol" w:hint="default"/>
+        <w:sz w:val="20"/>
+      </w:rPr>
+    </w:lvl>
+    <w:lvl w:ilvl="1" w:tentative="1">
+      <w:start w:val="1"/>
+      <w:numFmt w:val="bullet"/>
+      <w:lvlText w:val="o"/>
+      <w:lvlJc w:val="left"/>
+      <w:pPr>
+        <w:tabs>
+          <w:tab w:val="num" w:pos="1440"/>
+        </w:tabs>
+        <w:ind w:left="1440" w:hanging="360"/>
+      </w:pPr>
+      <w:rPr>
+        <w:rFonts w:ascii="Courier New" w:hAnsi="Courier New" w:hint="default"/>
+        <w:sz w:val="20"/>
+      </w:rPr>
+    </w:lvl>
+    <w:lvl w:ilvl="2" w:tentative="1">
+      <w:start w:val="1"/>
+      <w:numFmt w:val="bullet"/>
+      <w:lvlText w:val=""/>
+      <w:lvlJc w:val="left"/>
+      <w:pPr>
+        <w:tabs>
+          <w:tab w:val="num" w:pos="2160"/>
+        </w:tabs>
+        <w:ind w:left="2160" w:hanging="360"/>
+      </w:pPr>
+      <w:rPr>
+        <w:rFonts w:ascii="Wingdings" w:hAnsi="Wingdings" w:hint="default"/>
+        <w:sz w:val="20"/>
+      </w:rPr>
+    </w:lvl>
+    <w:lvl w:ilvl="3" w:tentative="1">
+      <w:start w:val="1"/>
+      <w:numFmt w:val="bullet"/>
+      <w:lvlText w:val=""/>
+      <w:lvlJc w:val="left"/>
+      <w:pPr>
+        <w:tabs>
+          <w:tab w:val="num" w:pos="2880"/>
+        </w:tabs>
+        <w:ind w:left="2880" w:hanging="360"/>
+      </w:pPr>
+      <w:rPr>
+        <w:rFonts w:ascii="Wingdings" w:hAnsi="Wingdings" w:hint="default"/>
+        <w:sz w:val="20"/>
+      </w:rPr>
+    </w:lvl>
+    <w:lvl w:ilvl="4" w:tentative="1">
+      <w:start w:val="1"/>
+      <w:numFmt w:val="bullet"/>
+      <w:lvlText w:val=""/>
+      <w:lvlJc w:val="left"/>
+      <w:pPr>
+        <w:tabs>
+          <w:tab w:val="num" w:pos="3600"/>
+        </w:tabs>
+        <w:ind w:left="3600" w:hanging="360"/>
+      </w:pPr>
+      <w:rPr>
+        <w:rFonts w:ascii="Wingdings" w:hAnsi="Wingdings" w:hint="default"/>
+        <w:sz w:val="20"/>
+      </w:rPr>
+    </w:lvl>
+    <w:lvl w:ilvl="5" w:tentative="1">
+      <w:start w:val="1"/>
+      <w:numFmt w:val="bullet"/>
+      <w:lvlText w:val=""/>
+      <w:lvlJc w:val="left"/>
+      <w:pPr>
+        <w:tabs>
+          <w:tab w:val="num" w:pos="4320"/>
+        </w:tabs>
+        <w:ind w:left="4320" w:hanging="360"/>
+      </w:pPr>
+      <w:rPr>
+        <w:rFonts w:ascii="Wingdings" w:hAnsi="Wingdings" w:hint="default"/>
+        <w:sz w:val="20"/>
+      </w:rPr>
+    </w:lvl>
+    <w:lvl w:ilvl="6" w:tentative="1">
+      <w:start w:val="1"/>
+      <w:numFmt w:val="bullet"/>
+      <w:lvlText w:val=""/>
+      <w:lvlJc w:val="left"/>
+      <w:pPr>
+        <w:tabs>
+          <w:tab w:val="num" w:pos="5040"/>
+        </w:tabs>
+        <w:ind w:left="5040" w:hanging="360"/>
+      </w:pPr>
+      <w:rPr>
+        <w:rFonts w:ascii="Wingdings" w:hAnsi="Wingdings" w:hint="default"/>
+        <w:sz w:val="20"/>
+      </w:rPr>
+    </w:lvl>
+    <w:lvl w:ilvl="7" w:tentative="1">
+      <w:start w:val="1"/>
+      <w:numFmt w:val="bullet"/>
+      <w:lvlText w:val=""/>
+      <w:lvlJc w:val="left"/>
+      <w:pPr>
+        <w:tabs>
+          <w:tab w:val="num" w:pos="5760"/>
+        </w:tabs>
+        <w:ind w:left="5760" w:hanging="360"/>
+      </w:pPr>
+      <w:rPr>
+        <w:rFonts w:ascii="Wingdings" w:hAnsi="Wingdings" w:hint="default"/>
+        <w:sz w:val="20"/>
+      </w:rPr>
+    </w:lvl>
+    <w:lvl w:ilvl="8" w:tentative="1">
+      <w:start w:val="1"/>
+      <w:numFmt w:val="bullet"/>
+      <w:lvlText w:val=""/>
+      <w:lvlJc w:val="left"/>
+      <w:pPr>
+        <w:tabs>
+          <w:tab w:val="num" w:pos="6480"/>
+        </w:tabs>
+        <w:ind w:left="6480" w:hanging="360"/>
+      </w:pPr>
+      <w:rPr>
+        <w:rFonts w:ascii="Wingdings" w:hAnsi="Wingdings" w:hint="default"/>
+        <w:sz w:val="20"/>
+      </w:rPr>
+    </w:lvl>
+  </w:abstractNum>
+  <w:abstractNum w:abstractNumId="12" w15:restartNumberingAfterBreak="0">
     <w:nsid w:val="69E120CC"/>
     <w:multiLevelType w:val="hybridMultilevel"/>
     <w:tmpl w:val="EBB8A720"/>
@@ -3865,7 +4720,7 @@
       </w:rPr>
     </w:lvl>
   </w:abstractNum>
-  <w:abstractNum w:abstractNumId="10" w15:restartNumberingAfterBreak="0">
+  <w:abstractNum w:abstractNumId="13" w15:restartNumberingAfterBreak="0">
     <w:nsid w:val="6DAD5A8C"/>
     <w:multiLevelType w:val="hybridMultilevel"/>
     <w:tmpl w:val="19088964"/>
@@ -3978,7 +4833,7 @@
       </w:rPr>
     </w:lvl>
   </w:abstractNum>
-  <w:abstractNum w:abstractNumId="11" w15:restartNumberingAfterBreak="0">
+  <w:abstractNum w:abstractNumId="14" w15:restartNumberingAfterBreak="0">
     <w:nsid w:val="6FDD4142"/>
     <w:multiLevelType w:val="hybridMultilevel"/>
     <w:tmpl w:val="9B604F1A"/>
@@ -4091,7 +4946,7 @@
       </w:rPr>
     </w:lvl>
   </w:abstractNum>
-  <w:abstractNum w:abstractNumId="12" w15:restartNumberingAfterBreak="0">
+  <w:abstractNum w:abstractNumId="15" w15:restartNumberingAfterBreak="0">
     <w:nsid w:val="73ED28E2"/>
     <w:multiLevelType w:val="hybridMultilevel"/>
     <w:tmpl w:val="48206452"/>
@@ -4205,42 +5060,51 @@
     </w:lvl>
   </w:abstractNum>
   <w:num w:numId="1" w16cid:durableId="305474387">
+    <w:abstractNumId w:val="13"/>
+  </w:num>
+  <w:num w:numId="2" w16cid:durableId="1766462048">
+    <w:abstractNumId w:val="3"/>
+  </w:num>
+  <w:num w:numId="3" w16cid:durableId="1625112882">
+    <w:abstractNumId w:val="9"/>
+  </w:num>
+  <w:num w:numId="4" w16cid:durableId="1485585092">
+    <w:abstractNumId w:val="5"/>
+  </w:num>
+  <w:num w:numId="5" w16cid:durableId="671954385">
+    <w:abstractNumId w:val="12"/>
+  </w:num>
+  <w:num w:numId="6" w16cid:durableId="1552034216">
+    <w:abstractNumId w:val="15"/>
+  </w:num>
+  <w:num w:numId="7" w16cid:durableId="82995868">
+    <w:abstractNumId w:val="2"/>
+  </w:num>
+  <w:num w:numId="8" w16cid:durableId="1210074564">
+    <w:abstractNumId w:val="7"/>
+  </w:num>
+  <w:num w:numId="9" w16cid:durableId="1219322734">
+    <w:abstractNumId w:val="4"/>
+  </w:num>
+  <w:num w:numId="10" w16cid:durableId="1577468780">
+    <w:abstractNumId w:val="8"/>
+  </w:num>
+  <w:num w:numId="11" w16cid:durableId="1894655370">
     <w:abstractNumId w:val="10"/>
   </w:num>
-  <w:num w:numId="2" w16cid:durableId="1766462048">
+  <w:num w:numId="12" w16cid:durableId="1074468045">
+    <w:abstractNumId w:val="6"/>
+  </w:num>
+  <w:num w:numId="13" w16cid:durableId="1253472553">
+    <w:abstractNumId w:val="14"/>
+  </w:num>
+  <w:num w:numId="14" w16cid:durableId="1172647947">
     <w:abstractNumId w:val="1"/>
   </w:num>
-  <w:num w:numId="3" w16cid:durableId="1625112882">
-    <w:abstractNumId w:val="7"/>
-  </w:num>
-  <w:num w:numId="4" w16cid:durableId="1485585092">
-    <w:abstractNumId w:val="3"/>
-  </w:num>
-  <w:num w:numId="5" w16cid:durableId="671954385">
-    <w:abstractNumId w:val="9"/>
-  </w:num>
-  <w:num w:numId="6" w16cid:durableId="1552034216">
-    <w:abstractNumId w:val="12"/>
-  </w:num>
-  <w:num w:numId="7" w16cid:durableId="82995868">
+  <w:num w:numId="15" w16cid:durableId="874200816">
     <w:abstractNumId w:val="0"/>
   </w:num>
-  <w:num w:numId="8" w16cid:durableId="1210074564">
-    <w:abstractNumId w:val="5"/>
-  </w:num>
-  <w:num w:numId="9" w16cid:durableId="1219322734">
-    <w:abstractNumId w:val="2"/>
-  </w:num>
-  <w:num w:numId="10" w16cid:durableId="1577468780">
-    <w:abstractNumId w:val="6"/>
-  </w:num>
-  <w:num w:numId="11" w16cid:durableId="1894655370">
-    <w:abstractNumId w:val="8"/>
-  </w:num>
-  <w:num w:numId="12" w16cid:durableId="1074468045">
-    <w:abstractNumId w:val="4"/>
-  </w:num>
-  <w:num w:numId="13" w16cid:durableId="1253472553">
+  <w:num w:numId="16" w16cid:durableId="1837725585">
     <w:abstractNumId w:val="11"/>
   </w:num>
 </w:numbering>
@@ -4330,7 +5194,7 @@
     <w:lsdException w:name="Closing" w:semiHidden="1" w:unhideWhenUsed="1"/>
     <w:lsdException w:name="Signature" w:semiHidden="1" w:unhideWhenUsed="1"/>
     <w:lsdException w:name="Default Paragraph Font" w:semiHidden="1" w:uiPriority="1" w:unhideWhenUsed="1"/>
-    <w:lsdException w:name="Body Text" w:semiHidden="1" w:unhideWhenUsed="1"/>
+    <w:lsdException w:name="Body Text" w:semiHidden="1" w:uiPriority="1" w:unhideWhenUsed="1" w:qFormat="1"/>
     <w:lsdException w:name="Body Text Indent" w:semiHidden="1" w:unhideWhenUsed="1"/>
     <w:lsdException w:name="List Continue" w:semiHidden="1" w:unhideWhenUsed="1"/>
     <w:lsdException w:name="List Continue 2" w:semiHidden="1" w:unhideWhenUsed="1"/>
@@ -4443,7 +5307,7 @@
     <w:lsdException w:name="Medium Shading 2 Accent 1" w:uiPriority="64"/>
     <w:lsdException w:name="Medium List 1 Accent 1" w:uiPriority="65"/>
     <w:lsdException w:name="Revision" w:semiHidden="1"/>
-    <w:lsdException w:name="List Paragraph" w:uiPriority="34" w:qFormat="1"/>
+    <w:lsdException w:name="List Paragraph" w:uiPriority="1" w:qFormat="1"/>
     <w:lsdException w:name="Quote" w:uiPriority="29" w:qFormat="1"/>
     <w:lsdException w:name="Intense Quote" w:uiPriority="30" w:qFormat="1"/>
     <w:lsdException w:name="Medium List 2 Accent 1" w:uiPriority="66"/>
@@ -4698,7 +5562,7 @@
   <w:style w:type="paragraph" w:styleId="ListParagraph">
     <w:name w:val="List Paragraph"/>
     <w:basedOn w:val="Normal"/>
-    <w:uiPriority w:val="34"/>
+    <w:uiPriority w:val="1"/>
     <w:qFormat/>
     <w:rsid w:val="00757C2C"/>
     <w:pPr>
@@ -4760,6 +5624,38 @@
     <w:rPr>
       <w:color w:val="954F72" w:themeColor="followedHyperlink"/>
       <w:u w:val="single"/>
+    </w:rPr>
+  </w:style>
+  <w:style w:type="paragraph" w:styleId="BodyText">
+    <w:name w:val="Body Text"/>
+    <w:basedOn w:val="Normal"/>
+    <w:link w:val="BodyTextChar"/>
+    <w:uiPriority w:val="1"/>
+    <w:qFormat/>
+    <w:rsid w:val="00AB5A38"/>
+    <w:pPr>
+      <w:widowControl w:val="0"/>
+      <w:autoSpaceDE w:val="0"/>
+      <w:autoSpaceDN w:val="0"/>
+      <w:spacing w:after="0" w:line="240" w:lineRule="auto"/>
+      <w:ind w:left="860" w:hanging="361"/>
+    </w:pPr>
+    <w:rPr>
+      <w:rFonts w:ascii="Times New Roman" w:eastAsia="Times New Roman" w:hAnsi="Times New Roman" w:cs="Times New Roman"/>
+      <w:sz w:val="24"/>
+      <w:szCs w:val="24"/>
+    </w:rPr>
+  </w:style>
+  <w:style w:type="character" w:customStyle="1" w:styleId="BodyTextChar">
+    <w:name w:val="Body Text Char"/>
+    <w:basedOn w:val="DefaultParagraphFont"/>
+    <w:link w:val="BodyText"/>
+    <w:uiPriority w:val="1"/>
+    <w:rsid w:val="00AB5A38"/>
+    <w:rPr>
+      <w:rFonts w:ascii="Times New Roman" w:eastAsia="Times New Roman" w:hAnsi="Times New Roman" w:cs="Times New Roman"/>
+      <w:sz w:val="24"/>
+      <w:szCs w:val="24"/>
     </w:rPr>
   </w:style>
 </w:styles>

</xml_diff>

<commit_message>
Edited the entirety of the website
</commit_message>
<xml_diff>
--- a/Downloads/Resume.docx
+++ b/Downloads/Resume.docx
@@ -11,7 +11,12 @@
           <w:sz w:val="24"/>
         </w:rPr>
         <w:sectPr>
-          <w:headerReference w:type="default" r:id="rId8"/>
+          <w:headerReference w:type="even" r:id="rId8"/>
+          <w:headerReference w:type="default" r:id="rId9"/>
+          <w:footerReference w:type="even" r:id="rId10"/>
+          <w:footerReference w:type="default" r:id="rId11"/>
+          <w:headerReference w:type="first" r:id="rId12"/>
+          <w:footerReference w:type="first" r:id="rId13"/>
           <w:type w:val="continuous"/>
           <w:pgSz w:w="12240" w:h="15840"/>
           <w:pgMar w:top="1440" w:right="1440" w:bottom="1440" w:left="1440" w:header="720" w:footer="720" w:gutter="0"/>
@@ -55,6 +60,278 @@
         <w:spacing w:line="240" w:lineRule="auto"/>
         <w:rPr>
           <w:rFonts w:ascii="Times New Roman" w:hAnsi="Times New Roman" w:cs="Times New Roman"/>
+          <w:sz w:val="24"/>
+        </w:rPr>
+      </w:pPr>
+      <w:r>
+        <w:rPr>
+          <w:rFonts w:ascii="Times New Roman" w:hAnsi="Times New Roman" w:cs="Times New Roman"/>
+          <w:sz w:val="24"/>
+        </w:rPr>
+        <w:t>Isles Of Aether – 2023 Shawnee State</w:t>
+      </w:r>
+      <w:r>
+        <w:rPr>
+          <w:rFonts w:ascii="Times New Roman" w:hAnsi="Times New Roman" w:cs="Times New Roman"/>
+          <w:sz w:val="24"/>
+        </w:rPr>
+        <w:tab/>
+      </w:r>
+      <w:r>
+        <w:rPr>
+          <w:rFonts w:ascii="Times New Roman" w:hAnsi="Times New Roman" w:cs="Times New Roman"/>
+          <w:sz w:val="24"/>
+        </w:rPr>
+        <w:tab/>
+      </w:r>
+      <w:r>
+        <w:rPr>
+          <w:rFonts w:ascii="Times New Roman" w:hAnsi="Times New Roman" w:cs="Times New Roman"/>
+          <w:sz w:val="24"/>
+        </w:rPr>
+        <w:tab/>
+      </w:r>
+      <w:r>
+        <w:rPr>
+          <w:rFonts w:ascii="Times New Roman" w:hAnsi="Times New Roman" w:cs="Times New Roman"/>
+          <w:sz w:val="24"/>
+        </w:rPr>
+        <w:tab/>
+        <w:t xml:space="preserve">          January 2023 </w:t>
+      </w:r>
+      <w:r>
+        <w:rPr>
+          <w:rFonts w:ascii="Times New Roman" w:hAnsi="Times New Roman" w:cs="Times New Roman"/>
+          <w:sz w:val="24"/>
+        </w:rPr>
+        <w:t xml:space="preserve">– </w:t>
+      </w:r>
+      <w:r>
+        <w:rPr>
+          <w:rFonts w:ascii="Times New Roman" w:hAnsi="Times New Roman" w:cs="Times New Roman"/>
+          <w:sz w:val="24"/>
+        </w:rPr>
+        <w:t>Present</w:t>
+      </w:r>
+    </w:p>
+    <w:p>
+      <w:pPr>
+        <w:pStyle w:val="ListParagraph"/>
+        <w:numPr>
+          <w:ilvl w:val="0"/>
+          <w:numId w:val="17"/>
+        </w:numPr>
+        <w:spacing w:line="240" w:lineRule="auto"/>
+        <w:rPr>
+          <w:rFonts w:ascii="Times New Roman" w:hAnsi="Times New Roman" w:cs="Times New Roman"/>
+          <w:sz w:val="24"/>
+        </w:rPr>
+      </w:pPr>
+      <w:r>
+        <w:rPr>
+          <w:rFonts w:ascii="Times New Roman" w:hAnsi="Times New Roman" w:cs="Times New Roman"/>
+          <w:sz w:val="24"/>
+        </w:rPr>
+        <w:t>Project manager to ensure a group of 6 artists and 11 engineers stay within scope and timeline for a successful development of the game.</w:t>
+      </w:r>
+    </w:p>
+    <w:p>
+      <w:pPr>
+        <w:pStyle w:val="ListParagraph"/>
+        <w:numPr>
+          <w:ilvl w:val="0"/>
+          <w:numId w:val="17"/>
+        </w:numPr>
+        <w:spacing w:line="240" w:lineRule="auto"/>
+        <w:rPr>
+          <w:rFonts w:ascii="Times New Roman" w:hAnsi="Times New Roman" w:cs="Times New Roman"/>
+          <w:sz w:val="24"/>
+        </w:rPr>
+      </w:pPr>
+      <w:r>
+        <w:rPr>
+          <w:rFonts w:ascii="Times New Roman" w:hAnsi="Times New Roman" w:cs="Times New Roman"/>
+          <w:sz w:val="24"/>
+        </w:rPr>
+        <w:t>Created multiple systems that the player and enemies can both utilize to improve productivity of distinct features.</w:t>
+      </w:r>
+    </w:p>
+    <w:p>
+      <w:pPr>
+        <w:pStyle w:val="ListParagraph"/>
+        <w:numPr>
+          <w:ilvl w:val="0"/>
+          <w:numId w:val="17"/>
+        </w:numPr>
+        <w:spacing w:line="240" w:lineRule="auto"/>
+        <w:rPr>
+          <w:rFonts w:ascii="Times New Roman" w:hAnsi="Times New Roman" w:cs="Times New Roman"/>
+          <w:sz w:val="24"/>
+        </w:rPr>
+      </w:pPr>
+      <w:r>
+        <w:rPr>
+          <w:rFonts w:ascii="Times New Roman" w:hAnsi="Times New Roman" w:cs="Times New Roman"/>
+          <w:sz w:val="24"/>
+        </w:rPr>
+        <w:t>Handled all aspects of a melee combat system that allows for smooth sequencing of attack animations.</w:t>
+      </w:r>
+    </w:p>
+    <w:p>
+      <w:pPr>
+        <w:pStyle w:val="ListParagraph"/>
+        <w:numPr>
+          <w:ilvl w:val="0"/>
+          <w:numId w:val="17"/>
+        </w:numPr>
+        <w:spacing w:line="240" w:lineRule="auto"/>
+        <w:rPr>
+          <w:rFonts w:ascii="Times New Roman" w:hAnsi="Times New Roman" w:cs="Times New Roman"/>
+          <w:sz w:val="24"/>
+        </w:rPr>
+      </w:pPr>
+      <w:r>
+        <w:rPr>
+          <w:rFonts w:ascii="Times New Roman" w:hAnsi="Times New Roman" w:cs="Times New Roman"/>
+          <w:sz w:val="24"/>
+        </w:rPr>
+        <w:t>Developed an auto builder for the game to improve QA testing.</w:t>
+      </w:r>
+    </w:p>
+    <w:p>
+      <w:pPr>
+        <w:spacing w:line="240" w:lineRule="auto"/>
+        <w:rPr>
+          <w:rFonts w:ascii="Times New Roman" w:hAnsi="Times New Roman" w:cs="Times New Roman"/>
+          <w:sz w:val="24"/>
+        </w:rPr>
+      </w:pPr>
+      <w:r>
+        <w:rPr>
+          <w:rFonts w:ascii="Times New Roman" w:hAnsi="Times New Roman" w:cs="Times New Roman"/>
+          <w:sz w:val="24"/>
+        </w:rPr>
+        <w:t>Cowboy Defense Force – 2023 Epic Mega Jam</w:t>
+      </w:r>
+      <w:r>
+        <w:rPr>
+          <w:rFonts w:ascii="Times New Roman" w:hAnsi="Times New Roman" w:cs="Times New Roman"/>
+          <w:sz w:val="24"/>
+        </w:rPr>
+        <w:tab/>
+      </w:r>
+      <w:r>
+        <w:rPr>
+          <w:rFonts w:ascii="Times New Roman" w:hAnsi="Times New Roman" w:cs="Times New Roman"/>
+          <w:sz w:val="24"/>
+        </w:rPr>
+        <w:tab/>
+      </w:r>
+      <w:r>
+        <w:rPr>
+          <w:rFonts w:ascii="Times New Roman" w:hAnsi="Times New Roman" w:cs="Times New Roman"/>
+          <w:sz w:val="24"/>
+        </w:rPr>
+        <w:tab/>
+      </w:r>
+      <w:r>
+        <w:rPr>
+          <w:rFonts w:ascii="Times New Roman" w:hAnsi="Times New Roman" w:cs="Times New Roman"/>
+          <w:sz w:val="24"/>
+        </w:rPr>
+        <w:tab/>
+        <w:t xml:space="preserve">         September 2023</w:t>
+      </w:r>
+    </w:p>
+    <w:p>
+      <w:pPr>
+        <w:pStyle w:val="ListParagraph"/>
+        <w:numPr>
+          <w:ilvl w:val="0"/>
+          <w:numId w:val="18"/>
+        </w:numPr>
+        <w:spacing w:line="240" w:lineRule="auto"/>
+        <w:rPr>
+          <w:rFonts w:ascii="Times New Roman" w:hAnsi="Times New Roman" w:cs="Times New Roman"/>
+          <w:sz w:val="24"/>
+        </w:rPr>
+      </w:pPr>
+      <w:r>
+        <w:rPr>
+          <w:rFonts w:ascii="Times New Roman" w:hAnsi="Times New Roman" w:cs="Times New Roman"/>
+          <w:sz w:val="24"/>
+        </w:rPr>
+        <w:t>Aided in creating network base multiplayer.</w:t>
+      </w:r>
+    </w:p>
+    <w:p>
+      <w:pPr>
+        <w:pStyle w:val="ListParagraph"/>
+        <w:numPr>
+          <w:ilvl w:val="0"/>
+          <w:numId w:val="18"/>
+        </w:numPr>
+        <w:spacing w:line="240" w:lineRule="auto"/>
+        <w:rPr>
+          <w:rFonts w:ascii="Times New Roman" w:hAnsi="Times New Roman" w:cs="Times New Roman"/>
+          <w:sz w:val="24"/>
+        </w:rPr>
+      </w:pPr>
+      <w:r>
+        <w:rPr>
+          <w:rFonts w:ascii="Times New Roman" w:hAnsi="Times New Roman" w:cs="Times New Roman"/>
+          <w:sz w:val="24"/>
+        </w:rPr>
+        <w:t>Created a player revive system for multiplayer interactions.</w:t>
+      </w:r>
+    </w:p>
+    <w:p>
+      <w:pPr>
+        <w:pStyle w:val="ListParagraph"/>
+        <w:numPr>
+          <w:ilvl w:val="0"/>
+          <w:numId w:val="18"/>
+        </w:numPr>
+        <w:spacing w:line="240" w:lineRule="auto"/>
+        <w:rPr>
+          <w:rFonts w:ascii="Times New Roman" w:hAnsi="Times New Roman" w:cs="Times New Roman"/>
+          <w:sz w:val="24"/>
+        </w:rPr>
+      </w:pPr>
+      <w:r>
+        <w:rPr>
+          <w:rFonts w:ascii="Times New Roman" w:hAnsi="Times New Roman" w:cs="Times New Roman"/>
+          <w:sz w:val="24"/>
+        </w:rPr>
+        <w:t>Handled shooting, reloading, and swapping for all the players weapons.</w:t>
+      </w:r>
+    </w:p>
+    <w:p>
+      <w:pPr>
+        <w:pStyle w:val="ListParagraph"/>
+        <w:numPr>
+          <w:ilvl w:val="0"/>
+          <w:numId w:val="18"/>
+        </w:numPr>
+        <w:spacing w:line="240" w:lineRule="auto"/>
+        <w:rPr>
+          <w:rFonts w:ascii="Times New Roman" w:hAnsi="Times New Roman" w:cs="Times New Roman"/>
+          <w:sz w:val="24"/>
+        </w:rPr>
+      </w:pPr>
+      <w:r>
+        <w:rPr>
+          <w:rFonts w:ascii="Times New Roman" w:hAnsi="Times New Roman" w:cs="Times New Roman"/>
+          <w:sz w:val="24"/>
+        </w:rPr>
+        <w:t>Modified various models to create distinct models and animations.</w:t>
+      </w:r>
+    </w:p>
+    <w:p>
+      <w:pPr>
+        <w:spacing w:line="240" w:lineRule="auto"/>
+        <w:rPr>
+          <w:rFonts w:ascii="Times New Roman" w:hAnsi="Times New Roman" w:cs="Times New Roman"/>
         </w:rPr>
       </w:pPr>
       <w:r>
@@ -348,86 +625,7 @@
         <w:spacing w:line="240" w:lineRule="auto"/>
         <w:rPr>
           <w:rFonts w:ascii="Times New Roman" w:hAnsi="Times New Roman" w:cs="Times New Roman"/>
-          <w:sz w:val="24"/>
-        </w:rPr>
-      </w:pPr>
-      <w:r>
-        <w:rPr>
-          <w:rFonts w:ascii="Times New Roman" w:hAnsi="Times New Roman" w:cs="Times New Roman"/>
-          <w:sz w:val="24"/>
-        </w:rPr>
-        <w:t xml:space="preserve">Incorporated the use of the landscape and foliage tools to create a forest-themed environment to immerse the player </w:t>
-      </w:r>
-      <w:r>
-        <w:rPr>
-          <w:rFonts w:ascii="Times New Roman" w:hAnsi="Times New Roman" w:cs="Times New Roman"/>
-          <w:sz w:val="24"/>
-        </w:rPr>
-        <w:t>further.</w:t>
-      </w:r>
-    </w:p>
-    <w:p>
-      <w:pPr>
-        <w:spacing w:line="240" w:lineRule="auto"/>
-        <w:rPr>
-          <w:rFonts w:ascii="Times New Roman" w:hAnsi="Times New Roman" w:cs="Times New Roman"/>
-          <w:sz w:val="24"/>
-        </w:rPr>
-      </w:pPr>
-      <w:bookmarkStart w:id="4" w:name="_Hlk123599208"/>
-      <w:r>
-        <w:rPr>
-          <w:rFonts w:ascii="Times New Roman" w:hAnsi="Times New Roman" w:cs="Times New Roman"/>
-          <w:sz w:val="24"/>
-        </w:rPr>
-        <w:t>Pinball – 2022 Shawnee State</w:t>
-      </w:r>
-      <w:r>
-        <w:rPr>
-          <w:rFonts w:ascii="Times New Roman" w:hAnsi="Times New Roman" w:cs="Times New Roman"/>
-          <w:sz w:val="24"/>
-        </w:rPr>
-        <w:t xml:space="preserve">                                                   </w:t>
-      </w:r>
-      <w:r>
-        <w:rPr>
-          <w:rFonts w:ascii="Times New Roman" w:hAnsi="Times New Roman" w:cs="Times New Roman"/>
-          <w:sz w:val="24"/>
-        </w:rPr>
-        <w:t>November 2022 – December 2022</w:t>
-      </w:r>
-    </w:p>
-    <w:p>
-      <w:pPr>
-        <w:pStyle w:val="ListParagraph"/>
-        <w:numPr>
-          <w:ilvl w:val="0"/>
-          <w:numId w:val="13"/>
-        </w:numPr>
-        <w:spacing w:line="240" w:lineRule="auto"/>
-        <w:rPr>
-          <w:rFonts w:ascii="Times New Roman" w:hAnsi="Times New Roman" w:cs="Times New Roman"/>
-          <w:sz w:val="24"/>
-        </w:rPr>
-      </w:pPr>
-      <w:r>
-        <w:rPr>
-          <w:rFonts w:ascii="Times New Roman" w:hAnsi="Times New Roman" w:cs="Times New Roman"/>
-          <w:sz w:val="24"/>
-        </w:rPr>
-        <w:t>Improved upon my knowledge of the Unreal Engine by using a mix of both blueprints as well as C++ using Rider as the IDE and perforce for the repository.</w:t>
-      </w:r>
-    </w:p>
-    <w:p>
-      <w:pPr>
-        <w:pStyle w:val="ListParagraph"/>
-        <w:numPr>
-          <w:ilvl w:val="0"/>
-          <w:numId w:val="13"/>
-        </w:numPr>
-        <w:spacing w:line="240" w:lineRule="auto"/>
-        <w:rPr>
-          <w:rFonts w:ascii="Times New Roman" w:hAnsi="Times New Roman" w:cs="Times New Roman"/>
+          <w:b/>
           <w:sz w:val="20"/>
           <w:szCs w:val="20"/>
         </w:rPr>
@@ -437,23 +635,15 @@
           <w:rFonts w:ascii="Times New Roman" w:hAnsi="Times New Roman" w:cs="Times New Roman"/>
           <w:sz w:val="24"/>
         </w:rPr>
-        <w:t>Tasked as the lead programmer and was the main designe</w:t>
-      </w:r>
-      <w:r>
-        <w:rPr>
-          <w:rFonts w:ascii="Times New Roman" w:hAnsi="Times New Roman" w:cs="Times New Roman"/>
-          <w:sz w:val="24"/>
-        </w:rPr>
-        <w:t>r</w:t>
-      </w:r>
-      <w:r>
-        <w:rPr>
-          <w:rFonts w:ascii="Times New Roman" w:hAnsi="Times New Roman" w:cs="Times New Roman"/>
-          <w:sz w:val="24"/>
-        </w:rPr>
-        <w:t xml:space="preserve"> of the gameplay features in the project.</w:t>
-      </w:r>
-      <w:bookmarkEnd w:id="4"/>
+        <w:t xml:space="preserve">Incorporated the use of the landscape and foliage tools to create a forest-themed environment to immerse the player </w:t>
+      </w:r>
+      <w:r>
+        <w:rPr>
+          <w:rFonts w:ascii="Times New Roman" w:hAnsi="Times New Roman" w:cs="Times New Roman"/>
+          <w:sz w:val="24"/>
+        </w:rPr>
+        <w:t>further.</w:t>
+      </w:r>
     </w:p>
     <w:p>
       <w:pPr>
@@ -465,8 +655,8 @@
         <w:rPr>
           <w:rFonts w:ascii="Times New Roman" w:hAnsi="Times New Roman" w:cs="Times New Roman"/>
           <w:b/>
-          <w:sz w:val="20"/>
-          <w:szCs w:val="20"/>
+          <w:sz w:val="26"/>
+          <w:szCs w:val="26"/>
         </w:rPr>
       </w:pPr>
     </w:p>
@@ -502,7 +692,7 @@
           <w:sz w:val="24"/>
         </w:rPr>
         <w:sectPr>
-          <w:headerReference w:type="default" r:id="rId9"/>
+          <w:headerReference w:type="default" r:id="rId14"/>
           <w:type w:val="continuous"/>
           <w:pgSz w:w="12240" w:h="15840"/>
           <w:pgMar w:top="1440" w:right="1440" w:bottom="1440" w:left="1440" w:header="720" w:footer="720" w:gutter="0"/>
@@ -650,8 +840,8 @@
         <w:spacing w:line="240" w:lineRule="auto"/>
         <w:rPr>
           <w:rFonts w:ascii="Times New Roman" w:hAnsi="Times New Roman" w:cs="Times New Roman"/>
-          <w:sz w:val="20"/>
-          <w:szCs w:val="20"/>
+          <w:b/>
+          <w:sz w:val="24"/>
         </w:rPr>
       </w:pPr>
       <w:r>
@@ -665,15 +855,16 @@
     </w:p>
     <w:p>
       <w:pPr>
-        <w:pBdr>
-          <w:bottom w:val="thickThinLargeGap" w:sz="24" w:space="1" w:color="auto"/>
-        </w:pBdr>
-        <w:spacing w:line="240" w:lineRule="auto"/>
-        <w:contextualSpacing/>
-        <w:rPr>
-          <w:rFonts w:ascii="Times New Roman" w:hAnsi="Times New Roman" w:cs="Times New Roman"/>
-          <w:sz w:val="20"/>
-          <w:szCs w:val="20"/>
+        <w:pStyle w:val="ListParagraph"/>
+        <w:numPr>
+          <w:ilvl w:val="0"/>
+          <w:numId w:val="6"/>
+        </w:numPr>
+        <w:spacing w:line="240" w:lineRule="auto"/>
+        <w:rPr>
+          <w:rFonts w:ascii="Times New Roman" w:hAnsi="Times New Roman" w:cs="Times New Roman"/>
+          <w:b/>
+          <w:sz w:val="24"/>
         </w:rPr>
         <w:sectPr>
           <w:type w:val="continuous"/>
@@ -699,10 +890,241 @@
         <w:contextualSpacing/>
         <w:rPr>
           <w:rFonts w:ascii="Times New Roman" w:hAnsi="Times New Roman" w:cs="Times New Roman"/>
+          <w:b/>
+          <w:sz w:val="26"/>
+          <w:szCs w:val="26"/>
+        </w:rPr>
+      </w:pPr>
+    </w:p>
+    <w:p>
+      <w:pPr>
+        <w:pBdr>
+          <w:bottom w:val="thickThinLargeGap" w:sz="24" w:space="1" w:color="auto"/>
+        </w:pBdr>
+        <w:spacing w:line="240" w:lineRule="auto"/>
+        <w:contextualSpacing/>
+        <w:rPr>
+          <w:rFonts w:ascii="Times New Roman" w:hAnsi="Times New Roman" w:cs="Times New Roman"/>
+          <w:b/>
+          <w:sz w:val="26"/>
+          <w:szCs w:val="26"/>
+        </w:rPr>
+      </w:pPr>
+    </w:p>
+    <w:p>
+      <w:pPr>
+        <w:pBdr>
+          <w:bottom w:val="thickThinLargeGap" w:sz="24" w:space="1" w:color="auto"/>
+        </w:pBdr>
+        <w:spacing w:line="240" w:lineRule="auto"/>
+        <w:contextualSpacing/>
+        <w:rPr>
+          <w:rFonts w:ascii="Times New Roman" w:hAnsi="Times New Roman" w:cs="Times New Roman"/>
+          <w:b/>
+          <w:sz w:val="26"/>
+          <w:szCs w:val="26"/>
+        </w:rPr>
+      </w:pPr>
+    </w:p>
+    <w:p>
+      <w:pPr>
+        <w:pBdr>
+          <w:bottom w:val="thickThinLargeGap" w:sz="24" w:space="1" w:color="auto"/>
+        </w:pBdr>
+        <w:spacing w:line="240" w:lineRule="auto"/>
+        <w:contextualSpacing/>
+        <w:rPr>
+          <w:rFonts w:ascii="Times New Roman" w:hAnsi="Times New Roman" w:cs="Times New Roman"/>
+          <w:b/>
+          <w:sz w:val="26"/>
+          <w:szCs w:val="26"/>
+        </w:rPr>
+      </w:pPr>
+    </w:p>
+    <w:p>
+      <w:pPr>
+        <w:pBdr>
+          <w:bottom w:val="thickThinLargeGap" w:sz="24" w:space="1" w:color="auto"/>
+        </w:pBdr>
+        <w:spacing w:line="240" w:lineRule="auto"/>
+        <w:contextualSpacing/>
+        <w:rPr>
+          <w:rFonts w:ascii="Times New Roman" w:hAnsi="Times New Roman" w:cs="Times New Roman"/>
+          <w:b/>
+          <w:sz w:val="26"/>
+          <w:szCs w:val="26"/>
+        </w:rPr>
+      </w:pPr>
+    </w:p>
+    <w:p>
+      <w:pPr>
+        <w:pBdr>
+          <w:bottom w:val="thickThinLargeGap" w:sz="24" w:space="1" w:color="auto"/>
+        </w:pBdr>
+        <w:spacing w:line="240" w:lineRule="auto"/>
+        <w:contextualSpacing/>
+        <w:rPr>
+          <w:rFonts w:ascii="Times New Roman" w:hAnsi="Times New Roman" w:cs="Times New Roman"/>
+          <w:b/>
+          <w:sz w:val="26"/>
+          <w:szCs w:val="26"/>
+        </w:rPr>
+      </w:pPr>
+      <w:r>
+        <w:rPr>
+          <w:rFonts w:ascii="Times New Roman" w:hAnsi="Times New Roman" w:cs="Times New Roman"/>
+          <w:b/>
+          <w:sz w:val="26"/>
+          <w:szCs w:val="26"/>
+        </w:rPr>
+        <w:t>Education</w:t>
+      </w:r>
+    </w:p>
+    <w:p>
+      <w:pPr>
+        <w:spacing w:line="240" w:lineRule="auto"/>
+        <w:contextualSpacing/>
+        <w:rPr>
+          <w:rFonts w:ascii="Times New Roman" w:hAnsi="Times New Roman" w:cs="Times New Roman"/>
+          <w:sz w:val="24"/>
+        </w:rPr>
+      </w:pPr>
+      <w:r>
+        <w:rPr>
+          <w:rFonts w:ascii="Times New Roman" w:hAnsi="Times New Roman" w:cs="Times New Roman"/>
+          <w:sz w:val="24"/>
+        </w:rPr>
+        <w:t xml:space="preserve">Shawnee State University – Portsmouth, OH </w:t>
+      </w:r>
+      <w:r>
+        <w:rPr>
+          <w:rFonts w:ascii="Times New Roman" w:hAnsi="Times New Roman" w:cs="Times New Roman"/>
+          <w:sz w:val="24"/>
+        </w:rPr>
+        <w:tab/>
+      </w:r>
+      <w:r>
+        <w:rPr>
+          <w:rFonts w:ascii="Times New Roman" w:hAnsi="Times New Roman" w:cs="Times New Roman"/>
+          <w:sz w:val="24"/>
+        </w:rPr>
+        <w:tab/>
+      </w:r>
+      <w:r>
+        <w:rPr>
+          <w:rFonts w:ascii="Times New Roman" w:hAnsi="Times New Roman" w:cs="Times New Roman"/>
+          <w:sz w:val="24"/>
+        </w:rPr>
+        <w:tab/>
+      </w:r>
+      <w:r>
+        <w:rPr>
+          <w:rFonts w:ascii="Times New Roman" w:hAnsi="Times New Roman" w:cs="Times New Roman"/>
+          <w:sz w:val="24"/>
+        </w:rPr>
+        <w:tab/>
+        <w:t xml:space="preserve">     Fall 2020 – Present </w:t>
+      </w:r>
+    </w:p>
+    <w:p>
+      <w:pPr>
+        <w:spacing w:after="0" w:line="240" w:lineRule="auto"/>
+        <w:contextualSpacing/>
+        <w:rPr>
+          <w:rFonts w:ascii="Times New Roman" w:hAnsi="Times New Roman" w:cs="Times New Roman"/>
+          <w:sz w:val="24"/>
+        </w:rPr>
+      </w:pPr>
+      <w:r>
+        <w:rPr>
+          <w:rFonts w:ascii="Times New Roman" w:hAnsi="Times New Roman" w:cs="Times New Roman"/>
+          <w:i/>
+          <w:sz w:val="24"/>
+        </w:rPr>
+        <w:t>Bachelor of Science in</w:t>
+      </w:r>
+      <w:r>
+        <w:rPr>
+          <w:rFonts w:ascii="Times New Roman" w:hAnsi="Times New Roman" w:cs="Times New Roman"/>
+          <w:sz w:val="24"/>
+        </w:rPr>
+        <w:t xml:space="preserve"> </w:t>
+      </w:r>
+      <w:r>
+        <w:rPr>
+          <w:rFonts w:ascii="Times New Roman" w:hAnsi="Times New Roman" w:cs="Times New Roman"/>
+          <w:b/>
+          <w:sz w:val="24"/>
+        </w:rPr>
+        <w:t>Digital Simulation and Gaming Engineering</w:t>
+      </w:r>
+    </w:p>
+    <w:p>
+      <w:pPr>
+        <w:pStyle w:val="ListParagraph"/>
+        <w:numPr>
+          <w:ilvl w:val="0"/>
+          <w:numId w:val="3"/>
+        </w:numPr>
+        <w:spacing w:line="240" w:lineRule="auto"/>
+        <w:rPr>
+          <w:rFonts w:ascii="Times New Roman" w:hAnsi="Times New Roman" w:cs="Times New Roman"/>
+          <w:sz w:val="24"/>
+        </w:rPr>
+      </w:pPr>
+      <w:r>
+        <w:rPr>
+          <w:rFonts w:ascii="Times New Roman" w:hAnsi="Times New Roman" w:cs="Times New Roman"/>
+          <w:sz w:val="24"/>
+        </w:rPr>
+        <w:t>GPA: 3.7</w:t>
+      </w:r>
+      <w:r>
+        <w:rPr>
+          <w:rFonts w:ascii="Times New Roman" w:hAnsi="Times New Roman" w:cs="Times New Roman"/>
+          <w:sz w:val="24"/>
+        </w:rPr>
+        <w:t>7</w:t>
+      </w:r>
+    </w:p>
+    <w:p>
+      <w:pPr>
+        <w:pStyle w:val="ListParagraph"/>
+        <w:numPr>
+          <w:ilvl w:val="0"/>
+          <w:numId w:val="3"/>
+        </w:numPr>
+        <w:spacing w:line="240" w:lineRule="auto"/>
+        <w:rPr>
+          <w:rFonts w:ascii="Times New Roman" w:hAnsi="Times New Roman" w:cs="Times New Roman"/>
+          <w:b/>
           <w:sz w:val="20"/>
           <w:szCs w:val="20"/>
         </w:rPr>
       </w:pPr>
+      <w:r>
+        <w:rPr>
+          <w:rFonts w:ascii="Times New Roman" w:hAnsi="Times New Roman" w:cs="Times New Roman"/>
+          <w:sz w:val="24"/>
+        </w:rPr>
+        <w:t>Dean’s List</w:t>
+      </w:r>
+    </w:p>
+    <w:p>
+      <w:pPr>
+        <w:pBdr>
+          <w:bottom w:val="thickThinLargeGap" w:sz="24" w:space="1" w:color="auto"/>
+        </w:pBdr>
+        <w:spacing w:line="240" w:lineRule="auto"/>
+        <w:contextualSpacing/>
+        <w:rPr>
+          <w:rFonts w:ascii="Times New Roman" w:hAnsi="Times New Roman" w:cs="Times New Roman"/>
+          <w:b/>
+          <w:sz w:val="26"/>
+          <w:szCs w:val="26"/>
+        </w:rPr>
+      </w:pPr>
+      <w:bookmarkStart w:id="4" w:name="_Hlk148287697"/>
     </w:p>
     <w:p>
       <w:pPr>
@@ -821,23 +1243,7 @@
           <w:rFonts w:ascii="Times New Roman" w:hAnsi="Times New Roman" w:cs="Times New Roman"/>
           <w:sz w:val="24"/>
         </w:rPr>
-        <w:t xml:space="preserve">Tasked with ensuring 60 computers stay operational with </w:t>
-      </w:r>
-      <w:proofErr w:type="gramStart"/>
-      <w:r>
-        <w:rPr>
-          <w:rFonts w:ascii="Times New Roman" w:hAnsi="Times New Roman" w:cs="Times New Roman"/>
-          <w:sz w:val="24"/>
-        </w:rPr>
-        <w:t>up to date</w:t>
-      </w:r>
-      <w:proofErr w:type="gramEnd"/>
-      <w:r>
-        <w:rPr>
-          <w:rFonts w:ascii="Times New Roman" w:hAnsi="Times New Roman" w:cs="Times New Roman"/>
-          <w:sz w:val="24"/>
-        </w:rPr>
-        <w:t xml:space="preserve"> software</w:t>
+        <w:t>Tasked with ensuring 60 computers stay operational with up to date software</w:t>
       </w:r>
     </w:p>
     <w:p>
@@ -858,17 +1264,8 @@
           <w:rFonts w:ascii="Times New Roman" w:hAnsi="Times New Roman" w:cs="Times New Roman"/>
           <w:sz w:val="24"/>
         </w:rPr>
-        <w:t xml:space="preserve">Manage leasing out items to students and faculty along with keeping records of the </w:t>
-      </w:r>
-      <w:proofErr w:type="gramStart"/>
-      <w:r>
-        <w:rPr>
-          <w:rFonts w:ascii="Times New Roman" w:hAnsi="Times New Roman" w:cs="Times New Roman"/>
-          <w:sz w:val="24"/>
-        </w:rPr>
-        <w:t>exchanges</w:t>
-      </w:r>
-      <w:proofErr w:type="gramEnd"/>
+        <w:t>Manage leasing out items to students and faculty along with keeping records of the exchanges</w:t>
+      </w:r>
     </w:p>
     <w:p>
       <w:pPr>
@@ -888,21 +1285,7 @@
           <w:rFonts w:ascii="Times New Roman" w:hAnsi="Times New Roman" w:cs="Times New Roman"/>
           <w:sz w:val="24"/>
         </w:rPr>
-        <w:t>In charge of being available to fix a problem that someone is having with one of the machines be it</w:t>
-      </w:r>
-      <w:r>
-        <w:rPr>
-          <w:rFonts w:ascii="Times New Roman" w:hAnsi="Times New Roman" w:cs="Times New Roman"/>
-          <w:sz w:val="24"/>
-        </w:rPr>
-        <w:t>s</w:t>
-      </w:r>
-      <w:r>
-        <w:rPr>
-          <w:rFonts w:ascii="Times New Roman" w:hAnsi="Times New Roman" w:cs="Times New Roman"/>
-          <w:sz w:val="24"/>
-        </w:rPr>
-        <w:t xml:space="preserve"> connectivity issues, to a complete reformate of the machine. </w:t>
+        <w:t xml:space="preserve">In charge of being available to fix a problem that someone is having with one of the machines be its connectivity issues, to a complete reformate of the machine. </w:t>
       </w:r>
     </w:p>
     <w:p>
@@ -914,37 +1297,134 @@
           <w:sz w:val="24"/>
         </w:rPr>
       </w:pPr>
-    </w:p>
-    <w:p>
-      <w:pPr>
-        <w:spacing w:line="240" w:lineRule="auto"/>
-        <w:contextualSpacing/>
-        <w:rPr>
-          <w:rFonts w:ascii="Times New Roman" w:hAnsi="Times New Roman" w:cs="Times New Roman"/>
-          <w:sz w:val="24"/>
-        </w:rPr>
-      </w:pPr>
-    </w:p>
-    <w:p>
-      <w:pPr>
-        <w:spacing w:line="240" w:lineRule="auto"/>
-        <w:contextualSpacing/>
-        <w:rPr>
-          <w:rFonts w:ascii="Times New Roman" w:hAnsi="Times New Roman" w:cs="Times New Roman"/>
-          <w:sz w:val="24"/>
-        </w:rPr>
-      </w:pPr>
-    </w:p>
-    <w:p>
-      <w:pPr>
-        <w:spacing w:line="240" w:lineRule="auto"/>
-        <w:contextualSpacing/>
-        <w:rPr>
-          <w:rFonts w:ascii="Times New Roman" w:hAnsi="Times New Roman" w:cs="Times New Roman"/>
-          <w:sz w:val="24"/>
-        </w:rPr>
-      </w:pPr>
-    </w:p>
+      <w:r>
+        <w:rPr>
+          <w:rFonts w:ascii="Times New Roman" w:hAnsi="Times New Roman" w:cs="Times New Roman"/>
+          <w:sz w:val="24"/>
+        </w:rPr>
+        <w:t>Flour-BWXT (</w:t>
+      </w:r>
+      <w:r>
+        <w:rPr>
+          <w:rFonts w:ascii="Times New Roman" w:hAnsi="Times New Roman" w:cs="Times New Roman"/>
+          <w:sz w:val="24"/>
+        </w:rPr>
+        <w:t xml:space="preserve">Portsmouth. LLC </w:t>
+      </w:r>
+      <w:r>
+        <w:rPr>
+          <w:rFonts w:ascii="Times New Roman" w:hAnsi="Times New Roman" w:cs="Times New Roman"/>
+          <w:sz w:val="24"/>
+        </w:rPr>
+        <w:t>Prime Contractor to the Dept. of Energy)</w:t>
+      </w:r>
+      <w:r>
+        <w:rPr>
+          <w:rFonts w:ascii="Times New Roman" w:hAnsi="Times New Roman" w:cs="Times New Roman"/>
+          <w:sz w:val="24"/>
+        </w:rPr>
+        <w:tab/>
+      </w:r>
+      <w:r>
+        <w:rPr>
+          <w:rFonts w:ascii="Times New Roman" w:hAnsi="Times New Roman" w:cs="Times New Roman"/>
+          <w:sz w:val="24"/>
+        </w:rPr>
+        <w:tab/>
+        <w:t xml:space="preserve"> </w:t>
+      </w:r>
+      <w:r>
+        <w:rPr>
+          <w:rFonts w:ascii="Times New Roman" w:hAnsi="Times New Roman" w:cs="Times New Roman"/>
+          <w:sz w:val="24"/>
+        </w:rPr>
+        <w:t>Summer 2023</w:t>
+      </w:r>
+    </w:p>
+    <w:p>
+      <w:pPr>
+        <w:spacing w:line="240" w:lineRule="auto"/>
+        <w:rPr>
+          <w:rFonts w:ascii="Times New Roman" w:hAnsi="Times New Roman" w:cs="Times New Roman"/>
+          <w:i/>
+          <w:iCs/>
+          <w:sz w:val="24"/>
+        </w:rPr>
+      </w:pPr>
+      <w:r>
+        <w:rPr>
+          <w:rFonts w:ascii="Times New Roman" w:hAnsi="Times New Roman" w:cs="Times New Roman"/>
+          <w:i/>
+          <w:iCs/>
+          <w:sz w:val="24"/>
+        </w:rPr>
+        <w:t>Finance Intern</w:t>
+      </w:r>
+    </w:p>
+    <w:p>
+      <w:pPr>
+        <w:pStyle w:val="ListParagraph"/>
+        <w:numPr>
+          <w:ilvl w:val="0"/>
+          <w:numId w:val="20"/>
+        </w:numPr>
+        <w:spacing w:line="240" w:lineRule="auto"/>
+        <w:rPr>
+          <w:rFonts w:ascii="Times New Roman" w:hAnsi="Times New Roman" w:cs="Times New Roman"/>
+          <w:sz w:val="24"/>
+        </w:rPr>
+      </w:pPr>
+      <w:r>
+        <w:rPr>
+          <w:rFonts w:ascii="Times New Roman" w:hAnsi="Times New Roman" w:cs="Times New Roman"/>
+          <w:sz w:val="24"/>
+        </w:rPr>
+        <w:t>Fulfilled a leadership role and coordinator with fellow interns by training them on tasks along with answering questions in detail.</w:t>
+      </w:r>
+    </w:p>
+    <w:p>
+      <w:pPr>
+        <w:pStyle w:val="ListParagraph"/>
+        <w:numPr>
+          <w:ilvl w:val="0"/>
+          <w:numId w:val="20"/>
+        </w:numPr>
+        <w:spacing w:line="240" w:lineRule="auto"/>
+        <w:rPr>
+          <w:rFonts w:ascii="Times New Roman" w:hAnsi="Times New Roman" w:cs="Times New Roman"/>
+          <w:sz w:val="24"/>
+        </w:rPr>
+      </w:pPr>
+      <w:r>
+        <w:rPr>
+          <w:rFonts w:ascii="Times New Roman" w:hAnsi="Times New Roman" w:cs="Times New Roman"/>
+          <w:sz w:val="24"/>
+        </w:rPr>
+        <w:t>File preparation for storage of Finance record retention, including consolidating information for records shipment, organizing and scanning documents, and digital file organization.</w:t>
+      </w:r>
+    </w:p>
+    <w:p>
+      <w:pPr>
+        <w:pStyle w:val="ListParagraph"/>
+        <w:numPr>
+          <w:ilvl w:val="0"/>
+          <w:numId w:val="20"/>
+        </w:numPr>
+        <w:spacing w:line="240" w:lineRule="auto"/>
+        <w:rPr>
+          <w:rFonts w:ascii="Times New Roman" w:hAnsi="Times New Roman" w:cs="Times New Roman"/>
+          <w:sz w:val="24"/>
+        </w:rPr>
+      </w:pPr>
+      <w:r>
+        <w:rPr>
+          <w:rFonts w:ascii="Times New Roman" w:hAnsi="Times New Roman" w:cs="Times New Roman"/>
+          <w:sz w:val="24"/>
+        </w:rPr>
+        <w:t>Handling a massive records management project which required extensive to detail, and utilization of both Excel and Adobe Pro, as well as scanning software and navigation of the FBP file share.</w:t>
+      </w:r>
+    </w:p>
+    <w:bookmarkEnd w:id="4"/>
     <w:p>
       <w:pPr>
         <w:spacing w:line="240" w:lineRule="auto"/>
@@ -1064,23 +1544,7 @@
           <w:rFonts w:ascii="Times New Roman" w:hAnsi="Times New Roman" w:cs="Times New Roman"/>
           <w:sz w:val="24"/>
         </w:rPr>
-        <w:t xml:space="preserve"> to ensure a smooth start </w:t>
-      </w:r>
-      <w:proofErr w:type="gramStart"/>
-      <w:r>
-        <w:rPr>
-          <w:rFonts w:ascii="Times New Roman" w:hAnsi="Times New Roman" w:cs="Times New Roman"/>
-          <w:sz w:val="24"/>
-        </w:rPr>
-        <w:t>of</w:t>
-      </w:r>
-      <w:proofErr w:type="gramEnd"/>
-      <w:r>
-        <w:rPr>
-          <w:rFonts w:ascii="Times New Roman" w:hAnsi="Times New Roman" w:cs="Times New Roman"/>
-          <w:sz w:val="24"/>
-        </w:rPr>
-        <w:t xml:space="preserve"> the school year.</w:t>
+        <w:t xml:space="preserve"> to ensure a smooth start of the school year.</w:t>
       </w:r>
     </w:p>
     <w:p>
@@ -1113,400 +1577,6 @@
     </w:p>
     <w:p>
       <w:pPr>
-        <w:spacing w:line="240" w:lineRule="auto"/>
-        <w:rPr>
-          <w:rFonts w:ascii="Times New Roman" w:hAnsi="Times New Roman" w:cs="Times New Roman"/>
-          <w:sz w:val="20"/>
-          <w:szCs w:val="20"/>
-        </w:rPr>
-      </w:pPr>
-    </w:p>
-    <w:p>
-      <w:pPr>
-        <w:pBdr>
-          <w:bottom w:val="thickThinLargeGap" w:sz="24" w:space="1" w:color="auto"/>
-        </w:pBdr>
-        <w:spacing w:line="240" w:lineRule="auto"/>
-        <w:contextualSpacing/>
-        <w:rPr>
-          <w:rFonts w:ascii="Times New Roman" w:hAnsi="Times New Roman" w:cs="Times New Roman"/>
-          <w:b/>
-          <w:sz w:val="26"/>
-          <w:szCs w:val="26"/>
-        </w:rPr>
-      </w:pPr>
-      <w:r>
-        <w:rPr>
-          <w:rFonts w:ascii="Times New Roman" w:hAnsi="Times New Roman" w:cs="Times New Roman"/>
-          <w:b/>
-          <w:sz w:val="26"/>
-          <w:szCs w:val="26"/>
-        </w:rPr>
-        <w:t>Other Work Experience</w:t>
-      </w:r>
-    </w:p>
-    <w:p>
-      <w:pPr>
-        <w:spacing w:line="240" w:lineRule="auto"/>
-        <w:contextualSpacing/>
-        <w:rPr>
-          <w:rFonts w:ascii="Times New Roman" w:hAnsi="Times New Roman" w:cs="Times New Roman"/>
-          <w:sz w:val="24"/>
-        </w:rPr>
-      </w:pPr>
-      <w:proofErr w:type="spellStart"/>
-      <w:r>
-        <w:rPr>
-          <w:rFonts w:ascii="Times New Roman" w:hAnsi="Times New Roman" w:cs="Times New Roman"/>
-          <w:sz w:val="24"/>
-        </w:rPr>
-        <w:t>Bellisio</w:t>
-      </w:r>
-      <w:proofErr w:type="spellEnd"/>
-      <w:r>
-        <w:rPr>
-          <w:rFonts w:ascii="Times New Roman" w:hAnsi="Times New Roman" w:cs="Times New Roman"/>
-          <w:sz w:val="24"/>
-        </w:rPr>
-        <w:t xml:space="preserve"> Foods (Food Manufacturer) – Jackson, OH</w:t>
-      </w:r>
-      <w:r>
-        <w:rPr>
-          <w:rFonts w:ascii="Times New Roman" w:hAnsi="Times New Roman" w:cs="Times New Roman"/>
-          <w:sz w:val="24"/>
-        </w:rPr>
-        <w:tab/>
-        <w:t xml:space="preserve">                      Summer 2020 – Summer 2021</w:t>
-      </w:r>
-    </w:p>
-    <w:p>
-      <w:pPr>
-        <w:spacing w:line="240" w:lineRule="auto"/>
-        <w:contextualSpacing/>
-        <w:rPr>
-          <w:rFonts w:ascii="Times New Roman" w:hAnsi="Times New Roman" w:cs="Times New Roman"/>
-          <w:i/>
-          <w:iCs/>
-          <w:sz w:val="24"/>
-        </w:rPr>
-      </w:pPr>
-      <w:r>
-        <w:rPr>
-          <w:rFonts w:ascii="Times New Roman" w:hAnsi="Times New Roman" w:cs="Times New Roman"/>
-          <w:i/>
-          <w:iCs/>
-          <w:sz w:val="24"/>
-        </w:rPr>
-        <w:t>General Worker</w:t>
-      </w:r>
-    </w:p>
-    <w:p>
-      <w:pPr>
-        <w:pStyle w:val="ListParagraph"/>
-        <w:numPr>
-          <w:ilvl w:val="0"/>
-          <w:numId w:val="2"/>
-        </w:numPr>
-        <w:spacing w:line="240" w:lineRule="auto"/>
-        <w:rPr>
-          <w:rFonts w:ascii="Times New Roman" w:hAnsi="Times New Roman" w:cs="Times New Roman"/>
-          <w:sz w:val="24"/>
-        </w:rPr>
-      </w:pPr>
-      <w:r>
-        <w:rPr>
-          <w:rFonts w:ascii="Times New Roman" w:hAnsi="Times New Roman" w:cs="Times New Roman"/>
-          <w:sz w:val="24"/>
-        </w:rPr>
-        <w:t>Collaborated with a team of 6-10 people all in charge of making sure the production line stays operational and ensur</w:t>
-      </w:r>
-      <w:r>
-        <w:rPr>
-          <w:rFonts w:ascii="Times New Roman" w:hAnsi="Times New Roman" w:cs="Times New Roman"/>
-          <w:sz w:val="24"/>
-        </w:rPr>
-        <w:t>ing</w:t>
-      </w:r>
-      <w:r>
-        <w:rPr>
-          <w:rFonts w:ascii="Times New Roman" w:hAnsi="Times New Roman" w:cs="Times New Roman"/>
-          <w:sz w:val="24"/>
-        </w:rPr>
-        <w:t xml:space="preserve"> duties are done in a safe and sanitary manner according to company and federal guidelines.</w:t>
-      </w:r>
-    </w:p>
-    <w:p>
-      <w:pPr>
-        <w:pStyle w:val="ListParagraph"/>
-        <w:numPr>
-          <w:ilvl w:val="0"/>
-          <w:numId w:val="2"/>
-        </w:numPr>
-        <w:spacing w:line="240" w:lineRule="auto"/>
-        <w:rPr>
-          <w:rFonts w:ascii="Times New Roman" w:hAnsi="Times New Roman" w:cs="Times New Roman"/>
-          <w:sz w:val="24"/>
-        </w:rPr>
-      </w:pPr>
-      <w:r>
-        <w:rPr>
-          <w:rFonts w:ascii="Times New Roman" w:hAnsi="Times New Roman" w:cs="Times New Roman"/>
-          <w:sz w:val="24"/>
-        </w:rPr>
-        <w:t>Entrusted with releasing other workers on breaks and taking over their positions until they return.</w:t>
-      </w:r>
-    </w:p>
-    <w:p>
-      <w:pPr>
-        <w:pBdr>
-          <w:bottom w:val="thickThinLargeGap" w:sz="24" w:space="1" w:color="auto"/>
-        </w:pBdr>
-        <w:spacing w:line="240" w:lineRule="auto"/>
-        <w:contextualSpacing/>
-        <w:rPr>
-          <w:rFonts w:ascii="Times New Roman" w:hAnsi="Times New Roman" w:cs="Times New Roman"/>
-          <w:b/>
-          <w:sz w:val="26"/>
-          <w:szCs w:val="26"/>
-        </w:rPr>
-      </w:pPr>
-    </w:p>
-    <w:p>
-      <w:pPr>
-        <w:pBdr>
-          <w:bottom w:val="thickThinLargeGap" w:sz="24" w:space="1" w:color="auto"/>
-        </w:pBdr>
-        <w:spacing w:line="240" w:lineRule="auto"/>
-        <w:contextualSpacing/>
-        <w:rPr>
-          <w:rFonts w:ascii="Times New Roman" w:hAnsi="Times New Roman" w:cs="Times New Roman"/>
-          <w:b/>
-          <w:sz w:val="26"/>
-          <w:szCs w:val="26"/>
-        </w:rPr>
-      </w:pPr>
-      <w:r>
-        <w:rPr>
-          <w:rFonts w:ascii="Times New Roman" w:hAnsi="Times New Roman" w:cs="Times New Roman"/>
-          <w:b/>
-          <w:sz w:val="26"/>
-          <w:szCs w:val="26"/>
-        </w:rPr>
-        <w:t>Education</w:t>
-      </w:r>
-    </w:p>
-    <w:p>
-      <w:pPr>
-        <w:spacing w:line="240" w:lineRule="auto"/>
-        <w:contextualSpacing/>
-        <w:rPr>
-          <w:rFonts w:ascii="Times New Roman" w:hAnsi="Times New Roman" w:cs="Times New Roman"/>
-          <w:sz w:val="24"/>
-        </w:rPr>
-      </w:pPr>
-      <w:r>
-        <w:rPr>
-          <w:rFonts w:ascii="Times New Roman" w:hAnsi="Times New Roman" w:cs="Times New Roman"/>
-          <w:sz w:val="24"/>
-        </w:rPr>
-        <w:t xml:space="preserve">Shawnee State University – Portsmouth, OH </w:t>
-      </w:r>
-      <w:r>
-        <w:rPr>
-          <w:rFonts w:ascii="Times New Roman" w:hAnsi="Times New Roman" w:cs="Times New Roman"/>
-          <w:sz w:val="24"/>
-        </w:rPr>
-        <w:tab/>
-      </w:r>
-      <w:r>
-        <w:rPr>
-          <w:rFonts w:ascii="Times New Roman" w:hAnsi="Times New Roman" w:cs="Times New Roman"/>
-          <w:sz w:val="24"/>
-        </w:rPr>
-        <w:tab/>
-      </w:r>
-      <w:r>
-        <w:rPr>
-          <w:rFonts w:ascii="Times New Roman" w:hAnsi="Times New Roman" w:cs="Times New Roman"/>
-          <w:sz w:val="24"/>
-        </w:rPr>
-        <w:tab/>
-      </w:r>
-      <w:r>
-        <w:rPr>
-          <w:rFonts w:ascii="Times New Roman" w:hAnsi="Times New Roman" w:cs="Times New Roman"/>
-          <w:sz w:val="24"/>
-        </w:rPr>
-        <w:tab/>
-        <w:t xml:space="preserve">     Fall 2020 – Present </w:t>
-      </w:r>
-    </w:p>
-    <w:p>
-      <w:pPr>
-        <w:spacing w:after="0" w:line="240" w:lineRule="auto"/>
-        <w:contextualSpacing/>
-        <w:rPr>
-          <w:rFonts w:ascii="Times New Roman" w:hAnsi="Times New Roman" w:cs="Times New Roman"/>
-          <w:sz w:val="24"/>
-        </w:rPr>
-      </w:pPr>
-      <w:r>
-        <w:rPr>
-          <w:rFonts w:ascii="Times New Roman" w:hAnsi="Times New Roman" w:cs="Times New Roman"/>
-          <w:i/>
-          <w:sz w:val="24"/>
-        </w:rPr>
-        <w:t>Bachelor of Science in</w:t>
-      </w:r>
-      <w:r>
-        <w:rPr>
-          <w:rFonts w:ascii="Times New Roman" w:hAnsi="Times New Roman" w:cs="Times New Roman"/>
-          <w:sz w:val="24"/>
-        </w:rPr>
-        <w:t xml:space="preserve"> </w:t>
-      </w:r>
-      <w:r>
-        <w:rPr>
-          <w:rFonts w:ascii="Times New Roman" w:hAnsi="Times New Roman" w:cs="Times New Roman"/>
-          <w:b/>
-          <w:sz w:val="24"/>
-        </w:rPr>
-        <w:t>Digital Simulation and Gaming Engineering</w:t>
-      </w:r>
-    </w:p>
-    <w:p>
-      <w:pPr>
-        <w:pStyle w:val="ListParagraph"/>
-        <w:numPr>
-          <w:ilvl w:val="0"/>
-          <w:numId w:val="3"/>
-        </w:numPr>
-        <w:spacing w:line="240" w:lineRule="auto"/>
-        <w:rPr>
-          <w:rFonts w:ascii="Times New Roman" w:hAnsi="Times New Roman" w:cs="Times New Roman"/>
-          <w:sz w:val="24"/>
-        </w:rPr>
-      </w:pPr>
-      <w:r>
-        <w:rPr>
-          <w:rFonts w:ascii="Times New Roman" w:hAnsi="Times New Roman" w:cs="Times New Roman"/>
-          <w:sz w:val="24"/>
-        </w:rPr>
-        <w:t>GPA: 3.76</w:t>
-      </w:r>
-    </w:p>
-    <w:p>
-      <w:pPr>
-        <w:pStyle w:val="ListParagraph"/>
-        <w:numPr>
-          <w:ilvl w:val="0"/>
-          <w:numId w:val="3"/>
-        </w:numPr>
-        <w:spacing w:line="240" w:lineRule="auto"/>
-        <w:rPr>
-          <w:rFonts w:ascii="Times New Roman" w:hAnsi="Times New Roman" w:cs="Times New Roman"/>
-          <w:sz w:val="24"/>
-        </w:rPr>
-      </w:pPr>
-      <w:r>
-        <w:rPr>
-          <w:rFonts w:ascii="Times New Roman" w:hAnsi="Times New Roman" w:cs="Times New Roman"/>
-          <w:sz w:val="24"/>
-        </w:rPr>
-        <w:t>Dean’s List (4 semesters)</w:t>
-      </w:r>
-    </w:p>
-    <w:p>
-      <w:pPr>
-        <w:spacing w:line="240" w:lineRule="auto"/>
-        <w:contextualSpacing/>
-        <w:rPr>
-          <w:rFonts w:ascii="Times New Roman" w:hAnsi="Times New Roman" w:cs="Times New Roman"/>
-          <w:sz w:val="24"/>
-        </w:rPr>
-      </w:pPr>
-      <w:r>
-        <w:rPr>
-          <w:rFonts w:ascii="Times New Roman" w:hAnsi="Times New Roman" w:cs="Times New Roman"/>
-          <w:sz w:val="24"/>
-        </w:rPr>
-        <w:t xml:space="preserve">Rio Grande University – Rio Grande, OH </w:t>
-      </w:r>
-      <w:r>
-        <w:rPr>
-          <w:rFonts w:ascii="Times New Roman" w:hAnsi="Times New Roman" w:cs="Times New Roman"/>
-          <w:sz w:val="24"/>
-        </w:rPr>
-        <w:tab/>
-      </w:r>
-      <w:r>
-        <w:rPr>
-          <w:rFonts w:ascii="Times New Roman" w:hAnsi="Times New Roman" w:cs="Times New Roman"/>
-          <w:sz w:val="24"/>
-        </w:rPr>
-        <w:tab/>
-      </w:r>
-      <w:r>
-        <w:rPr>
-          <w:rFonts w:ascii="Times New Roman" w:hAnsi="Times New Roman" w:cs="Times New Roman"/>
-          <w:sz w:val="24"/>
-        </w:rPr>
-        <w:tab/>
-      </w:r>
-      <w:r>
-        <w:rPr>
-          <w:rFonts w:ascii="Times New Roman" w:hAnsi="Times New Roman" w:cs="Times New Roman"/>
-          <w:sz w:val="24"/>
-        </w:rPr>
-        <w:tab/>
-        <w:t xml:space="preserve">         </w:t>
-      </w:r>
-      <w:r>
-        <w:rPr>
-          <w:rFonts w:ascii="Times New Roman" w:hAnsi="Times New Roman" w:cs="Times New Roman"/>
-          <w:sz w:val="24"/>
-        </w:rPr>
-        <w:tab/>
-      </w:r>
-      <w:r>
-        <w:rPr>
-          <w:rFonts w:ascii="Times New Roman" w:hAnsi="Times New Roman" w:cs="Times New Roman"/>
-          <w:sz w:val="24"/>
-        </w:rPr>
-        <w:tab/>
-        <w:t xml:space="preserve"> Summer 2019</w:t>
-      </w:r>
-    </w:p>
-    <w:p>
-      <w:pPr>
-        <w:spacing w:after="0" w:line="240" w:lineRule="auto"/>
-        <w:contextualSpacing/>
-        <w:rPr>
-          <w:rFonts w:ascii="Times New Roman" w:hAnsi="Times New Roman" w:cs="Times New Roman"/>
-          <w:i/>
-          <w:sz w:val="24"/>
-        </w:rPr>
-      </w:pPr>
-      <w:r>
-        <w:rPr>
-          <w:rFonts w:ascii="Times New Roman" w:hAnsi="Times New Roman" w:cs="Times New Roman"/>
-          <w:i/>
-          <w:sz w:val="24"/>
-        </w:rPr>
-        <w:t>General Education Program</w:t>
-      </w:r>
-    </w:p>
-    <w:p>
-      <w:pPr>
-        <w:spacing w:line="240" w:lineRule="auto"/>
-        <w:rPr>
-          <w:rFonts w:ascii="Times New Roman" w:hAnsi="Times New Roman" w:cs="Times New Roman"/>
-          <w:sz w:val="24"/>
-        </w:rPr>
-      </w:pPr>
-    </w:p>
-    <w:p>
-      <w:pPr>
         <w:pBdr>
           <w:bottom w:val="thickThinLargeGap" w:sz="24" w:space="1" w:color="auto"/>
         </w:pBdr>
@@ -1520,6 +1590,21 @@
         </w:rPr>
       </w:pPr>
       <w:bookmarkStart w:id="5" w:name="_Hlk118282295"/>
+    </w:p>
+    <w:p>
+      <w:pPr>
+        <w:pBdr>
+          <w:bottom w:val="thickThinLargeGap" w:sz="24" w:space="1" w:color="auto"/>
+        </w:pBdr>
+        <w:spacing w:after="0" w:line="240" w:lineRule="auto"/>
+        <w:contextualSpacing/>
+        <w:rPr>
+          <w:rFonts w:ascii="Times New Roman" w:hAnsi="Times New Roman" w:cs="Times New Roman"/>
+          <w:b/>
+          <w:sz w:val="26"/>
+          <w:szCs w:val="26"/>
+        </w:rPr>
+      </w:pPr>
       <w:r>
         <w:rPr>
           <w:rFonts w:ascii="Times New Roman" w:hAnsi="Times New Roman" w:cs="Times New Roman"/>
@@ -1544,6 +1629,7 @@
           <w:szCs w:val="24"/>
         </w:rPr>
         <w:sectPr>
+          <w:headerReference w:type="default" r:id="rId15"/>
           <w:type w:val="continuous"/>
           <w:pgSz w:w="12240" w:h="15840"/>
           <w:pgMar w:top="1440" w:right="1440" w:bottom="1440" w:left="1440" w:header="720" w:footer="720" w:gutter="0"/>
@@ -1624,7 +1710,7 @@
           <w:sz w:val="24"/>
           <w:szCs w:val="24"/>
         </w:rPr>
-        <w:t>Computer Graphics 1 &amp; 2</w:t>
+        <w:t>Systems Programming</w:t>
       </w:r>
     </w:p>
     <w:p>
@@ -1647,7 +1733,7 @@
           <w:sz w:val="24"/>
           <w:szCs w:val="24"/>
         </w:rPr>
-        <w:t>Concepts of 3D Graphics and Math</w:t>
+        <w:t>Optimization</w:t>
       </w:r>
     </w:p>
     <w:p>
@@ -1670,7 +1756,7 @@
           <w:sz w:val="24"/>
           <w:szCs w:val="24"/>
         </w:rPr>
-        <w:t>Systems Programming</w:t>
+        <w:t>Data Structures</w:t>
       </w:r>
     </w:p>
     <w:p>
@@ -1693,7 +1779,7 @@
           <w:sz w:val="24"/>
           <w:szCs w:val="24"/>
         </w:rPr>
-        <w:t>Object Oriented Programming and Software Engineering</w:t>
+        <w:t>Linear Algebra</w:t>
       </w:r>
     </w:p>
     <w:p>
@@ -1716,7 +1802,7 @@
           <w:sz w:val="24"/>
           <w:szCs w:val="24"/>
         </w:rPr>
-        <w:t>Data Structures</w:t>
+        <w:t>Algorithms</w:t>
       </w:r>
     </w:p>
     <w:p>
@@ -1739,7 +1825,7 @@
           <w:sz w:val="24"/>
           <w:szCs w:val="24"/>
         </w:rPr>
-        <w:t>Linear Algebra</w:t>
+        <w:t>Operating Systems</w:t>
       </w:r>
     </w:p>
     <w:p>
@@ -1762,7 +1848,7 @@
           <w:sz w:val="24"/>
           <w:szCs w:val="24"/>
         </w:rPr>
-        <w:t>Algorithms</w:t>
+        <w:t>Calc-Based Physics</w:t>
       </w:r>
     </w:p>
     <w:p>
@@ -1785,7 +1871,7 @@
           <w:sz w:val="24"/>
           <w:szCs w:val="24"/>
         </w:rPr>
-        <w:t>Operating Systems</w:t>
+        <w:t>Concurrency</w:t>
       </w:r>
     </w:p>
     <w:p>
@@ -1808,101 +1894,17 @@
           <w:sz w:val="24"/>
           <w:szCs w:val="24"/>
         </w:rPr>
-        <w:t>Realtime Interactive Programming 1</w:t>
-      </w:r>
-    </w:p>
-    <w:p>
-      <w:pPr>
-        <w:pStyle w:val="ListParagraph"/>
-        <w:numPr>
-          <w:ilvl w:val="0"/>
-          <w:numId w:val="1"/>
-        </w:numPr>
-        <w:spacing w:line="240" w:lineRule="auto"/>
+        <w:t>Networking and Communicatio</w:t>
+      </w:r>
+      <w:r>
         <w:rPr>
           <w:rFonts w:ascii="Times New Roman" w:hAnsi="Times New Roman" w:cs="Times New Roman"/>
           <w:sz w:val="24"/>
           <w:szCs w:val="24"/>
         </w:rPr>
-      </w:pPr>
-      <w:r>
-        <w:rPr>
-          <w:rFonts w:ascii="Times New Roman" w:hAnsi="Times New Roman" w:cs="Times New Roman"/>
-          <w:sz w:val="24"/>
-          <w:szCs w:val="24"/>
-        </w:rPr>
-        <w:t>Calc-Based Physics</w:t>
-      </w:r>
-    </w:p>
-    <w:p>
-      <w:pPr>
-        <w:pStyle w:val="ListParagraph"/>
-        <w:numPr>
-          <w:ilvl w:val="0"/>
-          <w:numId w:val="1"/>
-        </w:numPr>
-        <w:spacing w:line="240" w:lineRule="auto"/>
-        <w:rPr>
-          <w:rFonts w:ascii="Times New Roman" w:hAnsi="Times New Roman" w:cs="Times New Roman"/>
-          <w:sz w:val="24"/>
-          <w:szCs w:val="24"/>
-        </w:rPr>
-      </w:pPr>
-      <w:r>
-        <w:rPr>
-          <w:rFonts w:ascii="Times New Roman" w:hAnsi="Times New Roman" w:cs="Times New Roman"/>
-          <w:sz w:val="24"/>
-          <w:szCs w:val="24"/>
-        </w:rPr>
-        <w:t>Concurrency</w:t>
-      </w:r>
-    </w:p>
-    <w:p>
-      <w:pPr>
-        <w:pStyle w:val="ListParagraph"/>
-        <w:numPr>
-          <w:ilvl w:val="0"/>
-          <w:numId w:val="1"/>
-        </w:numPr>
-        <w:spacing w:line="240" w:lineRule="auto"/>
-        <w:rPr>
-          <w:rFonts w:ascii="Times New Roman" w:hAnsi="Times New Roman" w:cs="Times New Roman"/>
-          <w:sz w:val="24"/>
-          <w:szCs w:val="24"/>
-        </w:rPr>
-        <w:sectPr>
-          <w:type w:val="continuous"/>
-          <w:pgSz w:w="12240" w:h="15840"/>
-          <w:pgMar w:top="1440" w:right="1440" w:bottom="1440" w:left="1440" w:header="720" w:footer="720" w:gutter="0"/>
-          <w:pgBorders w:offsetFrom="page">
-            <w:top w:val="thickThinLargeGap" w:sz="24" w:space="24" w:color="auto"/>
-            <w:left w:val="thickThinLargeGap" w:sz="24" w:space="24" w:color="auto"/>
-            <w:bottom w:val="thinThickLargeGap" w:sz="24" w:space="24" w:color="auto"/>
-            <w:right w:val="thinThickLargeGap" w:sz="24" w:space="24" w:color="auto"/>
-          </w:pgBorders>
-          <w:cols w:num="2" w:space="720"/>
-          <w:docGrid w:linePitch="360"/>
-        </w:sectPr>
-      </w:pPr>
-      <w:r>
-        <w:rPr>
-          <w:rFonts w:ascii="Times New Roman" w:hAnsi="Times New Roman" w:cs="Times New Roman"/>
-          <w:sz w:val="24"/>
-          <w:szCs w:val="24"/>
-        </w:rPr>
-        <w:t>Networking and Communications</w:t>
-      </w:r>
-    </w:p>
-    <w:bookmarkEnd w:id="5"/>
-    <w:p>
-      <w:pPr>
-        <w:spacing w:line="240" w:lineRule="auto"/>
-        <w:rPr>
-          <w:rFonts w:ascii="Times New Roman" w:hAnsi="Times New Roman" w:cs="Times New Roman"/>
-          <w:sz w:val="24"/>
-          <w:szCs w:val="24"/>
-        </w:rPr>
-      </w:pPr>
+        <w:t>n</w:t>
+      </w:r>
+      <w:bookmarkEnd w:id="5"/>
     </w:p>
     <w:sectPr>
       <w:type w:val="continuous"/>
@@ -1914,7 +1916,7 @@
         <w:bottom w:val="thinThickLargeGap" w:sz="24" w:space="24" w:color="auto"/>
         <w:right w:val="thinThickLargeGap" w:sz="24" w:space="24" w:color="auto"/>
       </w:pgBorders>
-      <w:cols w:space="720"/>
+      <w:cols w:num="2" w:space="720"/>
       <w:docGrid w:linePitch="360"/>
     </w:sectPr>
   </w:body>
@@ -1946,6 +1948,36 @@
 </w:endnotes>
 </file>
 
+<file path=word/footer1.xml><?xml version="1.0" encoding="utf-8"?>
+<w:ftr xmlns:wpc="http://schemas.microsoft.com/office/word/2010/wordprocessingCanvas" xmlns:cx="http://schemas.microsoft.com/office/drawing/2014/chartex" xmlns:cx1="http://schemas.microsoft.com/office/drawing/2015/9/8/chartex" xmlns:cx2="http://schemas.microsoft.com/office/drawing/2015/10/21/chartex" xmlns:cx3="http://schemas.microsoft.com/office/drawing/2016/5/9/chartex" xmlns:cx4="http://schemas.microsoft.com/office/drawing/2016/5/10/chartex" xmlns:cx5="http://schemas.microsoft.com/office/drawing/2016/5/11/chartex" xmlns:cx6="http://schemas.microsoft.com/office/drawing/2016/5/12/chartex" xmlns:cx7="http://schemas.microsoft.com/office/drawing/2016/5/13/chartex" xmlns:cx8="http://schemas.microsoft.com/office/drawing/2016/5/14/chartex" xmlns:mc="http://schemas.openxmlformats.org/markup-compatibility/2006" xmlns:aink="http://schemas.microsoft.com/office/drawing/2016/ink" xmlns:am3d="http://schemas.microsoft.com/office/drawing/2017/model3d" xmlns:o="urn:schemas-microsoft-com:office:office" xmlns:oel="http://schemas.microsoft.com/office/2019/extlst" xmlns:r="http://schemas.openxmlformats.org/officeDocument/2006/relationships" xmlns:m="http://schemas.openxmlformats.org/officeDocument/2006/math" xmlns:v="urn:schemas-microsoft-com:vml" xmlns:wp14="http://schemas.microsoft.com/office/word/2010/wordprocessingDrawing" xmlns:wp="http://schemas.openxmlformats.org/drawingml/2006/wordprocessingDrawing" xmlns:w10="urn:schemas-microsoft-com:office:word" xmlns:w="http://schemas.openxmlformats.org/wordprocessingml/2006/main" xmlns:w14="http://schemas.microsoft.com/office/word/2010/wordml" xmlns:w15="http://schemas.microsoft.com/office/word/2012/wordml" xmlns:w16cex="http://schemas.microsoft.com/office/word/2018/wordml/cex" xmlns:w16cid="http://schemas.microsoft.com/office/word/2016/wordml/cid" xmlns:w16="http://schemas.microsoft.com/office/word/2018/wordml" xmlns:w16sdtdh="http://schemas.microsoft.com/office/word/2020/wordml/sdtdatahash" xmlns:w16se="http://schemas.microsoft.com/office/word/2015/wordml/symex" xmlns:wpg="http://schemas.microsoft.com/office/word/2010/wordprocessingGroup" xmlns:wpi="http://schemas.microsoft.com/office/word/2010/wordprocessingInk" xmlns:wne="http://schemas.microsoft.com/office/word/2006/wordml" xmlns:wps="http://schemas.microsoft.com/office/word/2010/wordprocessingShape" mc:Ignorable="w14 w15 w16se w16cid w16 w16cex w16sdtdh wp14">
+  <w:p>
+    <w:pPr>
+      <w:pStyle w:val="Footer"/>
+    </w:pPr>
+  </w:p>
+</w:ftr>
+</file>
+
+<file path=word/footer2.xml><?xml version="1.0" encoding="utf-8"?>
+<w:ftr xmlns:wpc="http://schemas.microsoft.com/office/word/2010/wordprocessingCanvas" xmlns:cx="http://schemas.microsoft.com/office/drawing/2014/chartex" xmlns:cx1="http://schemas.microsoft.com/office/drawing/2015/9/8/chartex" xmlns:cx2="http://schemas.microsoft.com/office/drawing/2015/10/21/chartex" xmlns:cx3="http://schemas.microsoft.com/office/drawing/2016/5/9/chartex" xmlns:cx4="http://schemas.microsoft.com/office/drawing/2016/5/10/chartex" xmlns:cx5="http://schemas.microsoft.com/office/drawing/2016/5/11/chartex" xmlns:cx6="http://schemas.microsoft.com/office/drawing/2016/5/12/chartex" xmlns:cx7="http://schemas.microsoft.com/office/drawing/2016/5/13/chartex" xmlns:cx8="http://schemas.microsoft.com/office/drawing/2016/5/14/chartex" xmlns:mc="http://schemas.openxmlformats.org/markup-compatibility/2006" xmlns:aink="http://schemas.microsoft.com/office/drawing/2016/ink" xmlns:am3d="http://schemas.microsoft.com/office/drawing/2017/model3d" xmlns:o="urn:schemas-microsoft-com:office:office" xmlns:oel="http://schemas.microsoft.com/office/2019/extlst" xmlns:r="http://schemas.openxmlformats.org/officeDocument/2006/relationships" xmlns:m="http://schemas.openxmlformats.org/officeDocument/2006/math" xmlns:v="urn:schemas-microsoft-com:vml" xmlns:wp14="http://schemas.microsoft.com/office/word/2010/wordprocessingDrawing" xmlns:wp="http://schemas.openxmlformats.org/drawingml/2006/wordprocessingDrawing" xmlns:w10="urn:schemas-microsoft-com:office:word" xmlns:w="http://schemas.openxmlformats.org/wordprocessingml/2006/main" xmlns:w14="http://schemas.microsoft.com/office/word/2010/wordml" xmlns:w15="http://schemas.microsoft.com/office/word/2012/wordml" xmlns:w16cex="http://schemas.microsoft.com/office/word/2018/wordml/cex" xmlns:w16cid="http://schemas.microsoft.com/office/word/2016/wordml/cid" xmlns:w16="http://schemas.microsoft.com/office/word/2018/wordml" xmlns:w16sdtdh="http://schemas.microsoft.com/office/word/2020/wordml/sdtdatahash" xmlns:w16se="http://schemas.microsoft.com/office/word/2015/wordml/symex" xmlns:wpg="http://schemas.microsoft.com/office/word/2010/wordprocessingGroup" xmlns:wpi="http://schemas.microsoft.com/office/word/2010/wordprocessingInk" xmlns:wne="http://schemas.microsoft.com/office/word/2006/wordml" xmlns:wps="http://schemas.microsoft.com/office/word/2010/wordprocessingShape" mc:Ignorable="w14 w15 w16se w16cid w16 w16cex w16sdtdh wp14">
+  <w:p>
+    <w:pPr>
+      <w:pStyle w:val="Footer"/>
+    </w:pPr>
+  </w:p>
+</w:ftr>
+</file>
+
+<file path=word/footer3.xml><?xml version="1.0" encoding="utf-8"?>
+<w:ftr xmlns:wpc="http://schemas.microsoft.com/office/word/2010/wordprocessingCanvas" xmlns:cx="http://schemas.microsoft.com/office/drawing/2014/chartex" xmlns:cx1="http://schemas.microsoft.com/office/drawing/2015/9/8/chartex" xmlns:cx2="http://schemas.microsoft.com/office/drawing/2015/10/21/chartex" xmlns:cx3="http://schemas.microsoft.com/office/drawing/2016/5/9/chartex" xmlns:cx4="http://schemas.microsoft.com/office/drawing/2016/5/10/chartex" xmlns:cx5="http://schemas.microsoft.com/office/drawing/2016/5/11/chartex" xmlns:cx6="http://schemas.microsoft.com/office/drawing/2016/5/12/chartex" xmlns:cx7="http://schemas.microsoft.com/office/drawing/2016/5/13/chartex" xmlns:cx8="http://schemas.microsoft.com/office/drawing/2016/5/14/chartex" xmlns:mc="http://schemas.openxmlformats.org/markup-compatibility/2006" xmlns:aink="http://schemas.microsoft.com/office/drawing/2016/ink" xmlns:am3d="http://schemas.microsoft.com/office/drawing/2017/model3d" xmlns:o="urn:schemas-microsoft-com:office:office" xmlns:oel="http://schemas.microsoft.com/office/2019/extlst" xmlns:r="http://schemas.openxmlformats.org/officeDocument/2006/relationships" xmlns:m="http://schemas.openxmlformats.org/officeDocument/2006/math" xmlns:v="urn:schemas-microsoft-com:vml" xmlns:wp14="http://schemas.microsoft.com/office/word/2010/wordprocessingDrawing" xmlns:wp="http://schemas.openxmlformats.org/drawingml/2006/wordprocessingDrawing" xmlns:w10="urn:schemas-microsoft-com:office:word" xmlns:w="http://schemas.openxmlformats.org/wordprocessingml/2006/main" xmlns:w14="http://schemas.microsoft.com/office/word/2010/wordml" xmlns:w15="http://schemas.microsoft.com/office/word/2012/wordml" xmlns:w16cex="http://schemas.microsoft.com/office/word/2018/wordml/cex" xmlns:w16cid="http://schemas.microsoft.com/office/word/2016/wordml/cid" xmlns:w16="http://schemas.microsoft.com/office/word/2018/wordml" xmlns:w16sdtdh="http://schemas.microsoft.com/office/word/2020/wordml/sdtdatahash" xmlns:w16se="http://schemas.microsoft.com/office/word/2015/wordml/symex" xmlns:wpg="http://schemas.microsoft.com/office/word/2010/wordprocessingGroup" xmlns:wpi="http://schemas.microsoft.com/office/word/2010/wordprocessingInk" xmlns:wne="http://schemas.microsoft.com/office/word/2006/wordml" xmlns:wps="http://schemas.microsoft.com/office/word/2010/wordprocessingShape" mc:Ignorable="w14 w15 w16se w16cid w16 w16cex w16sdtdh wp14">
+  <w:p>
+    <w:pPr>
+      <w:pStyle w:val="Footer"/>
+    </w:pPr>
+  </w:p>
+</w:ftr>
+</file>
+
 <file path=word/footnotes.xml><?xml version="1.0" encoding="utf-8"?>
 <w:footnotes xmlns:wpc="http://schemas.microsoft.com/office/word/2010/wordprocessingCanvas" xmlns:cx="http://schemas.microsoft.com/office/drawing/2014/chartex" xmlns:cx1="http://schemas.microsoft.com/office/drawing/2015/9/8/chartex" xmlns:cx2="http://schemas.microsoft.com/office/drawing/2015/10/21/chartex" xmlns:cx3="http://schemas.microsoft.com/office/drawing/2016/5/9/chartex" xmlns:cx4="http://schemas.microsoft.com/office/drawing/2016/5/10/chartex" xmlns:cx5="http://schemas.microsoft.com/office/drawing/2016/5/11/chartex" xmlns:cx6="http://schemas.microsoft.com/office/drawing/2016/5/12/chartex" xmlns:cx7="http://schemas.microsoft.com/office/drawing/2016/5/13/chartex" xmlns:cx8="http://schemas.microsoft.com/office/drawing/2016/5/14/chartex" xmlns:mc="http://schemas.openxmlformats.org/markup-compatibility/2006" xmlns:aink="http://schemas.microsoft.com/office/drawing/2016/ink" xmlns:am3d="http://schemas.microsoft.com/office/drawing/2017/model3d" xmlns:o="urn:schemas-microsoft-com:office:office" xmlns:oel="http://schemas.microsoft.com/office/2019/extlst" xmlns:r="http://schemas.openxmlformats.org/officeDocument/2006/relationships" xmlns:m="http://schemas.openxmlformats.org/officeDocument/2006/math" xmlns:v="urn:schemas-microsoft-com:vml" xmlns:wp14="http://schemas.microsoft.com/office/word/2010/wordprocessingDrawing" xmlns:wp="http://schemas.openxmlformats.org/drawingml/2006/wordprocessingDrawing" xmlns:w10="urn:schemas-microsoft-com:office:word" xmlns:w="http://schemas.openxmlformats.org/wordprocessingml/2006/main" xmlns:w14="http://schemas.microsoft.com/office/word/2010/wordml" xmlns:w15="http://schemas.microsoft.com/office/word/2012/wordml" xmlns:w16cex="http://schemas.microsoft.com/office/word/2018/wordml/cex" xmlns:w16cid="http://schemas.microsoft.com/office/word/2016/wordml/cid" xmlns:w16="http://schemas.microsoft.com/office/word/2018/wordml" xmlns:w16sdtdh="http://schemas.microsoft.com/office/word/2020/wordml/sdtdatahash" xmlns:w16se="http://schemas.microsoft.com/office/word/2015/wordml/symex" xmlns:wpg="http://schemas.microsoft.com/office/word/2010/wordprocessingGroup" xmlns:wpi="http://schemas.microsoft.com/office/word/2010/wordprocessingInk" xmlns:wne="http://schemas.microsoft.com/office/word/2006/wordml" xmlns:wps="http://schemas.microsoft.com/office/word/2010/wordprocessingShape" mc:Ignorable="w14 w15 w16se w16cid w16 w16cex w16sdtdh wp14">
   <w:footnote w:type="separator" w:id="-1">
@@ -1975,164 +2007,8 @@
 <w:hdr xmlns:wpc="http://schemas.microsoft.com/office/word/2010/wordprocessingCanvas" xmlns:cx="http://schemas.microsoft.com/office/drawing/2014/chartex" xmlns:cx1="http://schemas.microsoft.com/office/drawing/2015/9/8/chartex" xmlns:cx2="http://schemas.microsoft.com/office/drawing/2015/10/21/chartex" xmlns:cx3="http://schemas.microsoft.com/office/drawing/2016/5/9/chartex" xmlns:cx4="http://schemas.microsoft.com/office/drawing/2016/5/10/chartex" xmlns:cx5="http://schemas.microsoft.com/office/drawing/2016/5/11/chartex" xmlns:cx6="http://schemas.microsoft.com/office/drawing/2016/5/12/chartex" xmlns:cx7="http://schemas.microsoft.com/office/drawing/2016/5/13/chartex" xmlns:cx8="http://schemas.microsoft.com/office/drawing/2016/5/14/chartex" xmlns:mc="http://schemas.openxmlformats.org/markup-compatibility/2006" xmlns:aink="http://schemas.microsoft.com/office/drawing/2016/ink" xmlns:am3d="http://schemas.microsoft.com/office/drawing/2017/model3d" xmlns:o="urn:schemas-microsoft-com:office:office" xmlns:oel="http://schemas.microsoft.com/office/2019/extlst" xmlns:r="http://schemas.openxmlformats.org/officeDocument/2006/relationships" xmlns:m="http://schemas.openxmlformats.org/officeDocument/2006/math" xmlns:v="urn:schemas-microsoft-com:vml" xmlns:wp14="http://schemas.microsoft.com/office/word/2010/wordprocessingDrawing" xmlns:wp="http://schemas.openxmlformats.org/drawingml/2006/wordprocessingDrawing" xmlns:w10="urn:schemas-microsoft-com:office:word" xmlns:w="http://schemas.openxmlformats.org/wordprocessingml/2006/main" xmlns:w14="http://schemas.microsoft.com/office/word/2010/wordml" xmlns:w15="http://schemas.microsoft.com/office/word/2012/wordml" xmlns:w16cex="http://schemas.microsoft.com/office/word/2018/wordml/cex" xmlns:w16cid="http://schemas.microsoft.com/office/word/2016/wordml/cid" xmlns:w16="http://schemas.microsoft.com/office/word/2018/wordml" xmlns:w16sdtdh="http://schemas.microsoft.com/office/word/2020/wordml/sdtdatahash" xmlns:w16se="http://schemas.microsoft.com/office/word/2015/wordml/symex" xmlns:wpg="http://schemas.microsoft.com/office/word/2010/wordprocessingGroup" xmlns:wpi="http://schemas.microsoft.com/office/word/2010/wordprocessingInk" xmlns:wne="http://schemas.microsoft.com/office/word/2006/wordml" xmlns:wps="http://schemas.microsoft.com/office/word/2010/wordprocessingShape" mc:Ignorable="w14 w15 w16se w16cid w16 w16cex w16sdtdh wp14">
   <w:p>
     <w:pPr>
-      <w:spacing w:line="240" w:lineRule="auto"/>
-      <w:contextualSpacing/>
-      <w:jc w:val="center"/>
-      <w:rPr>
-        <w:rFonts w:ascii="Times New Roman" w:hAnsi="Times New Roman" w:cs="Times New Roman"/>
-        <w:b/>
-        <w:sz w:val="44"/>
-      </w:rPr>
+      <w:pStyle w:val="Header"/>
     </w:pPr>
-    <w:bookmarkStart w:id="0" w:name="_Hlk122118382"/>
-    <w:bookmarkStart w:id="1" w:name="_Hlk122118383"/>
-    <w:bookmarkStart w:id="2" w:name="_Hlk123599639"/>
-    <w:bookmarkStart w:id="3" w:name="_Hlk123599640"/>
-    <w:r>
-      <w:rPr>
-        <w:rFonts w:ascii="Times New Roman" w:hAnsi="Times New Roman" w:cs="Times New Roman"/>
-        <w:b/>
-        <w:sz w:val="44"/>
-      </w:rPr>
-      <w:t>Adam Fahrer</w:t>
-    </w:r>
-  </w:p>
-  <w:p>
-    <w:pPr>
-      <w:spacing w:line="240" w:lineRule="auto"/>
-      <w:contextualSpacing/>
-      <w:jc w:val="center"/>
-      <w:rPr>
-        <w:rStyle w:val="Hyperlink"/>
-        <w:i/>
-        <w:sz w:val="26"/>
-        <w:szCs w:val="26"/>
-      </w:rPr>
-    </w:pPr>
-    <w:hyperlink r:id="rId1" w:history="1">
-      <w:r>
-        <w:rPr>
-          <w:rStyle w:val="Hyperlink"/>
-          <w:rFonts w:ascii="Times New Roman" w:hAnsi="Times New Roman" w:cs="Times New Roman"/>
-          <w:i/>
-          <w:sz w:val="26"/>
-          <w:szCs w:val="26"/>
-        </w:rPr>
-        <w:t>fahreradam@gmail.com</w:t>
-      </w:r>
-    </w:hyperlink>
-    <w:r>
-      <w:rPr>
-        <w:rStyle w:val="Hyperlink"/>
-        <w:rFonts w:ascii="Times New Roman" w:hAnsi="Times New Roman" w:cs="Times New Roman"/>
-        <w:i/>
-        <w:sz w:val="26"/>
-        <w:szCs w:val="26"/>
-      </w:rPr>
-      <w:t xml:space="preserve"> </w:t>
-    </w:r>
-    <w:r>
-      <w:rPr>
-        <w:rStyle w:val="Hyperlink"/>
-        <w:i/>
-      </w:rPr>
-      <w:t>|</w:t>
-    </w:r>
-    <w:r>
-      <w:rPr>
-        <w:rStyle w:val="Hyperlink"/>
-        <w:i/>
-      </w:rPr>
-      <w:t xml:space="preserve"> </w:t>
-    </w:r>
-    <w:hyperlink r:id="rId2" w:history="1">
-      <w:r>
-        <w:rPr>
-          <w:rStyle w:val="Hyperlink"/>
-          <w:rFonts w:ascii="Times New Roman" w:hAnsi="Times New Roman" w:cs="Times New Roman"/>
-          <w:i/>
-          <w:sz w:val="26"/>
-          <w:szCs w:val="26"/>
-        </w:rPr>
-        <w:t>https://fahreradam.github.io</w:t>
-      </w:r>
-    </w:hyperlink>
-    <w:r>
-      <w:rPr>
-        <w:rStyle w:val="Hyperlink"/>
-        <w:i/>
-      </w:rPr>
-      <w:t>|</w:t>
-    </w:r>
-    <w:r>
-      <w:rPr>
-        <w:rStyle w:val="Hyperlink"/>
-      </w:rPr>
-      <w:t xml:space="preserve"> </w:t>
-    </w:r>
-    <w:bookmarkEnd w:id="0"/>
-    <w:bookmarkEnd w:id="1"/>
-    <w:bookmarkEnd w:id="2"/>
-    <w:bookmarkEnd w:id="3"/>
-    <w:r>
-      <w:rPr>
-        <w:rStyle w:val="Hyperlink"/>
-        <w:rFonts w:ascii="Times New Roman" w:hAnsi="Times New Roman" w:cs="Times New Roman"/>
-        <w:i/>
-        <w:sz w:val="26"/>
-        <w:szCs w:val="26"/>
-      </w:rPr>
-      <w:fldChar w:fldCharType="begin"/>
-    </w:r>
-    <w:r>
-      <w:rPr>
-        <w:rStyle w:val="Hyperlink"/>
-        <w:rFonts w:ascii="Times New Roman" w:hAnsi="Times New Roman" w:cs="Times New Roman"/>
-        <w:i/>
-        <w:sz w:val="26"/>
-        <w:szCs w:val="26"/>
-      </w:rPr>
-      <w:instrText>HYPERLINK "https://github.com/fahreradam?tab=repositories"</w:instrText>
-    </w:r>
-    <w:r>
-      <w:rPr>
-        <w:rStyle w:val="Hyperlink"/>
-        <w:rFonts w:ascii="Times New Roman" w:hAnsi="Times New Roman" w:cs="Times New Roman"/>
-        <w:i/>
-        <w:sz w:val="26"/>
-        <w:szCs w:val="26"/>
-      </w:rPr>
-    </w:r>
-    <w:r>
-      <w:rPr>
-        <w:rStyle w:val="Hyperlink"/>
-        <w:rFonts w:ascii="Times New Roman" w:hAnsi="Times New Roman" w:cs="Times New Roman"/>
-        <w:i/>
-        <w:sz w:val="26"/>
-        <w:szCs w:val="26"/>
-      </w:rPr>
-      <w:fldChar w:fldCharType="separate"/>
-    </w:r>
-    <w:r>
-      <w:rPr>
-        <w:rStyle w:val="Hyperlink"/>
-        <w:rFonts w:ascii="Times New Roman" w:hAnsi="Times New Roman" w:cs="Times New Roman"/>
-        <w:i/>
-        <w:sz w:val="26"/>
-        <w:szCs w:val="26"/>
-      </w:rPr>
-      <w:t>https://github.com/fahreradam</w:t>
-    </w:r>
-    <w:r>
-      <w:rPr>
-        <w:rStyle w:val="Hyperlink"/>
-        <w:rFonts w:ascii="Times New Roman" w:hAnsi="Times New Roman" w:cs="Times New Roman"/>
-        <w:i/>
-        <w:sz w:val="26"/>
-        <w:szCs w:val="26"/>
-      </w:rPr>
-      <w:fldChar w:fldCharType="end"/>
-    </w:r>
   </w:p>
 </w:hdr>
 </file>
@@ -2150,6 +2026,10 @@
         <w:sz w:val="44"/>
       </w:rPr>
     </w:pPr>
+    <w:bookmarkStart w:id="0" w:name="_Hlk122118382"/>
+    <w:bookmarkStart w:id="1" w:name="_Hlk122118383"/>
+    <w:bookmarkStart w:id="2" w:name="_Hlk123599639"/>
+    <w:bookmarkStart w:id="3" w:name="_Hlk123599640"/>
     <w:r>
       <w:rPr>
         <w:rFonts w:ascii="Times New Roman" w:hAnsi="Times New Roman" w:cs="Times New Roman"/>
@@ -2162,30 +2042,78 @@
   <w:p>
     <w:pPr>
       <w:spacing w:line="240" w:lineRule="auto"/>
+      <w:ind w:firstLine="720"/>
       <w:contextualSpacing/>
-      <w:jc w:val="center"/>
       <w:rPr>
         <w:rStyle w:val="Hyperlink"/>
-        <w:i/>
+        <w:rFonts w:ascii="Times New Roman" w:hAnsi="Times New Roman" w:cs="Times New Roman"/>
+        <w:b/>
+        <w:color w:val="auto"/>
+        <w:sz w:val="44"/>
+        <w:u w:val="none"/>
+      </w:rPr>
+    </w:pPr>
+    <w:r>
+      <w:t xml:space="preserve">  </w:t>
+    </w:r>
+    <w:r>
+      <w:tab/>
+      <w:t xml:space="preserve"> </w:t>
+    </w:r>
+    <w:hyperlink r:id="rId1" w:history="1">
+      <w:r>
+        <w:rPr>
+          <w:rStyle w:val="Hyperlink"/>
+          <w:rFonts w:ascii="Times New Roman" w:hAnsi="Times New Roman" w:cs="Times New Roman"/>
+          <w:iCs/>
+          <w:sz w:val="26"/>
+          <w:szCs w:val="26"/>
+        </w:rPr>
+        <w:t>Github.com/fahreradam</w:t>
+      </w:r>
+    </w:hyperlink>
+    <w:r>
+      <w:t xml:space="preserve"> </w:t>
+    </w:r>
+    <w:r>
+      <w:rPr>
+        <w:rFonts w:ascii="Times New Roman" w:hAnsi="Times New Roman" w:cs="Times New Roman"/>
+        <w:iCs/>
         <w:sz w:val="26"/>
         <w:szCs w:val="26"/>
       </w:rPr>
-    </w:pPr>
-    <w:hyperlink r:id="rId1" w:history="1">
+      <w:t xml:space="preserve">| </w:t>
+    </w:r>
+    <w:hyperlink r:id="rId2" w:history="1">
       <w:r>
         <w:rPr>
           <w:rStyle w:val="Hyperlink"/>
           <w:rFonts w:ascii="Times New Roman" w:hAnsi="Times New Roman" w:cs="Times New Roman"/>
-          <w:i/>
+          <w:iCs/>
           <w:sz w:val="26"/>
           <w:szCs w:val="26"/>
         </w:rPr>
-        <w:t>fahreradam@gmail.com</w:t>
+        <w:t>Portfolio</w:t>
       </w:r>
     </w:hyperlink>
     <w:r>
-      <w:rPr>
-        <w:rStyle w:val="Hyperlink"/>
+      <w:t xml:space="preserve"> </w:t>
+    </w:r>
+    <w:r>
+      <w:rPr>
+        <w:rFonts w:ascii="Times New Roman" w:hAnsi="Times New Roman" w:cs="Times New Roman"/>
+        <w:iCs/>
+        <w:sz w:val="26"/>
+        <w:szCs w:val="26"/>
+      </w:rPr>
+      <w:t>|</w:t>
+    </w:r>
+    <w:bookmarkEnd w:id="0"/>
+    <w:bookmarkEnd w:id="1"/>
+    <w:bookmarkEnd w:id="2"/>
+    <w:bookmarkEnd w:id="3"/>
+    <w:r>
+      <w:rPr>
         <w:rFonts w:ascii="Times New Roman" w:hAnsi="Times New Roman" w:cs="Times New Roman"/>
         <w:i/>
         <w:sz w:val="26"/>
@@ -2193,10 +2121,92 @@
       </w:rPr>
       <w:t xml:space="preserve"> </w:t>
     </w:r>
+    <w:hyperlink r:id="rId3" w:history="1">
+      <w:r>
+        <w:rPr>
+          <w:rStyle w:val="Hyperlink"/>
+          <w:rFonts w:ascii="Times New Roman" w:hAnsi="Times New Roman" w:cs="Times New Roman"/>
+          <w:iCs/>
+          <w:sz w:val="26"/>
+          <w:szCs w:val="26"/>
+        </w:rPr>
+        <w:t>Fahreradam@gmail.com</w:t>
+      </w:r>
+    </w:hyperlink>
+  </w:p>
+</w:hdr>
+</file>
+
+<file path=word/header3.xml><?xml version="1.0" encoding="utf-8"?>
+<w:hdr xmlns:wpc="http://schemas.microsoft.com/office/word/2010/wordprocessingCanvas" xmlns:cx="http://schemas.microsoft.com/office/drawing/2014/chartex" xmlns:cx1="http://schemas.microsoft.com/office/drawing/2015/9/8/chartex" xmlns:cx2="http://schemas.microsoft.com/office/drawing/2015/10/21/chartex" xmlns:cx3="http://schemas.microsoft.com/office/drawing/2016/5/9/chartex" xmlns:cx4="http://schemas.microsoft.com/office/drawing/2016/5/10/chartex" xmlns:cx5="http://schemas.microsoft.com/office/drawing/2016/5/11/chartex" xmlns:cx6="http://schemas.microsoft.com/office/drawing/2016/5/12/chartex" xmlns:cx7="http://schemas.microsoft.com/office/drawing/2016/5/13/chartex" xmlns:cx8="http://schemas.microsoft.com/office/drawing/2016/5/14/chartex" xmlns:mc="http://schemas.openxmlformats.org/markup-compatibility/2006" xmlns:aink="http://schemas.microsoft.com/office/drawing/2016/ink" xmlns:am3d="http://schemas.microsoft.com/office/drawing/2017/model3d" xmlns:o="urn:schemas-microsoft-com:office:office" xmlns:oel="http://schemas.microsoft.com/office/2019/extlst" xmlns:r="http://schemas.openxmlformats.org/officeDocument/2006/relationships" xmlns:m="http://schemas.openxmlformats.org/officeDocument/2006/math" xmlns:v="urn:schemas-microsoft-com:vml" xmlns:wp14="http://schemas.microsoft.com/office/word/2010/wordprocessingDrawing" xmlns:wp="http://schemas.openxmlformats.org/drawingml/2006/wordprocessingDrawing" xmlns:w10="urn:schemas-microsoft-com:office:word" xmlns:w="http://schemas.openxmlformats.org/wordprocessingml/2006/main" xmlns:w14="http://schemas.microsoft.com/office/word/2010/wordml" xmlns:w15="http://schemas.microsoft.com/office/word/2012/wordml" xmlns:w16cex="http://schemas.microsoft.com/office/word/2018/wordml/cex" xmlns:w16cid="http://schemas.microsoft.com/office/word/2016/wordml/cid" xmlns:w16="http://schemas.microsoft.com/office/word/2018/wordml" xmlns:w16sdtdh="http://schemas.microsoft.com/office/word/2020/wordml/sdtdatahash" xmlns:w16se="http://schemas.microsoft.com/office/word/2015/wordml/symex" xmlns:wpg="http://schemas.microsoft.com/office/word/2010/wordprocessingGroup" xmlns:wpi="http://schemas.microsoft.com/office/word/2010/wordprocessingInk" xmlns:wne="http://schemas.microsoft.com/office/word/2006/wordml" xmlns:wps="http://schemas.microsoft.com/office/word/2010/wordprocessingShape" mc:Ignorable="w14 w15 w16se w16cid w16 w16cex w16sdtdh wp14">
+  <w:p>
+    <w:pPr>
+      <w:pStyle w:val="Header"/>
+    </w:pPr>
+  </w:p>
+</w:hdr>
+</file>
+
+<file path=word/header4.xml><?xml version="1.0" encoding="utf-8"?>
+<w:hdr xmlns:wpc="http://schemas.microsoft.com/office/word/2010/wordprocessingCanvas" xmlns:cx="http://schemas.microsoft.com/office/drawing/2014/chartex" xmlns:cx1="http://schemas.microsoft.com/office/drawing/2015/9/8/chartex" xmlns:cx2="http://schemas.microsoft.com/office/drawing/2015/10/21/chartex" xmlns:cx3="http://schemas.microsoft.com/office/drawing/2016/5/9/chartex" xmlns:cx4="http://schemas.microsoft.com/office/drawing/2016/5/10/chartex" xmlns:cx5="http://schemas.microsoft.com/office/drawing/2016/5/11/chartex" xmlns:cx6="http://schemas.microsoft.com/office/drawing/2016/5/12/chartex" xmlns:cx7="http://schemas.microsoft.com/office/drawing/2016/5/13/chartex" xmlns:cx8="http://schemas.microsoft.com/office/drawing/2016/5/14/chartex" xmlns:mc="http://schemas.openxmlformats.org/markup-compatibility/2006" xmlns:aink="http://schemas.microsoft.com/office/drawing/2016/ink" xmlns:am3d="http://schemas.microsoft.com/office/drawing/2017/model3d" xmlns:o="urn:schemas-microsoft-com:office:office" xmlns:oel="http://schemas.microsoft.com/office/2019/extlst" xmlns:r="http://schemas.openxmlformats.org/officeDocument/2006/relationships" xmlns:m="http://schemas.openxmlformats.org/officeDocument/2006/math" xmlns:v="urn:schemas-microsoft-com:vml" xmlns:wp14="http://schemas.microsoft.com/office/word/2010/wordprocessingDrawing" xmlns:wp="http://schemas.openxmlformats.org/drawingml/2006/wordprocessingDrawing" xmlns:w10="urn:schemas-microsoft-com:office:word" xmlns:w="http://schemas.openxmlformats.org/wordprocessingml/2006/main" xmlns:w14="http://schemas.microsoft.com/office/word/2010/wordml" xmlns:w15="http://schemas.microsoft.com/office/word/2012/wordml" xmlns:w16cex="http://schemas.microsoft.com/office/word/2018/wordml/cex" xmlns:w16cid="http://schemas.microsoft.com/office/word/2016/wordml/cid" xmlns:w16="http://schemas.microsoft.com/office/word/2018/wordml" xmlns:w16sdtdh="http://schemas.microsoft.com/office/word/2020/wordml/sdtdatahash" xmlns:w16se="http://schemas.microsoft.com/office/word/2015/wordml/symex" xmlns:wpg="http://schemas.microsoft.com/office/word/2010/wordprocessingGroup" xmlns:wpi="http://schemas.microsoft.com/office/word/2010/wordprocessingInk" xmlns:wne="http://schemas.microsoft.com/office/word/2006/wordml" xmlns:wps="http://schemas.microsoft.com/office/word/2010/wordprocessingShape" mc:Ignorable="w14 w15 w16se w16cid w16 w16cex w16sdtdh wp14">
+  <w:p>
+    <w:pPr>
+      <w:spacing w:line="240" w:lineRule="auto"/>
+      <w:contextualSpacing/>
+      <w:jc w:val="center"/>
+      <w:rPr>
+        <w:rFonts w:ascii="Times New Roman" w:hAnsi="Times New Roman" w:cs="Times New Roman"/>
+        <w:b/>
+        <w:sz w:val="44"/>
+      </w:rPr>
+    </w:pPr>
     <w:r>
       <w:rPr>
+        <w:rFonts w:ascii="Times New Roman" w:hAnsi="Times New Roman" w:cs="Times New Roman"/>
+        <w:b/>
+        <w:sz w:val="44"/>
+      </w:rPr>
+      <w:t>Adam Fahrer</w:t>
+    </w:r>
+  </w:p>
+  <w:p>
+    <w:pPr>
+      <w:spacing w:line="240" w:lineRule="auto"/>
+      <w:ind w:firstLine="720"/>
+      <w:contextualSpacing/>
+      <w:rPr>
         <w:rStyle w:val="Hyperlink"/>
-        <w:i/>
+        <w:rFonts w:ascii="Times New Roman" w:hAnsi="Times New Roman" w:cs="Times New Roman"/>
+        <w:b/>
+        <w:color w:val="auto"/>
+        <w:sz w:val="44"/>
+        <w:u w:val="none"/>
+      </w:rPr>
+    </w:pPr>
+    <w:r>
+      <w:t xml:space="preserve">  </w:t>
+    </w:r>
+    <w:hyperlink r:id="rId1" w:history="1">
+      <w:r>
+        <w:rPr>
+          <w:rStyle w:val="Hyperlink"/>
+          <w:rFonts w:ascii="Times New Roman" w:hAnsi="Times New Roman" w:cs="Times New Roman"/>
+          <w:iCs/>
+          <w:sz w:val="26"/>
+          <w:szCs w:val="26"/>
+        </w:rPr>
+        <w:t>https://github.com/fahreradam</w:t>
+      </w:r>
+    </w:hyperlink>
+    <w:r>
+      <w:t xml:space="preserve"> </w:t>
+    </w:r>
+    <w:r>
+      <w:rPr>
+        <w:rFonts w:ascii="Times New Roman" w:hAnsi="Times New Roman" w:cs="Times New Roman"/>
+        <w:iCs/>
+        <w:sz w:val="26"/>
+        <w:szCs w:val="26"/>
       </w:rPr>
       <w:t xml:space="preserve">| </w:t>
     </w:r>
@@ -2205,23 +2215,31 @@
         <w:rPr>
           <w:rStyle w:val="Hyperlink"/>
           <w:rFonts w:ascii="Times New Roman" w:hAnsi="Times New Roman" w:cs="Times New Roman"/>
-          <w:i/>
+          <w:iCs/>
           <w:sz w:val="26"/>
           <w:szCs w:val="26"/>
         </w:rPr>
-        <w:t>https://fahreradam.github.io</w:t>
+        <w:t>Portfolio</w:t>
       </w:r>
     </w:hyperlink>
     <w:r>
-      <w:rPr>
-        <w:rStyle w:val="Hyperlink"/>
-        <w:i/>
+      <w:t xml:space="preserve"> </w:t>
+    </w:r>
+    <w:r>
+      <w:rPr>
+        <w:rFonts w:ascii="Times New Roman" w:hAnsi="Times New Roman" w:cs="Times New Roman"/>
+        <w:iCs/>
+        <w:sz w:val="26"/>
+        <w:szCs w:val="26"/>
       </w:rPr>
       <w:t>|</w:t>
     </w:r>
     <w:r>
       <w:rPr>
-        <w:rStyle w:val="Hyperlink"/>
+        <w:rFonts w:ascii="Times New Roman" w:hAnsi="Times New Roman" w:cs="Times New Roman"/>
+        <w:i/>
+        <w:sz w:val="26"/>
+        <w:szCs w:val="26"/>
       </w:rPr>
       <w:t xml:space="preserve"> </w:t>
     </w:r>
@@ -2230,11 +2248,123 @@
         <w:rPr>
           <w:rStyle w:val="Hyperlink"/>
           <w:rFonts w:ascii="Times New Roman" w:hAnsi="Times New Roman" w:cs="Times New Roman"/>
-          <w:i/>
+          <w:iCs/>
           <w:sz w:val="26"/>
           <w:szCs w:val="26"/>
         </w:rPr>
+        <w:t>Fahreradam@gmail.com</w:t>
+      </w:r>
+    </w:hyperlink>
+  </w:p>
+</w:hdr>
+</file>
+
+<file path=word/header5.xml><?xml version="1.0" encoding="utf-8"?>
+<w:hdr xmlns:wpc="http://schemas.microsoft.com/office/word/2010/wordprocessingCanvas" xmlns:cx="http://schemas.microsoft.com/office/drawing/2014/chartex" xmlns:cx1="http://schemas.microsoft.com/office/drawing/2015/9/8/chartex" xmlns:cx2="http://schemas.microsoft.com/office/drawing/2015/10/21/chartex" xmlns:cx3="http://schemas.microsoft.com/office/drawing/2016/5/9/chartex" xmlns:cx4="http://schemas.microsoft.com/office/drawing/2016/5/10/chartex" xmlns:cx5="http://schemas.microsoft.com/office/drawing/2016/5/11/chartex" xmlns:cx6="http://schemas.microsoft.com/office/drawing/2016/5/12/chartex" xmlns:cx7="http://schemas.microsoft.com/office/drawing/2016/5/13/chartex" xmlns:cx8="http://schemas.microsoft.com/office/drawing/2016/5/14/chartex" xmlns:mc="http://schemas.openxmlformats.org/markup-compatibility/2006" xmlns:aink="http://schemas.microsoft.com/office/drawing/2016/ink" xmlns:am3d="http://schemas.microsoft.com/office/drawing/2017/model3d" xmlns:o="urn:schemas-microsoft-com:office:office" xmlns:oel="http://schemas.microsoft.com/office/2019/extlst" xmlns:r="http://schemas.openxmlformats.org/officeDocument/2006/relationships" xmlns:m="http://schemas.openxmlformats.org/officeDocument/2006/math" xmlns:v="urn:schemas-microsoft-com:vml" xmlns:wp14="http://schemas.microsoft.com/office/word/2010/wordprocessingDrawing" xmlns:wp="http://schemas.openxmlformats.org/drawingml/2006/wordprocessingDrawing" xmlns:w10="urn:schemas-microsoft-com:office:word" xmlns:w="http://schemas.openxmlformats.org/wordprocessingml/2006/main" xmlns:w14="http://schemas.microsoft.com/office/word/2010/wordml" xmlns:w15="http://schemas.microsoft.com/office/word/2012/wordml" xmlns:w16cex="http://schemas.microsoft.com/office/word/2018/wordml/cex" xmlns:w16cid="http://schemas.microsoft.com/office/word/2016/wordml/cid" xmlns:w16="http://schemas.microsoft.com/office/word/2018/wordml" xmlns:w16sdtdh="http://schemas.microsoft.com/office/word/2020/wordml/sdtdatahash" xmlns:w16se="http://schemas.microsoft.com/office/word/2015/wordml/symex" xmlns:wpg="http://schemas.microsoft.com/office/word/2010/wordprocessingGroup" xmlns:wpi="http://schemas.microsoft.com/office/word/2010/wordprocessingInk" xmlns:wne="http://schemas.microsoft.com/office/word/2006/wordml" xmlns:wps="http://schemas.microsoft.com/office/word/2010/wordprocessingShape" mc:Ignorable="w14 w15 w16se w16cid w16 w16cex w16sdtdh wp14">
+  <w:p>
+    <w:pPr>
+      <w:spacing w:line="240" w:lineRule="auto"/>
+      <w:contextualSpacing/>
+      <w:jc w:val="center"/>
+      <w:rPr>
+        <w:rFonts w:ascii="Times New Roman" w:hAnsi="Times New Roman" w:cs="Times New Roman"/>
+        <w:b/>
+        <w:sz w:val="44"/>
+      </w:rPr>
+    </w:pPr>
+    <w:r>
+      <w:rPr>
+        <w:rFonts w:ascii="Times New Roman" w:hAnsi="Times New Roman" w:cs="Times New Roman"/>
+        <w:b/>
+        <w:sz w:val="44"/>
+      </w:rPr>
+      <w:t>Adam Fahrer</w:t>
+    </w:r>
+  </w:p>
+  <w:p>
+    <w:pPr>
+      <w:spacing w:line="240" w:lineRule="auto"/>
+      <w:ind w:firstLine="720"/>
+      <w:contextualSpacing/>
+      <w:rPr>
+        <w:rStyle w:val="Hyperlink"/>
+        <w:rFonts w:ascii="Times New Roman" w:hAnsi="Times New Roman" w:cs="Times New Roman"/>
+        <w:b/>
+        <w:color w:val="auto"/>
+        <w:sz w:val="44"/>
+        <w:u w:val="none"/>
+      </w:rPr>
+    </w:pPr>
+    <w:r>
+      <w:t xml:space="preserve">  </w:t>
+    </w:r>
+    <w:hyperlink r:id="rId1" w:history="1">
+      <w:r>
+        <w:rPr>
+          <w:rStyle w:val="Hyperlink"/>
+          <w:rFonts w:ascii="Times New Roman" w:hAnsi="Times New Roman" w:cs="Times New Roman"/>
+          <w:iCs/>
+          <w:sz w:val="26"/>
+          <w:szCs w:val="26"/>
+        </w:rPr>
         <w:t>https://github.com/fahreradam</w:t>
+      </w:r>
+    </w:hyperlink>
+    <w:r>
+      <w:t xml:space="preserve"> </w:t>
+    </w:r>
+    <w:r>
+      <w:rPr>
+        <w:rFonts w:ascii="Times New Roman" w:hAnsi="Times New Roman" w:cs="Times New Roman"/>
+        <w:iCs/>
+        <w:sz w:val="26"/>
+        <w:szCs w:val="26"/>
+      </w:rPr>
+      <w:t xml:space="preserve">| </w:t>
+    </w:r>
+    <w:hyperlink r:id="rId2" w:history="1">
+      <w:r>
+        <w:rPr>
+          <w:rStyle w:val="Hyperlink"/>
+          <w:rFonts w:ascii="Times New Roman" w:hAnsi="Times New Roman" w:cs="Times New Roman"/>
+          <w:iCs/>
+          <w:sz w:val="26"/>
+          <w:szCs w:val="26"/>
+        </w:rPr>
+        <w:t>Portfolio</w:t>
+      </w:r>
+    </w:hyperlink>
+    <w:r>
+      <w:t xml:space="preserve"> </w:t>
+    </w:r>
+    <w:r>
+      <w:rPr>
+        <w:rFonts w:ascii="Times New Roman" w:hAnsi="Times New Roman" w:cs="Times New Roman"/>
+        <w:iCs/>
+        <w:sz w:val="26"/>
+        <w:szCs w:val="26"/>
+      </w:rPr>
+      <w:t>|</w:t>
+    </w:r>
+    <w:r>
+      <w:rPr>
+        <w:rFonts w:ascii="Times New Roman" w:hAnsi="Times New Roman" w:cs="Times New Roman"/>
+        <w:i/>
+        <w:sz w:val="26"/>
+        <w:szCs w:val="26"/>
+      </w:rPr>
+      <w:t xml:space="preserve"> </w:t>
+    </w:r>
+    <w:hyperlink r:id="rId3" w:history="1">
+      <w:r>
+        <w:rPr>
+          <w:rStyle w:val="Hyperlink"/>
+          <w:rFonts w:ascii="Times New Roman" w:hAnsi="Times New Roman" w:cs="Times New Roman"/>
+          <w:iCs/>
+          <w:sz w:val="26"/>
+          <w:szCs w:val="26"/>
+        </w:rPr>
+        <w:t>Fahreradam@gmail.com</w:t>
       </w:r>
     </w:hyperlink>
   </w:p>
@@ -2853,6 +2983,119 @@
     </w:lvl>
   </w:abstractNum>
   <w:abstractNum w:abstractNumId="5" w15:restartNumberingAfterBreak="0">
+    <w:nsid w:val="36E642DF"/>
+    <w:multiLevelType w:val="hybridMultilevel"/>
+    <w:tmpl w:val="4F06E8E4"/>
+    <w:lvl w:ilvl="0" w:tplc="04090001">
+      <w:start w:val="1"/>
+      <w:numFmt w:val="bullet"/>
+      <w:lvlText w:val=""/>
+      <w:lvlJc w:val="left"/>
+      <w:pPr>
+        <w:ind w:left="720" w:hanging="360"/>
+      </w:pPr>
+      <w:rPr>
+        <w:rFonts w:ascii="Symbol" w:hAnsi="Symbol" w:hint="default"/>
+      </w:rPr>
+    </w:lvl>
+    <w:lvl w:ilvl="1" w:tplc="04090003" w:tentative="1">
+      <w:start w:val="1"/>
+      <w:numFmt w:val="bullet"/>
+      <w:lvlText w:val="o"/>
+      <w:lvlJc w:val="left"/>
+      <w:pPr>
+        <w:ind w:left="1440" w:hanging="360"/>
+      </w:pPr>
+      <w:rPr>
+        <w:rFonts w:ascii="Courier New" w:hAnsi="Courier New" w:cs="Courier New" w:hint="default"/>
+      </w:rPr>
+    </w:lvl>
+    <w:lvl w:ilvl="2" w:tplc="04090005" w:tentative="1">
+      <w:start w:val="1"/>
+      <w:numFmt w:val="bullet"/>
+      <w:lvlText w:val=""/>
+      <w:lvlJc w:val="left"/>
+      <w:pPr>
+        <w:ind w:left="2160" w:hanging="360"/>
+      </w:pPr>
+      <w:rPr>
+        <w:rFonts w:ascii="Wingdings" w:hAnsi="Wingdings" w:hint="default"/>
+      </w:rPr>
+    </w:lvl>
+    <w:lvl w:ilvl="3" w:tplc="04090001" w:tentative="1">
+      <w:start w:val="1"/>
+      <w:numFmt w:val="bullet"/>
+      <w:lvlText w:val=""/>
+      <w:lvlJc w:val="left"/>
+      <w:pPr>
+        <w:ind w:left="2880" w:hanging="360"/>
+      </w:pPr>
+      <w:rPr>
+        <w:rFonts w:ascii="Symbol" w:hAnsi="Symbol" w:hint="default"/>
+      </w:rPr>
+    </w:lvl>
+    <w:lvl w:ilvl="4" w:tplc="04090003" w:tentative="1">
+      <w:start w:val="1"/>
+      <w:numFmt w:val="bullet"/>
+      <w:lvlText w:val="o"/>
+      <w:lvlJc w:val="left"/>
+      <w:pPr>
+        <w:ind w:left="3600" w:hanging="360"/>
+      </w:pPr>
+      <w:rPr>
+        <w:rFonts w:ascii="Courier New" w:hAnsi="Courier New" w:cs="Courier New" w:hint="default"/>
+      </w:rPr>
+    </w:lvl>
+    <w:lvl w:ilvl="5" w:tplc="04090005" w:tentative="1">
+      <w:start w:val="1"/>
+      <w:numFmt w:val="bullet"/>
+      <w:lvlText w:val=""/>
+      <w:lvlJc w:val="left"/>
+      <w:pPr>
+        <w:ind w:left="4320" w:hanging="360"/>
+      </w:pPr>
+      <w:rPr>
+        <w:rFonts w:ascii="Wingdings" w:hAnsi="Wingdings" w:hint="default"/>
+      </w:rPr>
+    </w:lvl>
+    <w:lvl w:ilvl="6" w:tplc="04090001" w:tentative="1">
+      <w:start w:val="1"/>
+      <w:numFmt w:val="bullet"/>
+      <w:lvlText w:val=""/>
+      <w:lvlJc w:val="left"/>
+      <w:pPr>
+        <w:ind w:left="5040" w:hanging="360"/>
+      </w:pPr>
+      <w:rPr>
+        <w:rFonts w:ascii="Symbol" w:hAnsi="Symbol" w:hint="default"/>
+      </w:rPr>
+    </w:lvl>
+    <w:lvl w:ilvl="7" w:tplc="04090003" w:tentative="1">
+      <w:start w:val="1"/>
+      <w:numFmt w:val="bullet"/>
+      <w:lvlText w:val="o"/>
+      <w:lvlJc w:val="left"/>
+      <w:pPr>
+        <w:ind w:left="5760" w:hanging="360"/>
+      </w:pPr>
+      <w:rPr>
+        <w:rFonts w:ascii="Courier New" w:hAnsi="Courier New" w:cs="Courier New" w:hint="default"/>
+      </w:rPr>
+    </w:lvl>
+    <w:lvl w:ilvl="8" w:tplc="04090005" w:tentative="1">
+      <w:start w:val="1"/>
+      <w:numFmt w:val="bullet"/>
+      <w:lvlText w:val=""/>
+      <w:lvlJc w:val="left"/>
+      <w:pPr>
+        <w:ind w:left="6480" w:hanging="360"/>
+      </w:pPr>
+      <w:rPr>
+        <w:rFonts w:ascii="Wingdings" w:hAnsi="Wingdings" w:hint="default"/>
+      </w:rPr>
+    </w:lvl>
+  </w:abstractNum>
+  <w:abstractNum w:abstractNumId="6" w15:restartNumberingAfterBreak="0">
     <w:nsid w:val="382231BA"/>
     <w:multiLevelType w:val="hybridMultilevel"/>
     <w:tmpl w:val="C4347C70"/>
@@ -2965,7 +3208,7 @@
       </w:rPr>
     </w:lvl>
   </w:abstractNum>
-  <w:abstractNum w:abstractNumId="6" w15:restartNumberingAfterBreak="0">
+  <w:abstractNum w:abstractNumId="7" w15:restartNumberingAfterBreak="0">
     <w:nsid w:val="3B2249CF"/>
     <w:multiLevelType w:val="hybridMultilevel"/>
     <w:tmpl w:val="A3FEC12E"/>
@@ -3078,7 +3321,7 @@
       </w:rPr>
     </w:lvl>
   </w:abstractNum>
-  <w:abstractNum w:abstractNumId="7" w15:restartNumberingAfterBreak="0">
+  <w:abstractNum w:abstractNumId="8" w15:restartNumberingAfterBreak="0">
     <w:nsid w:val="41B21798"/>
     <w:multiLevelType w:val="hybridMultilevel"/>
     <w:tmpl w:val="D0FE32BE"/>
@@ -3191,7 +3434,120 @@
       </w:rPr>
     </w:lvl>
   </w:abstractNum>
-  <w:abstractNum w:abstractNumId="8" w15:restartNumberingAfterBreak="0">
+  <w:abstractNum w:abstractNumId="9" w15:restartNumberingAfterBreak="0">
+    <w:nsid w:val="441B02F2"/>
+    <w:multiLevelType w:val="hybridMultilevel"/>
+    <w:tmpl w:val="6B4CC7FC"/>
+    <w:lvl w:ilvl="0" w:tplc="04090001">
+      <w:start w:val="1"/>
+      <w:numFmt w:val="bullet"/>
+      <w:lvlText w:val=""/>
+      <w:lvlJc w:val="left"/>
+      <w:pPr>
+        <w:ind w:left="720" w:hanging="360"/>
+      </w:pPr>
+      <w:rPr>
+        <w:rFonts w:ascii="Symbol" w:hAnsi="Symbol" w:hint="default"/>
+      </w:rPr>
+    </w:lvl>
+    <w:lvl w:ilvl="1" w:tplc="04090003" w:tentative="1">
+      <w:start w:val="1"/>
+      <w:numFmt w:val="bullet"/>
+      <w:lvlText w:val="o"/>
+      <w:lvlJc w:val="left"/>
+      <w:pPr>
+        <w:ind w:left="1440" w:hanging="360"/>
+      </w:pPr>
+      <w:rPr>
+        <w:rFonts w:ascii="Courier New" w:hAnsi="Courier New" w:cs="Courier New" w:hint="default"/>
+      </w:rPr>
+    </w:lvl>
+    <w:lvl w:ilvl="2" w:tplc="04090005" w:tentative="1">
+      <w:start w:val="1"/>
+      <w:numFmt w:val="bullet"/>
+      <w:lvlText w:val=""/>
+      <w:lvlJc w:val="left"/>
+      <w:pPr>
+        <w:ind w:left="2160" w:hanging="360"/>
+      </w:pPr>
+      <w:rPr>
+        <w:rFonts w:ascii="Wingdings" w:hAnsi="Wingdings" w:hint="default"/>
+      </w:rPr>
+    </w:lvl>
+    <w:lvl w:ilvl="3" w:tplc="04090001" w:tentative="1">
+      <w:start w:val="1"/>
+      <w:numFmt w:val="bullet"/>
+      <w:lvlText w:val=""/>
+      <w:lvlJc w:val="left"/>
+      <w:pPr>
+        <w:ind w:left="2880" w:hanging="360"/>
+      </w:pPr>
+      <w:rPr>
+        <w:rFonts w:ascii="Symbol" w:hAnsi="Symbol" w:hint="default"/>
+      </w:rPr>
+    </w:lvl>
+    <w:lvl w:ilvl="4" w:tplc="04090003" w:tentative="1">
+      <w:start w:val="1"/>
+      <w:numFmt w:val="bullet"/>
+      <w:lvlText w:val="o"/>
+      <w:lvlJc w:val="left"/>
+      <w:pPr>
+        <w:ind w:left="3600" w:hanging="360"/>
+      </w:pPr>
+      <w:rPr>
+        <w:rFonts w:ascii="Courier New" w:hAnsi="Courier New" w:cs="Courier New" w:hint="default"/>
+      </w:rPr>
+    </w:lvl>
+    <w:lvl w:ilvl="5" w:tplc="04090005" w:tentative="1">
+      <w:start w:val="1"/>
+      <w:numFmt w:val="bullet"/>
+      <w:lvlText w:val=""/>
+      <w:lvlJc w:val="left"/>
+      <w:pPr>
+        <w:ind w:left="4320" w:hanging="360"/>
+      </w:pPr>
+      <w:rPr>
+        <w:rFonts w:ascii="Wingdings" w:hAnsi="Wingdings" w:hint="default"/>
+      </w:rPr>
+    </w:lvl>
+    <w:lvl w:ilvl="6" w:tplc="04090001" w:tentative="1">
+      <w:start w:val="1"/>
+      <w:numFmt w:val="bullet"/>
+      <w:lvlText w:val=""/>
+      <w:lvlJc w:val="left"/>
+      <w:pPr>
+        <w:ind w:left="5040" w:hanging="360"/>
+      </w:pPr>
+      <w:rPr>
+        <w:rFonts w:ascii="Symbol" w:hAnsi="Symbol" w:hint="default"/>
+      </w:rPr>
+    </w:lvl>
+    <w:lvl w:ilvl="7" w:tplc="04090003" w:tentative="1">
+      <w:start w:val="1"/>
+      <w:numFmt w:val="bullet"/>
+      <w:lvlText w:val="o"/>
+      <w:lvlJc w:val="left"/>
+      <w:pPr>
+        <w:ind w:left="5760" w:hanging="360"/>
+      </w:pPr>
+      <w:rPr>
+        <w:rFonts w:ascii="Courier New" w:hAnsi="Courier New" w:cs="Courier New" w:hint="default"/>
+      </w:rPr>
+    </w:lvl>
+    <w:lvl w:ilvl="8" w:tplc="04090005" w:tentative="1">
+      <w:start w:val="1"/>
+      <w:numFmt w:val="bullet"/>
+      <w:lvlText w:val=""/>
+      <w:lvlJc w:val="left"/>
+      <w:pPr>
+        <w:ind w:left="6480" w:hanging="360"/>
+      </w:pPr>
+      <w:rPr>
+        <w:rFonts w:ascii="Wingdings" w:hAnsi="Wingdings" w:hint="default"/>
+      </w:rPr>
+    </w:lvl>
+  </w:abstractNum>
+  <w:abstractNum w:abstractNumId="10" w15:restartNumberingAfterBreak="0">
     <w:nsid w:val="47AC4966"/>
     <w:multiLevelType w:val="hybridMultilevel"/>
     <w:tmpl w:val="42146FF4"/>
@@ -3304,7 +3660,7 @@
       </w:rPr>
     </w:lvl>
   </w:abstractNum>
-  <w:abstractNum w:abstractNumId="9" w15:restartNumberingAfterBreak="0">
+  <w:abstractNum w:abstractNumId="11" w15:restartNumberingAfterBreak="0">
     <w:nsid w:val="53FD5220"/>
     <w:multiLevelType w:val="hybridMultilevel"/>
     <w:tmpl w:val="B2AABE4E"/>
@@ -3417,7 +3773,120 @@
       </w:rPr>
     </w:lvl>
   </w:abstractNum>
-  <w:abstractNum w:abstractNumId="10" w15:restartNumberingAfterBreak="0">
+  <w:abstractNum w:abstractNumId="12" w15:restartNumberingAfterBreak="0">
+    <w:nsid w:val="56832247"/>
+    <w:multiLevelType w:val="hybridMultilevel"/>
+    <w:tmpl w:val="75EC807E"/>
+    <w:lvl w:ilvl="0" w:tplc="04090001">
+      <w:start w:val="1"/>
+      <w:numFmt w:val="bullet"/>
+      <w:lvlText w:val=""/>
+      <w:lvlJc w:val="left"/>
+      <w:pPr>
+        <w:ind w:left="720" w:hanging="360"/>
+      </w:pPr>
+      <w:rPr>
+        <w:rFonts w:ascii="Symbol" w:hAnsi="Symbol" w:hint="default"/>
+      </w:rPr>
+    </w:lvl>
+    <w:lvl w:ilvl="1" w:tplc="04090003" w:tentative="1">
+      <w:start w:val="1"/>
+      <w:numFmt w:val="bullet"/>
+      <w:lvlText w:val="o"/>
+      <w:lvlJc w:val="left"/>
+      <w:pPr>
+        <w:ind w:left="1440" w:hanging="360"/>
+      </w:pPr>
+      <w:rPr>
+        <w:rFonts w:ascii="Courier New" w:hAnsi="Courier New" w:cs="Courier New" w:hint="default"/>
+      </w:rPr>
+    </w:lvl>
+    <w:lvl w:ilvl="2" w:tplc="04090005" w:tentative="1">
+      <w:start w:val="1"/>
+      <w:numFmt w:val="bullet"/>
+      <w:lvlText w:val=""/>
+      <w:lvlJc w:val="left"/>
+      <w:pPr>
+        <w:ind w:left="2160" w:hanging="360"/>
+      </w:pPr>
+      <w:rPr>
+        <w:rFonts w:ascii="Wingdings" w:hAnsi="Wingdings" w:hint="default"/>
+      </w:rPr>
+    </w:lvl>
+    <w:lvl w:ilvl="3" w:tplc="04090001" w:tentative="1">
+      <w:start w:val="1"/>
+      <w:numFmt w:val="bullet"/>
+      <w:lvlText w:val=""/>
+      <w:lvlJc w:val="left"/>
+      <w:pPr>
+        <w:ind w:left="2880" w:hanging="360"/>
+      </w:pPr>
+      <w:rPr>
+        <w:rFonts w:ascii="Symbol" w:hAnsi="Symbol" w:hint="default"/>
+      </w:rPr>
+    </w:lvl>
+    <w:lvl w:ilvl="4" w:tplc="04090003" w:tentative="1">
+      <w:start w:val="1"/>
+      <w:numFmt w:val="bullet"/>
+      <w:lvlText w:val="o"/>
+      <w:lvlJc w:val="left"/>
+      <w:pPr>
+        <w:ind w:left="3600" w:hanging="360"/>
+      </w:pPr>
+      <w:rPr>
+        <w:rFonts w:ascii="Courier New" w:hAnsi="Courier New" w:cs="Courier New" w:hint="default"/>
+      </w:rPr>
+    </w:lvl>
+    <w:lvl w:ilvl="5" w:tplc="04090005" w:tentative="1">
+      <w:start w:val="1"/>
+      <w:numFmt w:val="bullet"/>
+      <w:lvlText w:val=""/>
+      <w:lvlJc w:val="left"/>
+      <w:pPr>
+        <w:ind w:left="4320" w:hanging="360"/>
+      </w:pPr>
+      <w:rPr>
+        <w:rFonts w:ascii="Wingdings" w:hAnsi="Wingdings" w:hint="default"/>
+      </w:rPr>
+    </w:lvl>
+    <w:lvl w:ilvl="6" w:tplc="04090001" w:tentative="1">
+      <w:start w:val="1"/>
+      <w:numFmt w:val="bullet"/>
+      <w:lvlText w:val=""/>
+      <w:lvlJc w:val="left"/>
+      <w:pPr>
+        <w:ind w:left="5040" w:hanging="360"/>
+      </w:pPr>
+      <w:rPr>
+        <w:rFonts w:ascii="Symbol" w:hAnsi="Symbol" w:hint="default"/>
+      </w:rPr>
+    </w:lvl>
+    <w:lvl w:ilvl="7" w:tplc="04090003" w:tentative="1">
+      <w:start w:val="1"/>
+      <w:numFmt w:val="bullet"/>
+      <w:lvlText w:val="o"/>
+      <w:lvlJc w:val="left"/>
+      <w:pPr>
+        <w:ind w:left="5760" w:hanging="360"/>
+      </w:pPr>
+      <w:rPr>
+        <w:rFonts w:ascii="Courier New" w:hAnsi="Courier New" w:cs="Courier New" w:hint="default"/>
+      </w:rPr>
+    </w:lvl>
+    <w:lvl w:ilvl="8" w:tplc="04090005" w:tentative="1">
+      <w:start w:val="1"/>
+      <w:numFmt w:val="bullet"/>
+      <w:lvlText w:val=""/>
+      <w:lvlJc w:val="left"/>
+      <w:pPr>
+        <w:ind w:left="6480" w:hanging="360"/>
+      </w:pPr>
+      <w:rPr>
+        <w:rFonts w:ascii="Wingdings" w:hAnsi="Wingdings" w:hint="default"/>
+      </w:rPr>
+    </w:lvl>
+  </w:abstractNum>
+  <w:abstractNum w:abstractNumId="13" w15:restartNumberingAfterBreak="0">
     <w:nsid w:val="5CDB14AE"/>
     <w:multiLevelType w:val="hybridMultilevel"/>
     <w:tmpl w:val="09068C4C"/>
@@ -3530,7 +3999,7 @@
       </w:rPr>
     </w:lvl>
   </w:abstractNum>
-  <w:abstractNum w:abstractNumId="11" w15:restartNumberingAfterBreak="0">
+  <w:abstractNum w:abstractNumId="14" w15:restartNumberingAfterBreak="0">
     <w:nsid w:val="64E90F87"/>
     <w:multiLevelType w:val="multilevel"/>
     <w:tmpl w:val="D10A1662"/>
@@ -3679,7 +4148,7 @@
       </w:rPr>
     </w:lvl>
   </w:abstractNum>
-  <w:abstractNum w:abstractNumId="12" w15:restartNumberingAfterBreak="0">
+  <w:abstractNum w:abstractNumId="15" w15:restartNumberingAfterBreak="0">
     <w:nsid w:val="69E120CC"/>
     <w:multiLevelType w:val="hybridMultilevel"/>
     <w:tmpl w:val="EBB8A720"/>
@@ -3792,7 +4261,7 @@
       </w:rPr>
     </w:lvl>
   </w:abstractNum>
-  <w:abstractNum w:abstractNumId="13" w15:restartNumberingAfterBreak="0">
+  <w:abstractNum w:abstractNumId="16" w15:restartNumberingAfterBreak="0">
     <w:nsid w:val="6DAD5A8C"/>
     <w:multiLevelType w:val="hybridMultilevel"/>
     <w:tmpl w:val="19088964"/>
@@ -3905,7 +4374,7 @@
       </w:rPr>
     </w:lvl>
   </w:abstractNum>
-  <w:abstractNum w:abstractNumId="14" w15:restartNumberingAfterBreak="0">
+  <w:abstractNum w:abstractNumId="17" w15:restartNumberingAfterBreak="0">
     <w:nsid w:val="6FDD4142"/>
     <w:multiLevelType w:val="hybridMultilevel"/>
     <w:tmpl w:val="9B604F1A"/>
@@ -4018,7 +4487,120 @@
       </w:rPr>
     </w:lvl>
   </w:abstractNum>
-  <w:abstractNum w:abstractNumId="15" w15:restartNumberingAfterBreak="0">
+  <w:abstractNum w:abstractNumId="18" w15:restartNumberingAfterBreak="0">
+    <w:nsid w:val="7175671A"/>
+    <w:multiLevelType w:val="hybridMultilevel"/>
+    <w:tmpl w:val="2030146C"/>
+    <w:lvl w:ilvl="0" w:tplc="04090001">
+      <w:start w:val="1"/>
+      <w:numFmt w:val="bullet"/>
+      <w:lvlText w:val=""/>
+      <w:lvlJc w:val="left"/>
+      <w:pPr>
+        <w:ind w:left="720" w:hanging="360"/>
+      </w:pPr>
+      <w:rPr>
+        <w:rFonts w:ascii="Symbol" w:hAnsi="Symbol" w:hint="default"/>
+      </w:rPr>
+    </w:lvl>
+    <w:lvl w:ilvl="1" w:tplc="04090003" w:tentative="1">
+      <w:start w:val="1"/>
+      <w:numFmt w:val="bullet"/>
+      <w:lvlText w:val="o"/>
+      <w:lvlJc w:val="left"/>
+      <w:pPr>
+        <w:ind w:left="1440" w:hanging="360"/>
+      </w:pPr>
+      <w:rPr>
+        <w:rFonts w:ascii="Courier New" w:hAnsi="Courier New" w:cs="Courier New" w:hint="default"/>
+      </w:rPr>
+    </w:lvl>
+    <w:lvl w:ilvl="2" w:tplc="04090005" w:tentative="1">
+      <w:start w:val="1"/>
+      <w:numFmt w:val="bullet"/>
+      <w:lvlText w:val=""/>
+      <w:lvlJc w:val="left"/>
+      <w:pPr>
+        <w:ind w:left="2160" w:hanging="360"/>
+      </w:pPr>
+      <w:rPr>
+        <w:rFonts w:ascii="Wingdings" w:hAnsi="Wingdings" w:hint="default"/>
+      </w:rPr>
+    </w:lvl>
+    <w:lvl w:ilvl="3" w:tplc="04090001" w:tentative="1">
+      <w:start w:val="1"/>
+      <w:numFmt w:val="bullet"/>
+      <w:lvlText w:val=""/>
+      <w:lvlJc w:val="left"/>
+      <w:pPr>
+        <w:ind w:left="2880" w:hanging="360"/>
+      </w:pPr>
+      <w:rPr>
+        <w:rFonts w:ascii="Symbol" w:hAnsi="Symbol" w:hint="default"/>
+      </w:rPr>
+    </w:lvl>
+    <w:lvl w:ilvl="4" w:tplc="04090003" w:tentative="1">
+      <w:start w:val="1"/>
+      <w:numFmt w:val="bullet"/>
+      <w:lvlText w:val="o"/>
+      <w:lvlJc w:val="left"/>
+      <w:pPr>
+        <w:ind w:left="3600" w:hanging="360"/>
+      </w:pPr>
+      <w:rPr>
+        <w:rFonts w:ascii="Courier New" w:hAnsi="Courier New" w:cs="Courier New" w:hint="default"/>
+      </w:rPr>
+    </w:lvl>
+    <w:lvl w:ilvl="5" w:tplc="04090005" w:tentative="1">
+      <w:start w:val="1"/>
+      <w:numFmt w:val="bullet"/>
+      <w:lvlText w:val=""/>
+      <w:lvlJc w:val="left"/>
+      <w:pPr>
+        <w:ind w:left="4320" w:hanging="360"/>
+      </w:pPr>
+      <w:rPr>
+        <w:rFonts w:ascii="Wingdings" w:hAnsi="Wingdings" w:hint="default"/>
+      </w:rPr>
+    </w:lvl>
+    <w:lvl w:ilvl="6" w:tplc="04090001" w:tentative="1">
+      <w:start w:val="1"/>
+      <w:numFmt w:val="bullet"/>
+      <w:lvlText w:val=""/>
+      <w:lvlJc w:val="left"/>
+      <w:pPr>
+        <w:ind w:left="5040" w:hanging="360"/>
+      </w:pPr>
+      <w:rPr>
+        <w:rFonts w:ascii="Symbol" w:hAnsi="Symbol" w:hint="default"/>
+      </w:rPr>
+    </w:lvl>
+    <w:lvl w:ilvl="7" w:tplc="04090003" w:tentative="1">
+      <w:start w:val="1"/>
+      <w:numFmt w:val="bullet"/>
+      <w:lvlText w:val="o"/>
+      <w:lvlJc w:val="left"/>
+      <w:pPr>
+        <w:ind w:left="5760" w:hanging="360"/>
+      </w:pPr>
+      <w:rPr>
+        <w:rFonts w:ascii="Courier New" w:hAnsi="Courier New" w:cs="Courier New" w:hint="default"/>
+      </w:rPr>
+    </w:lvl>
+    <w:lvl w:ilvl="8" w:tplc="04090005" w:tentative="1">
+      <w:start w:val="1"/>
+      <w:numFmt w:val="bullet"/>
+      <w:lvlText w:val=""/>
+      <w:lvlJc w:val="left"/>
+      <w:pPr>
+        <w:ind w:left="6480" w:hanging="360"/>
+      </w:pPr>
+      <w:rPr>
+        <w:rFonts w:ascii="Wingdings" w:hAnsi="Wingdings" w:hint="default"/>
+      </w:rPr>
+    </w:lvl>
+  </w:abstractNum>
+  <w:abstractNum w:abstractNumId="19" w15:restartNumberingAfterBreak="0">
     <w:nsid w:val="73ED28E2"/>
     <w:multiLevelType w:val="hybridMultilevel"/>
     <w:tmpl w:val="48206452"/>
@@ -4132,43 +4714,43 @@
     </w:lvl>
   </w:abstractNum>
   <w:num w:numId="1" w16cid:durableId="305474387">
-    <w:abstractNumId w:val="13"/>
+    <w:abstractNumId w:val="16"/>
   </w:num>
   <w:num w:numId="2" w16cid:durableId="1766462048">
     <w:abstractNumId w:val="3"/>
   </w:num>
   <w:num w:numId="3" w16cid:durableId="1625112882">
-    <w:abstractNumId w:val="9"/>
+    <w:abstractNumId w:val="11"/>
   </w:num>
   <w:num w:numId="4" w16cid:durableId="1485585092">
-    <w:abstractNumId w:val="5"/>
+    <w:abstractNumId w:val="6"/>
   </w:num>
   <w:num w:numId="5" w16cid:durableId="671954385">
-    <w:abstractNumId w:val="12"/>
+    <w:abstractNumId w:val="15"/>
   </w:num>
   <w:num w:numId="6" w16cid:durableId="1552034216">
-    <w:abstractNumId w:val="15"/>
+    <w:abstractNumId w:val="19"/>
   </w:num>
   <w:num w:numId="7" w16cid:durableId="82995868">
     <w:abstractNumId w:val="2"/>
   </w:num>
   <w:num w:numId="8" w16cid:durableId="1210074564">
-    <w:abstractNumId w:val="7"/>
+    <w:abstractNumId w:val="8"/>
   </w:num>
   <w:num w:numId="9" w16cid:durableId="1219322734">
     <w:abstractNumId w:val="4"/>
   </w:num>
   <w:num w:numId="10" w16cid:durableId="1577468780">
-    <w:abstractNumId w:val="8"/>
+    <w:abstractNumId w:val="10"/>
   </w:num>
   <w:num w:numId="11" w16cid:durableId="1894655370">
-    <w:abstractNumId w:val="10"/>
+    <w:abstractNumId w:val="13"/>
   </w:num>
   <w:num w:numId="12" w16cid:durableId="1074468045">
-    <w:abstractNumId w:val="6"/>
+    <w:abstractNumId w:val="7"/>
   </w:num>
   <w:num w:numId="13" w16cid:durableId="1253472553">
-    <w:abstractNumId w:val="14"/>
+    <w:abstractNumId w:val="17"/>
   </w:num>
   <w:num w:numId="14" w16cid:durableId="1172647947">
     <w:abstractNumId w:val="1"/>
@@ -4177,7 +4759,19 @@
     <w:abstractNumId w:val="0"/>
   </w:num>
   <w:num w:numId="16" w16cid:durableId="1837725585">
-    <w:abstractNumId w:val="11"/>
+    <w:abstractNumId w:val="14"/>
+  </w:num>
+  <w:num w:numId="17" w16cid:durableId="158430727">
+    <w:abstractNumId w:val="5"/>
+  </w:num>
+  <w:num w:numId="18" w16cid:durableId="2035961942">
+    <w:abstractNumId w:val="9"/>
+  </w:num>
+  <w:num w:numId="19" w16cid:durableId="981546716">
+    <w:abstractNumId w:val="12"/>
+  </w:num>
+  <w:num w:numId="20" w16cid:durableId="1491680859">
+    <w:abstractNumId w:val="18"/>
   </w:num>
 </w:numbering>
 </file>
@@ -4584,6 +5178,7 @@
   <w:style w:type="character" w:default="1" w:styleId="DefaultParagraphFont">
     <w:name w:val="Default Paragraph Font"/>
     <w:uiPriority w:val="1"/>
+    <w:semiHidden/>
     <w:unhideWhenUsed/>
   </w:style>
   <w:style w:type="table" w:default="1" w:styleId="TableNormal">

</xml_diff>

<commit_message>
Updated Portfolio based on some reviews
</commit_message>
<xml_diff>
--- a/Downloads/Resume.docx
+++ b/Downloads/Resume.docx
@@ -11,12 +11,7 @@
           <w:sz w:val="24"/>
         </w:rPr>
         <w:sectPr>
-          <w:headerReference w:type="even" r:id="rId8"/>
-          <w:headerReference w:type="default" r:id="rId9"/>
-          <w:footerReference w:type="even" r:id="rId10"/>
-          <w:footerReference w:type="default" r:id="rId11"/>
-          <w:headerReference w:type="first" r:id="rId12"/>
-          <w:footerReference w:type="first" r:id="rId13"/>
+          <w:headerReference w:type="default" r:id="rId8"/>
           <w:type w:val="continuous"/>
           <w:pgSz w:w="12240" w:h="15840"/>
           <w:pgMar w:top="1440" w:right="1440" w:bottom="1440" w:left="1440" w:header="720" w:footer="720" w:gutter="0"/>
@@ -339,21 +334,7 @@
           <w:rFonts w:ascii="Times New Roman" w:hAnsi="Times New Roman" w:cs="Times New Roman"/>
           <w:sz w:val="24"/>
         </w:rPr>
-        <w:t xml:space="preserve">Delve – </w:t>
-      </w:r>
-      <w:r>
-        <w:rPr>
-          <w:rFonts w:ascii="Times New Roman" w:hAnsi="Times New Roman" w:cs="Times New Roman"/>
-          <w:sz w:val="24"/>
-        </w:rPr>
-        <w:t xml:space="preserve">2022 </w:t>
-      </w:r>
-      <w:r>
-        <w:rPr>
-          <w:rFonts w:ascii="Times New Roman" w:hAnsi="Times New Roman" w:cs="Times New Roman"/>
-          <w:sz w:val="24"/>
-        </w:rPr>
-        <w:t>Shawnee State Game Jam</w:t>
+        <w:t>Delve – 2022 Shawnee State Game Jam</w:t>
       </w:r>
       <w:r>
         <w:rPr>
@@ -375,27 +356,7 @@
           <w:sz w:val="24"/>
         </w:rPr>
         <w:tab/>
-      </w:r>
-      <w:r>
-        <w:rPr>
-          <w:rFonts w:ascii="Times New Roman" w:hAnsi="Times New Roman" w:cs="Times New Roman"/>
-          <w:sz w:val="24"/>
-        </w:rPr>
-        <w:t xml:space="preserve">        </w:t>
-      </w:r>
-      <w:r>
-        <w:rPr>
-          <w:rFonts w:ascii="Times New Roman" w:hAnsi="Times New Roman" w:cs="Times New Roman"/>
-          <w:sz w:val="24"/>
-        </w:rPr>
-        <w:t xml:space="preserve">September 2022 – </w:t>
-      </w:r>
-      <w:r>
-        <w:rPr>
-          <w:rFonts w:ascii="Times New Roman" w:hAnsi="Times New Roman" w:cs="Times New Roman"/>
-          <w:sz w:val="24"/>
-        </w:rPr>
-        <w:t>October 2022</w:t>
+        <w:t xml:space="preserve">        September 2022 – October 2022</w:t>
       </w:r>
     </w:p>
     <w:p>
@@ -490,28 +451,7 @@
           <w:rFonts w:ascii="Times New Roman" w:hAnsi="Times New Roman" w:cs="Times New Roman"/>
           <w:sz w:val="24"/>
         </w:rPr>
-        <w:t>Critter</w:t>
-      </w:r>
-      <w:r>
-        <w:rPr>
-          <w:rFonts w:ascii="Times New Roman" w:hAnsi="Times New Roman" w:cs="Times New Roman"/>
-          <w:sz w:val="24"/>
-        </w:rPr>
-        <w:t>s</w:t>
-      </w:r>
-      <w:r>
-        <w:rPr>
-          <w:rFonts w:ascii="Times New Roman" w:hAnsi="Times New Roman" w:cs="Times New Roman"/>
-          <w:sz w:val="24"/>
-        </w:rPr>
-        <w:t xml:space="preserve"> – 2022 Shawnee Stat</w:t>
-      </w:r>
-      <w:r>
-        <w:rPr>
-          <w:rFonts w:ascii="Times New Roman" w:hAnsi="Times New Roman" w:cs="Times New Roman"/>
-          <w:sz w:val="24"/>
-        </w:rPr>
-        <w:t>e</w:t>
+        <w:t>Critters – 2022 Shawnee State</w:t>
       </w:r>
       <w:r>
         <w:rPr>
@@ -563,14 +503,7 @@
           <w:sz w:val="24"/>
         </w:rPr>
         <w:tab/>
-        <w:t xml:space="preserve"> October</w:t>
-      </w:r>
-      <w:r>
-        <w:rPr>
-          <w:rFonts w:ascii="Times New Roman" w:hAnsi="Times New Roman" w:cs="Times New Roman"/>
-          <w:sz w:val="24"/>
-        </w:rPr>
-        <w:t xml:space="preserve"> 2022</w:t>
+        <w:t xml:space="preserve"> October 2022</w:t>
       </w:r>
     </w:p>
     <w:p>
@@ -635,14 +568,7 @@
           <w:rFonts w:ascii="Times New Roman" w:hAnsi="Times New Roman" w:cs="Times New Roman"/>
           <w:sz w:val="24"/>
         </w:rPr>
-        <w:t xml:space="preserve">Incorporated the use of the landscape and foliage tools to create a forest-themed environment to immerse the player </w:t>
-      </w:r>
-      <w:r>
-        <w:rPr>
-          <w:rFonts w:ascii="Times New Roman" w:hAnsi="Times New Roman" w:cs="Times New Roman"/>
-          <w:sz w:val="24"/>
-        </w:rPr>
-        <w:t>further.</w:t>
+        <w:t>Incorporated the use of the landscape and foliage tools to create a forest-themed environment to immerse the player further.</w:t>
       </w:r>
     </w:p>
     <w:p>
@@ -692,7 +618,7 @@
           <w:sz w:val="24"/>
         </w:rPr>
         <w:sectPr>
-          <w:headerReference w:type="default" r:id="rId14"/>
+          <w:headerReference w:type="default" r:id="rId9"/>
           <w:type w:val="continuous"/>
           <w:pgSz w:w="12240" w:h="15840"/>
           <w:pgMar w:top="1440" w:right="1440" w:bottom="1440" w:left="1440" w:header="720" w:footer="720" w:gutter="0"/>
@@ -828,29 +754,6 @@
           <w:sz w:val="24"/>
         </w:rPr>
         <w:t>Unity</w:t>
-      </w:r>
-    </w:p>
-    <w:p>
-      <w:pPr>
-        <w:pStyle w:val="ListParagraph"/>
-        <w:numPr>
-          <w:ilvl w:val="0"/>
-          <w:numId w:val="6"/>
-        </w:numPr>
-        <w:spacing w:line="240" w:lineRule="auto"/>
-        <w:rPr>
-          <w:rFonts w:ascii="Times New Roman" w:hAnsi="Times New Roman" w:cs="Times New Roman"/>
-          <w:b/>
-          <w:sz w:val="24"/>
-        </w:rPr>
-      </w:pPr>
-      <w:r>
-        <w:rPr>
-          <w:rFonts w:ascii="Times New Roman" w:hAnsi="Times New Roman" w:cs="Times New Roman"/>
-          <w:bCs/>
-          <w:sz w:val="24"/>
-        </w:rPr>
-        <w:t>Perforce</w:t>
       </w:r>
     </w:p>
     <w:p>
@@ -880,6 +783,14 @@
           <w:docGrid w:linePitch="360"/>
         </w:sectPr>
       </w:pPr>
+      <w:r>
+        <w:rPr>
+          <w:rFonts w:ascii="Times New Roman" w:hAnsi="Times New Roman" w:cs="Times New Roman"/>
+          <w:bCs/>
+          <w:sz w:val="24"/>
+        </w:rPr>
+        <w:t>Perforce</w:t>
+      </w:r>
     </w:p>
     <w:p>
       <w:pPr>
@@ -1069,7 +980,9 @@
         <w:spacing w:line="240" w:lineRule="auto"/>
         <w:rPr>
           <w:rFonts w:ascii="Times New Roman" w:hAnsi="Times New Roman" w:cs="Times New Roman"/>
-          <w:sz w:val="24"/>
+          <w:b/>
+          <w:sz w:val="26"/>
+          <w:szCs w:val="26"/>
         </w:rPr>
       </w:pPr>
       <w:r>
@@ -1085,29 +998,6 @@
           <w:sz w:val="24"/>
         </w:rPr>
         <w:t>7</w:t>
-      </w:r>
-    </w:p>
-    <w:p>
-      <w:pPr>
-        <w:pStyle w:val="ListParagraph"/>
-        <w:numPr>
-          <w:ilvl w:val="0"/>
-          <w:numId w:val="3"/>
-        </w:numPr>
-        <w:spacing w:line="240" w:lineRule="auto"/>
-        <w:rPr>
-          <w:rFonts w:ascii="Times New Roman" w:hAnsi="Times New Roman" w:cs="Times New Roman"/>
-          <w:b/>
-          <w:sz w:val="20"/>
-          <w:szCs w:val="20"/>
-        </w:rPr>
-      </w:pPr>
-      <w:r>
-        <w:rPr>
-          <w:rFonts w:ascii="Times New Roman" w:hAnsi="Times New Roman" w:cs="Times New Roman"/>
-          <w:sz w:val="24"/>
-        </w:rPr>
-        <w:t>Dean’s List</w:t>
       </w:r>
     </w:p>
     <w:p>
@@ -1124,7 +1014,6 @@
           <w:szCs w:val="26"/>
         </w:rPr>
       </w:pPr>
-      <w:bookmarkStart w:id="4" w:name="_Hlk148287697"/>
     </w:p>
     <w:p>
       <w:pPr>
@@ -1147,7 +1036,7 @@
           <w:sz w:val="26"/>
           <w:szCs w:val="26"/>
         </w:rPr>
-        <w:t>Relevant Work Experience</w:t>
+        <w:t>Work Experience</w:t>
       </w:r>
     </w:p>
     <w:p>
@@ -1243,7 +1132,23 @@
           <w:rFonts w:ascii="Times New Roman" w:hAnsi="Times New Roman" w:cs="Times New Roman"/>
           <w:sz w:val="24"/>
         </w:rPr>
-        <w:t>Tasked with ensuring 60 computers stay operational with up to date software</w:t>
+        <w:t xml:space="preserve">Tasked with ensuring 60 computers stay operational with </w:t>
+      </w:r>
+      <w:proofErr w:type="gramStart"/>
+      <w:r>
+        <w:rPr>
+          <w:rFonts w:ascii="Times New Roman" w:hAnsi="Times New Roman" w:cs="Times New Roman"/>
+          <w:sz w:val="24"/>
+        </w:rPr>
+        <w:t>up to date</w:t>
+      </w:r>
+      <w:proofErr w:type="gramEnd"/>
+      <w:r>
+        <w:rPr>
+          <w:rFonts w:ascii="Times New Roman" w:hAnsi="Times New Roman" w:cs="Times New Roman"/>
+          <w:sz w:val="24"/>
+        </w:rPr>
+        <w:t xml:space="preserve"> software</w:t>
       </w:r>
     </w:p>
     <w:p>
@@ -1264,8 +1169,17 @@
           <w:rFonts w:ascii="Times New Roman" w:hAnsi="Times New Roman" w:cs="Times New Roman"/>
           <w:sz w:val="24"/>
         </w:rPr>
-        <w:t>Manage leasing out items to students and faculty along with keeping records of the exchanges</w:t>
-      </w:r>
+        <w:t xml:space="preserve">Manage leasing out items to students and faculty along with keeping records of the </w:t>
+      </w:r>
+      <w:proofErr w:type="gramStart"/>
+      <w:r>
+        <w:rPr>
+          <w:rFonts w:ascii="Times New Roman" w:hAnsi="Times New Roman" w:cs="Times New Roman"/>
+          <w:sz w:val="24"/>
+        </w:rPr>
+        <w:t>exchanges</w:t>
+      </w:r>
+      <w:proofErr w:type="gramEnd"/>
     </w:p>
     <w:p>
       <w:pPr>
@@ -1285,7 +1199,21 @@
           <w:rFonts w:ascii="Times New Roman" w:hAnsi="Times New Roman" w:cs="Times New Roman"/>
           <w:sz w:val="24"/>
         </w:rPr>
-        <w:t xml:space="preserve">In charge of being available to fix a problem that someone is having with one of the machines be its connectivity issues, to a complete reformate of the machine. </w:t>
+        <w:t xml:space="preserve">In charge of being available to fix a problem that someone is having with one of the machines be its connectivity issues, to a complete </w:t>
+      </w:r>
+      <w:r>
+        <w:rPr>
+          <w:rFonts w:ascii="Times New Roman" w:hAnsi="Times New Roman" w:cs="Times New Roman"/>
+          <w:sz w:val="24"/>
+        </w:rPr>
+        <w:t>reformat</w:t>
+      </w:r>
+      <w:r>
+        <w:rPr>
+          <w:rFonts w:ascii="Times New Roman" w:hAnsi="Times New Roman" w:cs="Times New Roman"/>
+          <w:sz w:val="24"/>
+        </w:rPr>
+        <w:t xml:space="preserve"> of the machine. </w:t>
       </w:r>
     </w:p>
     <w:p>
@@ -1302,21 +1230,7 @@
           <w:rFonts w:ascii="Times New Roman" w:hAnsi="Times New Roman" w:cs="Times New Roman"/>
           <w:sz w:val="24"/>
         </w:rPr>
-        <w:t>Flour-BWXT (</w:t>
-      </w:r>
-      <w:r>
-        <w:rPr>
-          <w:rFonts w:ascii="Times New Roman" w:hAnsi="Times New Roman" w:cs="Times New Roman"/>
-          <w:sz w:val="24"/>
-        </w:rPr>
-        <w:t xml:space="preserve">Portsmouth. LLC </w:t>
-      </w:r>
-      <w:r>
-        <w:rPr>
-          <w:rFonts w:ascii="Times New Roman" w:hAnsi="Times New Roman" w:cs="Times New Roman"/>
-          <w:sz w:val="24"/>
-        </w:rPr>
-        <w:t>Prime Contractor to the Dept. of Energy)</w:t>
+        <w:t>Flour-BWXT (Portsmouth. LLC Prime Contractor to the Dept. of Energy)</w:t>
       </w:r>
       <w:r>
         <w:rPr>
@@ -1331,14 +1245,7 @@
           <w:sz w:val="24"/>
         </w:rPr>
         <w:tab/>
-        <w:t xml:space="preserve"> </w:t>
-      </w:r>
-      <w:r>
-        <w:rPr>
-          <w:rFonts w:ascii="Times New Roman" w:hAnsi="Times New Roman" w:cs="Times New Roman"/>
-          <w:sz w:val="24"/>
-        </w:rPr>
-        <w:t>Summer 2023</w:t>
+        <w:t xml:space="preserve"> Summer 2023</w:t>
       </w:r>
     </w:p>
     <w:p>
@@ -1421,10 +1328,25 @@
           <w:rFonts w:ascii="Times New Roman" w:hAnsi="Times New Roman" w:cs="Times New Roman"/>
           <w:sz w:val="24"/>
         </w:rPr>
-        <w:t>Handling a massive records management project which required extensive to detail, and utilization of both Excel and Adobe Pro, as well as scanning software and navigation of the FBP file share.</w:t>
-      </w:r>
-    </w:p>
-    <w:bookmarkEnd w:id="4"/>
+        <w:t xml:space="preserve">Handling a massive records management project which required </w:t>
+      </w:r>
+      <w:proofErr w:type="gramStart"/>
+      <w:r>
+        <w:rPr>
+          <w:rFonts w:ascii="Times New Roman" w:hAnsi="Times New Roman" w:cs="Times New Roman"/>
+          <w:sz w:val="24"/>
+        </w:rPr>
+        <w:t>extensive to</w:t>
+      </w:r>
+      <w:proofErr w:type="gramEnd"/>
+      <w:r>
+        <w:rPr>
+          <w:rFonts w:ascii="Times New Roman" w:hAnsi="Times New Roman" w:cs="Times New Roman"/>
+          <w:sz w:val="24"/>
+        </w:rPr>
+        <w:t xml:space="preserve"> detail, and utilization of both Excel and Adobe Pro, as well as scanning software and navigation of the FBP file share.</w:t>
+      </w:r>
+    </w:p>
     <w:p>
       <w:pPr>
         <w:spacing w:line="240" w:lineRule="auto"/>
@@ -1530,21 +1452,23 @@
           <w:rFonts w:ascii="Times New Roman" w:hAnsi="Times New Roman" w:cs="Times New Roman"/>
           <w:sz w:val="24"/>
         </w:rPr>
-        <w:t>Tasked with reinstalling computers across five different building</w:t>
-      </w:r>
-      <w:r>
-        <w:rPr>
-          <w:rFonts w:ascii="Times New Roman" w:hAnsi="Times New Roman" w:cs="Times New Roman"/>
-          <w:sz w:val="24"/>
-        </w:rPr>
-        <w:t>s</w:t>
-      </w:r>
-      <w:r>
-        <w:rPr>
-          <w:rFonts w:ascii="Times New Roman" w:hAnsi="Times New Roman" w:cs="Times New Roman"/>
-          <w:sz w:val="24"/>
-        </w:rPr>
-        <w:t xml:space="preserve"> to ensure a smooth start of the school year.</w:t>
+        <w:t xml:space="preserve">Tasked with reinstalling computers across five different buildings to ensure a smooth start </w:t>
+      </w:r>
+      <w:proofErr w:type="gramStart"/>
+      <w:r>
+        <w:rPr>
+          <w:rFonts w:ascii="Times New Roman" w:hAnsi="Times New Roman" w:cs="Times New Roman"/>
+          <w:sz w:val="24"/>
+        </w:rPr>
+        <w:t>of</w:t>
+      </w:r>
+      <w:proofErr w:type="gramEnd"/>
+      <w:r>
+        <w:rPr>
+          <w:rFonts w:ascii="Times New Roman" w:hAnsi="Times New Roman" w:cs="Times New Roman"/>
+          <w:sz w:val="24"/>
+        </w:rPr>
+        <w:t xml:space="preserve"> the school year.</w:t>
       </w:r>
     </w:p>
     <w:p>
@@ -1589,7 +1513,7 @@
           <w:szCs w:val="26"/>
         </w:rPr>
       </w:pPr>
-      <w:bookmarkStart w:id="5" w:name="_Hlk118282295"/>
+      <w:bookmarkStart w:id="4" w:name="_Hlk118282295"/>
     </w:p>
     <w:p>
       <w:pPr>
@@ -1629,7 +1553,7 @@
           <w:szCs w:val="24"/>
         </w:rPr>
         <w:sectPr>
-          <w:headerReference w:type="default" r:id="rId15"/>
+          <w:headerReference w:type="default" r:id="rId10"/>
           <w:type w:val="continuous"/>
           <w:pgSz w:w="12240" w:h="15840"/>
           <w:pgMar w:top="1440" w:right="1440" w:bottom="1440" w:left="1440" w:header="720" w:footer="720" w:gutter="0"/>
@@ -1762,10 +1686,6 @@
     <w:p>
       <w:pPr>
         <w:pStyle w:val="ListParagraph"/>
-        <w:numPr>
-          <w:ilvl w:val="0"/>
-          <w:numId w:val="1"/>
-        </w:numPr>
         <w:spacing w:line="240" w:lineRule="auto"/>
         <w:rPr>
           <w:rFonts w:ascii="Times New Roman" w:hAnsi="Times New Roman" w:cs="Times New Roman"/>
@@ -1773,14 +1693,6 @@
           <w:szCs w:val="24"/>
         </w:rPr>
       </w:pPr>
-      <w:r>
-        <w:rPr>
-          <w:rFonts w:ascii="Times New Roman" w:hAnsi="Times New Roman" w:cs="Times New Roman"/>
-          <w:sz w:val="24"/>
-          <w:szCs w:val="24"/>
-        </w:rPr>
-        <w:t>Linear Algebra</w:t>
-      </w:r>
     </w:p>
     <w:p>
       <w:pPr>
@@ -1802,7 +1714,7 @@
           <w:sz w:val="24"/>
           <w:szCs w:val="24"/>
         </w:rPr>
-        <w:t>Algorithms</w:t>
+        <w:t>Linear Algebra</w:t>
       </w:r>
     </w:p>
     <w:p>
@@ -1825,7 +1737,7 @@
           <w:sz w:val="24"/>
           <w:szCs w:val="24"/>
         </w:rPr>
-        <w:t>Operating Systems</w:t>
+        <w:t>Algorithms</w:t>
       </w:r>
     </w:p>
     <w:p>
@@ -1848,7 +1760,7 @@
           <w:sz w:val="24"/>
           <w:szCs w:val="24"/>
         </w:rPr>
-        <w:t>Calc-Based Physics</w:t>
+        <w:t>Operating Systems</w:t>
       </w:r>
     </w:p>
     <w:p>
@@ -1871,7 +1783,7 @@
           <w:sz w:val="24"/>
           <w:szCs w:val="24"/>
         </w:rPr>
-        <w:t>Concurrency</w:t>
+        <w:t>Calc-Based Physics</w:t>
       </w:r>
     </w:p>
     <w:p>
@@ -1894,6 +1806,29 @@
           <w:sz w:val="24"/>
           <w:szCs w:val="24"/>
         </w:rPr>
+        <w:t>Concurrency</w:t>
+      </w:r>
+    </w:p>
+    <w:p>
+      <w:pPr>
+        <w:pStyle w:val="ListParagraph"/>
+        <w:numPr>
+          <w:ilvl w:val="0"/>
+          <w:numId w:val="1"/>
+        </w:numPr>
+        <w:spacing w:line="240" w:lineRule="auto"/>
+        <w:rPr>
+          <w:rFonts w:ascii="Times New Roman" w:hAnsi="Times New Roman" w:cs="Times New Roman"/>
+          <w:sz w:val="24"/>
+          <w:szCs w:val="24"/>
+        </w:rPr>
+      </w:pPr>
+      <w:r>
+        <w:rPr>
+          <w:rFonts w:ascii="Times New Roman" w:hAnsi="Times New Roman" w:cs="Times New Roman"/>
+          <w:sz w:val="24"/>
+          <w:szCs w:val="24"/>
+        </w:rPr>
         <w:t>Networking and Communicatio</w:t>
       </w:r>
       <w:r>
@@ -1904,7 +1839,7 @@
         </w:rPr>
         <w:t>n</w:t>
       </w:r>
-      <w:bookmarkEnd w:id="5"/>
+      <w:bookmarkEnd w:id="4"/>
     </w:p>
     <w:sectPr>
       <w:type w:val="continuous"/>
@@ -1948,36 +1883,6 @@
 </w:endnotes>
 </file>
 
-<file path=word/footer1.xml><?xml version="1.0" encoding="utf-8"?>
-<w:ftr xmlns:wpc="http://schemas.microsoft.com/office/word/2010/wordprocessingCanvas" xmlns:cx="http://schemas.microsoft.com/office/drawing/2014/chartex" xmlns:cx1="http://schemas.microsoft.com/office/drawing/2015/9/8/chartex" xmlns:cx2="http://schemas.microsoft.com/office/drawing/2015/10/21/chartex" xmlns:cx3="http://schemas.microsoft.com/office/drawing/2016/5/9/chartex" xmlns:cx4="http://schemas.microsoft.com/office/drawing/2016/5/10/chartex" xmlns:cx5="http://schemas.microsoft.com/office/drawing/2016/5/11/chartex" xmlns:cx6="http://schemas.microsoft.com/office/drawing/2016/5/12/chartex" xmlns:cx7="http://schemas.microsoft.com/office/drawing/2016/5/13/chartex" xmlns:cx8="http://schemas.microsoft.com/office/drawing/2016/5/14/chartex" xmlns:mc="http://schemas.openxmlformats.org/markup-compatibility/2006" xmlns:aink="http://schemas.microsoft.com/office/drawing/2016/ink" xmlns:am3d="http://schemas.microsoft.com/office/drawing/2017/model3d" xmlns:o="urn:schemas-microsoft-com:office:office" xmlns:oel="http://schemas.microsoft.com/office/2019/extlst" xmlns:r="http://schemas.openxmlformats.org/officeDocument/2006/relationships" xmlns:m="http://schemas.openxmlformats.org/officeDocument/2006/math" xmlns:v="urn:schemas-microsoft-com:vml" xmlns:wp14="http://schemas.microsoft.com/office/word/2010/wordprocessingDrawing" xmlns:wp="http://schemas.openxmlformats.org/drawingml/2006/wordprocessingDrawing" xmlns:w10="urn:schemas-microsoft-com:office:word" xmlns:w="http://schemas.openxmlformats.org/wordprocessingml/2006/main" xmlns:w14="http://schemas.microsoft.com/office/word/2010/wordml" xmlns:w15="http://schemas.microsoft.com/office/word/2012/wordml" xmlns:w16cex="http://schemas.microsoft.com/office/word/2018/wordml/cex" xmlns:w16cid="http://schemas.microsoft.com/office/word/2016/wordml/cid" xmlns:w16="http://schemas.microsoft.com/office/word/2018/wordml" xmlns:w16sdtdh="http://schemas.microsoft.com/office/word/2020/wordml/sdtdatahash" xmlns:w16se="http://schemas.microsoft.com/office/word/2015/wordml/symex" xmlns:wpg="http://schemas.microsoft.com/office/word/2010/wordprocessingGroup" xmlns:wpi="http://schemas.microsoft.com/office/word/2010/wordprocessingInk" xmlns:wne="http://schemas.microsoft.com/office/word/2006/wordml" xmlns:wps="http://schemas.microsoft.com/office/word/2010/wordprocessingShape" mc:Ignorable="w14 w15 w16se w16cid w16 w16cex w16sdtdh wp14">
-  <w:p>
-    <w:pPr>
-      <w:pStyle w:val="Footer"/>
-    </w:pPr>
-  </w:p>
-</w:ftr>
-</file>
-
-<file path=word/footer2.xml><?xml version="1.0" encoding="utf-8"?>
-<w:ftr xmlns:wpc="http://schemas.microsoft.com/office/word/2010/wordprocessingCanvas" xmlns:cx="http://schemas.microsoft.com/office/drawing/2014/chartex" xmlns:cx1="http://schemas.microsoft.com/office/drawing/2015/9/8/chartex" xmlns:cx2="http://schemas.microsoft.com/office/drawing/2015/10/21/chartex" xmlns:cx3="http://schemas.microsoft.com/office/drawing/2016/5/9/chartex" xmlns:cx4="http://schemas.microsoft.com/office/drawing/2016/5/10/chartex" xmlns:cx5="http://schemas.microsoft.com/office/drawing/2016/5/11/chartex" xmlns:cx6="http://schemas.microsoft.com/office/drawing/2016/5/12/chartex" xmlns:cx7="http://schemas.microsoft.com/office/drawing/2016/5/13/chartex" xmlns:cx8="http://schemas.microsoft.com/office/drawing/2016/5/14/chartex" xmlns:mc="http://schemas.openxmlformats.org/markup-compatibility/2006" xmlns:aink="http://schemas.microsoft.com/office/drawing/2016/ink" xmlns:am3d="http://schemas.microsoft.com/office/drawing/2017/model3d" xmlns:o="urn:schemas-microsoft-com:office:office" xmlns:oel="http://schemas.microsoft.com/office/2019/extlst" xmlns:r="http://schemas.openxmlformats.org/officeDocument/2006/relationships" xmlns:m="http://schemas.openxmlformats.org/officeDocument/2006/math" xmlns:v="urn:schemas-microsoft-com:vml" xmlns:wp14="http://schemas.microsoft.com/office/word/2010/wordprocessingDrawing" xmlns:wp="http://schemas.openxmlformats.org/drawingml/2006/wordprocessingDrawing" xmlns:w10="urn:schemas-microsoft-com:office:word" xmlns:w="http://schemas.openxmlformats.org/wordprocessingml/2006/main" xmlns:w14="http://schemas.microsoft.com/office/word/2010/wordml" xmlns:w15="http://schemas.microsoft.com/office/word/2012/wordml" xmlns:w16cex="http://schemas.microsoft.com/office/word/2018/wordml/cex" xmlns:w16cid="http://schemas.microsoft.com/office/word/2016/wordml/cid" xmlns:w16="http://schemas.microsoft.com/office/word/2018/wordml" xmlns:w16sdtdh="http://schemas.microsoft.com/office/word/2020/wordml/sdtdatahash" xmlns:w16se="http://schemas.microsoft.com/office/word/2015/wordml/symex" xmlns:wpg="http://schemas.microsoft.com/office/word/2010/wordprocessingGroup" xmlns:wpi="http://schemas.microsoft.com/office/word/2010/wordprocessingInk" xmlns:wne="http://schemas.microsoft.com/office/word/2006/wordml" xmlns:wps="http://schemas.microsoft.com/office/word/2010/wordprocessingShape" mc:Ignorable="w14 w15 w16se w16cid w16 w16cex w16sdtdh wp14">
-  <w:p>
-    <w:pPr>
-      <w:pStyle w:val="Footer"/>
-    </w:pPr>
-  </w:p>
-</w:ftr>
-</file>
-
-<file path=word/footer3.xml><?xml version="1.0" encoding="utf-8"?>
-<w:ftr xmlns:wpc="http://schemas.microsoft.com/office/word/2010/wordprocessingCanvas" xmlns:cx="http://schemas.microsoft.com/office/drawing/2014/chartex" xmlns:cx1="http://schemas.microsoft.com/office/drawing/2015/9/8/chartex" xmlns:cx2="http://schemas.microsoft.com/office/drawing/2015/10/21/chartex" xmlns:cx3="http://schemas.microsoft.com/office/drawing/2016/5/9/chartex" xmlns:cx4="http://schemas.microsoft.com/office/drawing/2016/5/10/chartex" xmlns:cx5="http://schemas.microsoft.com/office/drawing/2016/5/11/chartex" xmlns:cx6="http://schemas.microsoft.com/office/drawing/2016/5/12/chartex" xmlns:cx7="http://schemas.microsoft.com/office/drawing/2016/5/13/chartex" xmlns:cx8="http://schemas.microsoft.com/office/drawing/2016/5/14/chartex" xmlns:mc="http://schemas.openxmlformats.org/markup-compatibility/2006" xmlns:aink="http://schemas.microsoft.com/office/drawing/2016/ink" xmlns:am3d="http://schemas.microsoft.com/office/drawing/2017/model3d" xmlns:o="urn:schemas-microsoft-com:office:office" xmlns:oel="http://schemas.microsoft.com/office/2019/extlst" xmlns:r="http://schemas.openxmlformats.org/officeDocument/2006/relationships" xmlns:m="http://schemas.openxmlformats.org/officeDocument/2006/math" xmlns:v="urn:schemas-microsoft-com:vml" xmlns:wp14="http://schemas.microsoft.com/office/word/2010/wordprocessingDrawing" xmlns:wp="http://schemas.openxmlformats.org/drawingml/2006/wordprocessingDrawing" xmlns:w10="urn:schemas-microsoft-com:office:word" xmlns:w="http://schemas.openxmlformats.org/wordprocessingml/2006/main" xmlns:w14="http://schemas.microsoft.com/office/word/2010/wordml" xmlns:w15="http://schemas.microsoft.com/office/word/2012/wordml" xmlns:w16cex="http://schemas.microsoft.com/office/word/2018/wordml/cex" xmlns:w16cid="http://schemas.microsoft.com/office/word/2016/wordml/cid" xmlns:w16="http://schemas.microsoft.com/office/word/2018/wordml" xmlns:w16sdtdh="http://schemas.microsoft.com/office/word/2020/wordml/sdtdatahash" xmlns:w16se="http://schemas.microsoft.com/office/word/2015/wordml/symex" xmlns:wpg="http://schemas.microsoft.com/office/word/2010/wordprocessingGroup" xmlns:wpi="http://schemas.microsoft.com/office/word/2010/wordprocessingInk" xmlns:wne="http://schemas.microsoft.com/office/word/2006/wordml" xmlns:wps="http://schemas.microsoft.com/office/word/2010/wordprocessingShape" mc:Ignorable="w14 w15 w16se w16cid w16 w16cex w16sdtdh wp14">
-  <w:p>
-    <w:pPr>
-      <w:pStyle w:val="Footer"/>
-    </w:pPr>
-  </w:p>
-</w:ftr>
-</file>
-
 <file path=word/footnotes.xml><?xml version="1.0" encoding="utf-8"?>
 <w:footnotes xmlns:wpc="http://schemas.microsoft.com/office/word/2010/wordprocessingCanvas" xmlns:cx="http://schemas.microsoft.com/office/drawing/2014/chartex" xmlns:cx1="http://schemas.microsoft.com/office/drawing/2015/9/8/chartex" xmlns:cx2="http://schemas.microsoft.com/office/drawing/2015/10/21/chartex" xmlns:cx3="http://schemas.microsoft.com/office/drawing/2016/5/9/chartex" xmlns:cx4="http://schemas.microsoft.com/office/drawing/2016/5/10/chartex" xmlns:cx5="http://schemas.microsoft.com/office/drawing/2016/5/11/chartex" xmlns:cx6="http://schemas.microsoft.com/office/drawing/2016/5/12/chartex" xmlns:cx7="http://schemas.microsoft.com/office/drawing/2016/5/13/chartex" xmlns:cx8="http://schemas.microsoft.com/office/drawing/2016/5/14/chartex" xmlns:mc="http://schemas.openxmlformats.org/markup-compatibility/2006" xmlns:aink="http://schemas.microsoft.com/office/drawing/2016/ink" xmlns:am3d="http://schemas.microsoft.com/office/drawing/2017/model3d" xmlns:o="urn:schemas-microsoft-com:office:office" xmlns:oel="http://schemas.microsoft.com/office/2019/extlst" xmlns:r="http://schemas.openxmlformats.org/officeDocument/2006/relationships" xmlns:m="http://schemas.openxmlformats.org/officeDocument/2006/math" xmlns:v="urn:schemas-microsoft-com:vml" xmlns:wp14="http://schemas.microsoft.com/office/word/2010/wordprocessingDrawing" xmlns:wp="http://schemas.openxmlformats.org/drawingml/2006/wordprocessingDrawing" xmlns:w10="urn:schemas-microsoft-com:office:word" xmlns:w="http://schemas.openxmlformats.org/wordprocessingml/2006/main" xmlns:w14="http://schemas.microsoft.com/office/word/2010/wordml" xmlns:w15="http://schemas.microsoft.com/office/word/2012/wordml" xmlns:w16cex="http://schemas.microsoft.com/office/word/2018/wordml/cex" xmlns:w16cid="http://schemas.microsoft.com/office/word/2016/wordml/cid" xmlns:w16="http://schemas.microsoft.com/office/word/2018/wordml" xmlns:w16sdtdh="http://schemas.microsoft.com/office/word/2020/wordml/sdtdatahash" xmlns:w16se="http://schemas.microsoft.com/office/word/2015/wordml/symex" xmlns:wpg="http://schemas.microsoft.com/office/word/2010/wordprocessingGroup" xmlns:wpi="http://schemas.microsoft.com/office/word/2010/wordprocessingInk" xmlns:wne="http://schemas.microsoft.com/office/word/2006/wordml" xmlns:wps="http://schemas.microsoft.com/office/word/2010/wordprocessingShape" mc:Ignorable="w14 w15 w16se w16cid w16 w16cex w16sdtdh wp14">
   <w:footnote w:type="separator" w:id="-1">
@@ -2007,8 +1912,122 @@
 <w:hdr xmlns:wpc="http://schemas.microsoft.com/office/word/2010/wordprocessingCanvas" xmlns:cx="http://schemas.microsoft.com/office/drawing/2014/chartex" xmlns:cx1="http://schemas.microsoft.com/office/drawing/2015/9/8/chartex" xmlns:cx2="http://schemas.microsoft.com/office/drawing/2015/10/21/chartex" xmlns:cx3="http://schemas.microsoft.com/office/drawing/2016/5/9/chartex" xmlns:cx4="http://schemas.microsoft.com/office/drawing/2016/5/10/chartex" xmlns:cx5="http://schemas.microsoft.com/office/drawing/2016/5/11/chartex" xmlns:cx6="http://schemas.microsoft.com/office/drawing/2016/5/12/chartex" xmlns:cx7="http://schemas.microsoft.com/office/drawing/2016/5/13/chartex" xmlns:cx8="http://schemas.microsoft.com/office/drawing/2016/5/14/chartex" xmlns:mc="http://schemas.openxmlformats.org/markup-compatibility/2006" xmlns:aink="http://schemas.microsoft.com/office/drawing/2016/ink" xmlns:am3d="http://schemas.microsoft.com/office/drawing/2017/model3d" xmlns:o="urn:schemas-microsoft-com:office:office" xmlns:oel="http://schemas.microsoft.com/office/2019/extlst" xmlns:r="http://schemas.openxmlformats.org/officeDocument/2006/relationships" xmlns:m="http://schemas.openxmlformats.org/officeDocument/2006/math" xmlns:v="urn:schemas-microsoft-com:vml" xmlns:wp14="http://schemas.microsoft.com/office/word/2010/wordprocessingDrawing" xmlns:wp="http://schemas.openxmlformats.org/drawingml/2006/wordprocessingDrawing" xmlns:w10="urn:schemas-microsoft-com:office:word" xmlns:w="http://schemas.openxmlformats.org/wordprocessingml/2006/main" xmlns:w14="http://schemas.microsoft.com/office/word/2010/wordml" xmlns:w15="http://schemas.microsoft.com/office/word/2012/wordml" xmlns:w16cex="http://schemas.microsoft.com/office/word/2018/wordml/cex" xmlns:w16cid="http://schemas.microsoft.com/office/word/2016/wordml/cid" xmlns:w16="http://schemas.microsoft.com/office/word/2018/wordml" xmlns:w16sdtdh="http://schemas.microsoft.com/office/word/2020/wordml/sdtdatahash" xmlns:w16se="http://schemas.microsoft.com/office/word/2015/wordml/symex" xmlns:wpg="http://schemas.microsoft.com/office/word/2010/wordprocessingGroup" xmlns:wpi="http://schemas.microsoft.com/office/word/2010/wordprocessingInk" xmlns:wne="http://schemas.microsoft.com/office/word/2006/wordml" xmlns:wps="http://schemas.microsoft.com/office/word/2010/wordprocessingShape" mc:Ignorable="w14 w15 w16se w16cid w16 w16cex w16sdtdh wp14">
   <w:p>
     <w:pPr>
-      <w:pStyle w:val="Header"/>
+      <w:spacing w:line="240" w:lineRule="auto"/>
+      <w:contextualSpacing/>
+      <w:jc w:val="center"/>
+      <w:rPr>
+        <w:rFonts w:ascii="Times New Roman" w:hAnsi="Times New Roman" w:cs="Times New Roman"/>
+        <w:b/>
+        <w:sz w:val="44"/>
+      </w:rPr>
     </w:pPr>
+    <w:bookmarkStart w:id="0" w:name="_Hlk122118382"/>
+    <w:bookmarkStart w:id="1" w:name="_Hlk122118383"/>
+    <w:bookmarkStart w:id="2" w:name="_Hlk123599639"/>
+    <w:bookmarkStart w:id="3" w:name="_Hlk123599640"/>
+    <w:r>
+      <w:rPr>
+        <w:rFonts w:ascii="Times New Roman" w:hAnsi="Times New Roman" w:cs="Times New Roman"/>
+        <w:b/>
+        <w:sz w:val="44"/>
+      </w:rPr>
+      <w:t>Adam Fahrer</w:t>
+    </w:r>
+  </w:p>
+  <w:p>
+    <w:pPr>
+      <w:spacing w:line="240" w:lineRule="auto"/>
+      <w:ind w:firstLine="720"/>
+      <w:contextualSpacing/>
+      <w:rPr>
+        <w:rStyle w:val="Hyperlink"/>
+        <w:rFonts w:ascii="Times New Roman" w:hAnsi="Times New Roman" w:cs="Times New Roman"/>
+        <w:b/>
+        <w:color w:val="auto"/>
+        <w:sz w:val="44"/>
+        <w:u w:val="none"/>
+      </w:rPr>
+    </w:pPr>
+    <w:r>
+      <w:t xml:space="preserve">  </w:t>
+    </w:r>
+    <w:r>
+      <w:tab/>
+      <w:t xml:space="preserve"> </w:t>
+    </w:r>
+    <w:hyperlink r:id="rId1" w:history="1">
+      <w:r>
+        <w:rPr>
+          <w:rStyle w:val="Hyperlink"/>
+          <w:rFonts w:ascii="Times New Roman" w:hAnsi="Times New Roman" w:cs="Times New Roman"/>
+          <w:iCs/>
+          <w:sz w:val="26"/>
+          <w:szCs w:val="26"/>
+        </w:rPr>
+        <w:t>Github.com/fahreradam</w:t>
+      </w:r>
+    </w:hyperlink>
+    <w:r>
+      <w:t xml:space="preserve"> </w:t>
+    </w:r>
+    <w:r>
+      <w:rPr>
+        <w:rFonts w:ascii="Times New Roman" w:hAnsi="Times New Roman" w:cs="Times New Roman"/>
+        <w:iCs/>
+        <w:sz w:val="26"/>
+        <w:szCs w:val="26"/>
+      </w:rPr>
+      <w:t xml:space="preserve">| </w:t>
+    </w:r>
+    <w:hyperlink r:id="rId2" w:history="1">
+      <w:r>
+        <w:rPr>
+          <w:rStyle w:val="Hyperlink"/>
+          <w:rFonts w:ascii="Times New Roman" w:hAnsi="Times New Roman" w:cs="Times New Roman"/>
+          <w:iCs/>
+          <w:sz w:val="26"/>
+          <w:szCs w:val="26"/>
+        </w:rPr>
+        <w:t>Portfolio</w:t>
+      </w:r>
+    </w:hyperlink>
+    <w:r>
+      <w:t xml:space="preserve"> </w:t>
+    </w:r>
+    <w:r>
+      <w:rPr>
+        <w:rFonts w:ascii="Times New Roman" w:hAnsi="Times New Roman" w:cs="Times New Roman"/>
+        <w:iCs/>
+        <w:sz w:val="26"/>
+        <w:szCs w:val="26"/>
+      </w:rPr>
+      <w:t>|</w:t>
+    </w:r>
+    <w:bookmarkEnd w:id="0"/>
+    <w:bookmarkEnd w:id="1"/>
+    <w:bookmarkEnd w:id="2"/>
+    <w:bookmarkEnd w:id="3"/>
+    <w:r>
+      <w:rPr>
+        <w:rFonts w:ascii="Times New Roman" w:hAnsi="Times New Roman" w:cs="Times New Roman"/>
+        <w:i/>
+        <w:sz w:val="26"/>
+        <w:szCs w:val="26"/>
+      </w:rPr>
+      <w:t xml:space="preserve"> </w:t>
+    </w:r>
+    <w:hyperlink r:id="rId3" w:history="1">
+      <w:r>
+        <w:rPr>
+          <w:rStyle w:val="Hyperlink"/>
+          <w:rFonts w:ascii="Times New Roman" w:hAnsi="Times New Roman" w:cs="Times New Roman"/>
+          <w:iCs/>
+          <w:sz w:val="26"/>
+          <w:szCs w:val="26"/>
+        </w:rPr>
+        <w:t>Fahreradam@gmail.com</w:t>
+      </w:r>
+    </w:hyperlink>
   </w:p>
 </w:hdr>
 </file>
@@ -2026,10 +2045,118 @@
         <w:sz w:val="44"/>
       </w:rPr>
     </w:pPr>
-    <w:bookmarkStart w:id="0" w:name="_Hlk122118382"/>
-    <w:bookmarkStart w:id="1" w:name="_Hlk122118383"/>
-    <w:bookmarkStart w:id="2" w:name="_Hlk123599639"/>
-    <w:bookmarkStart w:id="3" w:name="_Hlk123599640"/>
+    <w:r>
+      <w:rPr>
+        <w:rFonts w:ascii="Times New Roman" w:hAnsi="Times New Roman" w:cs="Times New Roman"/>
+        <w:b/>
+        <w:sz w:val="44"/>
+      </w:rPr>
+      <w:t>Adam Fahrer</w:t>
+    </w:r>
+  </w:p>
+  <w:p>
+    <w:pPr>
+      <w:spacing w:line="240" w:lineRule="auto"/>
+      <w:ind w:firstLine="720"/>
+      <w:contextualSpacing/>
+      <w:rPr>
+        <w:rStyle w:val="Hyperlink"/>
+        <w:rFonts w:ascii="Times New Roman" w:hAnsi="Times New Roman" w:cs="Times New Roman"/>
+        <w:b/>
+        <w:color w:val="auto"/>
+        <w:sz w:val="44"/>
+        <w:u w:val="none"/>
+      </w:rPr>
+    </w:pPr>
+    <w:r>
+      <w:t xml:space="preserve">  </w:t>
+    </w:r>
+    <w:hyperlink r:id="rId1" w:history="1">
+      <w:r>
+        <w:rPr>
+          <w:rStyle w:val="Hyperlink"/>
+          <w:rFonts w:ascii="Times New Roman" w:hAnsi="Times New Roman" w:cs="Times New Roman"/>
+          <w:iCs/>
+          <w:sz w:val="26"/>
+          <w:szCs w:val="26"/>
+        </w:rPr>
+        <w:t>https://github.com/fahreradam</w:t>
+      </w:r>
+    </w:hyperlink>
+    <w:r>
+      <w:t xml:space="preserve"> </w:t>
+    </w:r>
+    <w:r>
+      <w:rPr>
+        <w:rFonts w:ascii="Times New Roman" w:hAnsi="Times New Roman" w:cs="Times New Roman"/>
+        <w:iCs/>
+        <w:sz w:val="26"/>
+        <w:szCs w:val="26"/>
+      </w:rPr>
+      <w:t xml:space="preserve">| </w:t>
+    </w:r>
+    <w:hyperlink r:id="rId2" w:history="1">
+      <w:r>
+        <w:rPr>
+          <w:rStyle w:val="Hyperlink"/>
+          <w:rFonts w:ascii="Times New Roman" w:hAnsi="Times New Roman" w:cs="Times New Roman"/>
+          <w:iCs/>
+          <w:sz w:val="26"/>
+          <w:szCs w:val="26"/>
+        </w:rPr>
+        <w:t>Portfolio</w:t>
+      </w:r>
+    </w:hyperlink>
+    <w:r>
+      <w:t xml:space="preserve"> </w:t>
+    </w:r>
+    <w:r>
+      <w:rPr>
+        <w:rFonts w:ascii="Times New Roman" w:hAnsi="Times New Roman" w:cs="Times New Roman"/>
+        <w:iCs/>
+        <w:sz w:val="26"/>
+        <w:szCs w:val="26"/>
+      </w:rPr>
+      <w:t>|</w:t>
+    </w:r>
+    <w:r>
+      <w:rPr>
+        <w:rFonts w:ascii="Times New Roman" w:hAnsi="Times New Roman" w:cs="Times New Roman"/>
+        <w:i/>
+        <w:sz w:val="26"/>
+        <w:szCs w:val="26"/>
+      </w:rPr>
+      <w:t xml:space="preserve"> </w:t>
+    </w:r>
+    <w:hyperlink r:id="rId3" w:history="1">
+      <w:r>
+        <w:rPr>
+          <w:rStyle w:val="Hyperlink"/>
+          <w:rFonts w:ascii="Times New Roman" w:hAnsi="Times New Roman" w:cs="Times New Roman"/>
+          <w:iCs/>
+          <w:sz w:val="26"/>
+          <w:szCs w:val="26"/>
+        </w:rPr>
+        <w:t>Fahreradam@gmail.com</w:t>
+      </w:r>
+    </w:hyperlink>
+  </w:p>
+</w:hdr>
+</file>
+
+<file path=word/header3.xml><?xml version="1.0" encoding="utf-8"?>
+<w:hdr xmlns:wpc="http://schemas.microsoft.com/office/word/2010/wordprocessingCanvas" xmlns:cx="http://schemas.microsoft.com/office/drawing/2014/chartex" xmlns:cx1="http://schemas.microsoft.com/office/drawing/2015/9/8/chartex" xmlns:cx2="http://schemas.microsoft.com/office/drawing/2015/10/21/chartex" xmlns:cx3="http://schemas.microsoft.com/office/drawing/2016/5/9/chartex" xmlns:cx4="http://schemas.microsoft.com/office/drawing/2016/5/10/chartex" xmlns:cx5="http://schemas.microsoft.com/office/drawing/2016/5/11/chartex" xmlns:cx6="http://schemas.microsoft.com/office/drawing/2016/5/12/chartex" xmlns:cx7="http://schemas.microsoft.com/office/drawing/2016/5/13/chartex" xmlns:cx8="http://schemas.microsoft.com/office/drawing/2016/5/14/chartex" xmlns:mc="http://schemas.openxmlformats.org/markup-compatibility/2006" xmlns:aink="http://schemas.microsoft.com/office/drawing/2016/ink" xmlns:am3d="http://schemas.microsoft.com/office/drawing/2017/model3d" xmlns:o="urn:schemas-microsoft-com:office:office" xmlns:oel="http://schemas.microsoft.com/office/2019/extlst" xmlns:r="http://schemas.openxmlformats.org/officeDocument/2006/relationships" xmlns:m="http://schemas.openxmlformats.org/officeDocument/2006/math" xmlns:v="urn:schemas-microsoft-com:vml" xmlns:wp14="http://schemas.microsoft.com/office/word/2010/wordprocessingDrawing" xmlns:wp="http://schemas.openxmlformats.org/drawingml/2006/wordprocessingDrawing" xmlns:w10="urn:schemas-microsoft-com:office:word" xmlns:w="http://schemas.openxmlformats.org/wordprocessingml/2006/main" xmlns:w14="http://schemas.microsoft.com/office/word/2010/wordml" xmlns:w15="http://schemas.microsoft.com/office/word/2012/wordml" xmlns:w16cex="http://schemas.microsoft.com/office/word/2018/wordml/cex" xmlns:w16cid="http://schemas.microsoft.com/office/word/2016/wordml/cid" xmlns:w16="http://schemas.microsoft.com/office/word/2018/wordml" xmlns:w16sdtdh="http://schemas.microsoft.com/office/word/2020/wordml/sdtdatahash" xmlns:w16se="http://schemas.microsoft.com/office/word/2015/wordml/symex" xmlns:wpg="http://schemas.microsoft.com/office/word/2010/wordprocessingGroup" xmlns:wpi="http://schemas.microsoft.com/office/word/2010/wordprocessingInk" xmlns:wne="http://schemas.microsoft.com/office/word/2006/wordml" xmlns:wps="http://schemas.microsoft.com/office/word/2010/wordprocessingShape" mc:Ignorable="w14 w15 w16se w16cid w16 w16cex w16sdtdh wp14">
+  <w:p>
+    <w:pPr>
+      <w:spacing w:line="240" w:lineRule="auto"/>
+      <w:contextualSpacing/>
+      <w:jc w:val="center"/>
+      <w:rPr>
+        <w:rFonts w:ascii="Times New Roman" w:hAnsi="Times New Roman" w:cs="Times New Roman"/>
+        <w:b/>
+        <w:sz w:val="44"/>
+      </w:rPr>
+    </w:pPr>
     <w:r>
       <w:rPr>
         <w:rFonts w:ascii="Times New Roman" w:hAnsi="Times New Roman" w:cs="Times New Roman"/>
@@ -2070,244 +2197,6 @@
           <w:szCs w:val="26"/>
         </w:rPr>
         <w:t>Github.com/fahreradam</w:t>
-      </w:r>
-    </w:hyperlink>
-    <w:r>
-      <w:t xml:space="preserve"> </w:t>
-    </w:r>
-    <w:r>
-      <w:rPr>
-        <w:rFonts w:ascii="Times New Roman" w:hAnsi="Times New Roman" w:cs="Times New Roman"/>
-        <w:iCs/>
-        <w:sz w:val="26"/>
-        <w:szCs w:val="26"/>
-      </w:rPr>
-      <w:t xml:space="preserve">| </w:t>
-    </w:r>
-    <w:hyperlink r:id="rId2" w:history="1">
-      <w:r>
-        <w:rPr>
-          <w:rStyle w:val="Hyperlink"/>
-          <w:rFonts w:ascii="Times New Roman" w:hAnsi="Times New Roman" w:cs="Times New Roman"/>
-          <w:iCs/>
-          <w:sz w:val="26"/>
-          <w:szCs w:val="26"/>
-        </w:rPr>
-        <w:t>Portfolio</w:t>
-      </w:r>
-    </w:hyperlink>
-    <w:r>
-      <w:t xml:space="preserve"> </w:t>
-    </w:r>
-    <w:r>
-      <w:rPr>
-        <w:rFonts w:ascii="Times New Roman" w:hAnsi="Times New Roman" w:cs="Times New Roman"/>
-        <w:iCs/>
-        <w:sz w:val="26"/>
-        <w:szCs w:val="26"/>
-      </w:rPr>
-      <w:t>|</w:t>
-    </w:r>
-    <w:bookmarkEnd w:id="0"/>
-    <w:bookmarkEnd w:id="1"/>
-    <w:bookmarkEnd w:id="2"/>
-    <w:bookmarkEnd w:id="3"/>
-    <w:r>
-      <w:rPr>
-        <w:rFonts w:ascii="Times New Roman" w:hAnsi="Times New Roman" w:cs="Times New Roman"/>
-        <w:i/>
-        <w:sz w:val="26"/>
-        <w:szCs w:val="26"/>
-      </w:rPr>
-      <w:t xml:space="preserve"> </w:t>
-    </w:r>
-    <w:hyperlink r:id="rId3" w:history="1">
-      <w:r>
-        <w:rPr>
-          <w:rStyle w:val="Hyperlink"/>
-          <w:rFonts w:ascii="Times New Roman" w:hAnsi="Times New Roman" w:cs="Times New Roman"/>
-          <w:iCs/>
-          <w:sz w:val="26"/>
-          <w:szCs w:val="26"/>
-        </w:rPr>
-        <w:t>Fahreradam@gmail.com</w:t>
-      </w:r>
-    </w:hyperlink>
-  </w:p>
-</w:hdr>
-</file>
-
-<file path=word/header3.xml><?xml version="1.0" encoding="utf-8"?>
-<w:hdr xmlns:wpc="http://schemas.microsoft.com/office/word/2010/wordprocessingCanvas" xmlns:cx="http://schemas.microsoft.com/office/drawing/2014/chartex" xmlns:cx1="http://schemas.microsoft.com/office/drawing/2015/9/8/chartex" xmlns:cx2="http://schemas.microsoft.com/office/drawing/2015/10/21/chartex" xmlns:cx3="http://schemas.microsoft.com/office/drawing/2016/5/9/chartex" xmlns:cx4="http://schemas.microsoft.com/office/drawing/2016/5/10/chartex" xmlns:cx5="http://schemas.microsoft.com/office/drawing/2016/5/11/chartex" xmlns:cx6="http://schemas.microsoft.com/office/drawing/2016/5/12/chartex" xmlns:cx7="http://schemas.microsoft.com/office/drawing/2016/5/13/chartex" xmlns:cx8="http://schemas.microsoft.com/office/drawing/2016/5/14/chartex" xmlns:mc="http://schemas.openxmlformats.org/markup-compatibility/2006" xmlns:aink="http://schemas.microsoft.com/office/drawing/2016/ink" xmlns:am3d="http://schemas.microsoft.com/office/drawing/2017/model3d" xmlns:o="urn:schemas-microsoft-com:office:office" xmlns:oel="http://schemas.microsoft.com/office/2019/extlst" xmlns:r="http://schemas.openxmlformats.org/officeDocument/2006/relationships" xmlns:m="http://schemas.openxmlformats.org/officeDocument/2006/math" xmlns:v="urn:schemas-microsoft-com:vml" xmlns:wp14="http://schemas.microsoft.com/office/word/2010/wordprocessingDrawing" xmlns:wp="http://schemas.openxmlformats.org/drawingml/2006/wordprocessingDrawing" xmlns:w10="urn:schemas-microsoft-com:office:word" xmlns:w="http://schemas.openxmlformats.org/wordprocessingml/2006/main" xmlns:w14="http://schemas.microsoft.com/office/word/2010/wordml" xmlns:w15="http://schemas.microsoft.com/office/word/2012/wordml" xmlns:w16cex="http://schemas.microsoft.com/office/word/2018/wordml/cex" xmlns:w16cid="http://schemas.microsoft.com/office/word/2016/wordml/cid" xmlns:w16="http://schemas.microsoft.com/office/word/2018/wordml" xmlns:w16sdtdh="http://schemas.microsoft.com/office/word/2020/wordml/sdtdatahash" xmlns:w16se="http://schemas.microsoft.com/office/word/2015/wordml/symex" xmlns:wpg="http://schemas.microsoft.com/office/word/2010/wordprocessingGroup" xmlns:wpi="http://schemas.microsoft.com/office/word/2010/wordprocessingInk" xmlns:wne="http://schemas.microsoft.com/office/word/2006/wordml" xmlns:wps="http://schemas.microsoft.com/office/word/2010/wordprocessingShape" mc:Ignorable="w14 w15 w16se w16cid w16 w16cex w16sdtdh wp14">
-  <w:p>
-    <w:pPr>
-      <w:pStyle w:val="Header"/>
-    </w:pPr>
-  </w:p>
-</w:hdr>
-</file>
-
-<file path=word/header4.xml><?xml version="1.0" encoding="utf-8"?>
-<w:hdr xmlns:wpc="http://schemas.microsoft.com/office/word/2010/wordprocessingCanvas" xmlns:cx="http://schemas.microsoft.com/office/drawing/2014/chartex" xmlns:cx1="http://schemas.microsoft.com/office/drawing/2015/9/8/chartex" xmlns:cx2="http://schemas.microsoft.com/office/drawing/2015/10/21/chartex" xmlns:cx3="http://schemas.microsoft.com/office/drawing/2016/5/9/chartex" xmlns:cx4="http://schemas.microsoft.com/office/drawing/2016/5/10/chartex" xmlns:cx5="http://schemas.microsoft.com/office/drawing/2016/5/11/chartex" xmlns:cx6="http://schemas.microsoft.com/office/drawing/2016/5/12/chartex" xmlns:cx7="http://schemas.microsoft.com/office/drawing/2016/5/13/chartex" xmlns:cx8="http://schemas.microsoft.com/office/drawing/2016/5/14/chartex" xmlns:mc="http://schemas.openxmlformats.org/markup-compatibility/2006" xmlns:aink="http://schemas.microsoft.com/office/drawing/2016/ink" xmlns:am3d="http://schemas.microsoft.com/office/drawing/2017/model3d" xmlns:o="urn:schemas-microsoft-com:office:office" xmlns:oel="http://schemas.microsoft.com/office/2019/extlst" xmlns:r="http://schemas.openxmlformats.org/officeDocument/2006/relationships" xmlns:m="http://schemas.openxmlformats.org/officeDocument/2006/math" xmlns:v="urn:schemas-microsoft-com:vml" xmlns:wp14="http://schemas.microsoft.com/office/word/2010/wordprocessingDrawing" xmlns:wp="http://schemas.openxmlformats.org/drawingml/2006/wordprocessingDrawing" xmlns:w10="urn:schemas-microsoft-com:office:word" xmlns:w="http://schemas.openxmlformats.org/wordprocessingml/2006/main" xmlns:w14="http://schemas.microsoft.com/office/word/2010/wordml" xmlns:w15="http://schemas.microsoft.com/office/word/2012/wordml" xmlns:w16cex="http://schemas.microsoft.com/office/word/2018/wordml/cex" xmlns:w16cid="http://schemas.microsoft.com/office/word/2016/wordml/cid" xmlns:w16="http://schemas.microsoft.com/office/word/2018/wordml" xmlns:w16sdtdh="http://schemas.microsoft.com/office/word/2020/wordml/sdtdatahash" xmlns:w16se="http://schemas.microsoft.com/office/word/2015/wordml/symex" xmlns:wpg="http://schemas.microsoft.com/office/word/2010/wordprocessingGroup" xmlns:wpi="http://schemas.microsoft.com/office/word/2010/wordprocessingInk" xmlns:wne="http://schemas.microsoft.com/office/word/2006/wordml" xmlns:wps="http://schemas.microsoft.com/office/word/2010/wordprocessingShape" mc:Ignorable="w14 w15 w16se w16cid w16 w16cex w16sdtdh wp14">
-  <w:p>
-    <w:pPr>
-      <w:spacing w:line="240" w:lineRule="auto"/>
-      <w:contextualSpacing/>
-      <w:jc w:val="center"/>
-      <w:rPr>
-        <w:rFonts w:ascii="Times New Roman" w:hAnsi="Times New Roman" w:cs="Times New Roman"/>
-        <w:b/>
-        <w:sz w:val="44"/>
-      </w:rPr>
-    </w:pPr>
-    <w:r>
-      <w:rPr>
-        <w:rFonts w:ascii="Times New Roman" w:hAnsi="Times New Roman" w:cs="Times New Roman"/>
-        <w:b/>
-        <w:sz w:val="44"/>
-      </w:rPr>
-      <w:t>Adam Fahrer</w:t>
-    </w:r>
-  </w:p>
-  <w:p>
-    <w:pPr>
-      <w:spacing w:line="240" w:lineRule="auto"/>
-      <w:ind w:firstLine="720"/>
-      <w:contextualSpacing/>
-      <w:rPr>
-        <w:rStyle w:val="Hyperlink"/>
-        <w:rFonts w:ascii="Times New Roman" w:hAnsi="Times New Roman" w:cs="Times New Roman"/>
-        <w:b/>
-        <w:color w:val="auto"/>
-        <w:sz w:val="44"/>
-        <w:u w:val="none"/>
-      </w:rPr>
-    </w:pPr>
-    <w:r>
-      <w:t xml:space="preserve">  </w:t>
-    </w:r>
-    <w:hyperlink r:id="rId1" w:history="1">
-      <w:r>
-        <w:rPr>
-          <w:rStyle w:val="Hyperlink"/>
-          <w:rFonts w:ascii="Times New Roman" w:hAnsi="Times New Roman" w:cs="Times New Roman"/>
-          <w:iCs/>
-          <w:sz w:val="26"/>
-          <w:szCs w:val="26"/>
-        </w:rPr>
-        <w:t>https://github.com/fahreradam</w:t>
-      </w:r>
-    </w:hyperlink>
-    <w:r>
-      <w:t xml:space="preserve"> </w:t>
-    </w:r>
-    <w:r>
-      <w:rPr>
-        <w:rFonts w:ascii="Times New Roman" w:hAnsi="Times New Roman" w:cs="Times New Roman"/>
-        <w:iCs/>
-        <w:sz w:val="26"/>
-        <w:szCs w:val="26"/>
-      </w:rPr>
-      <w:t xml:space="preserve">| </w:t>
-    </w:r>
-    <w:hyperlink r:id="rId2" w:history="1">
-      <w:r>
-        <w:rPr>
-          <w:rStyle w:val="Hyperlink"/>
-          <w:rFonts w:ascii="Times New Roman" w:hAnsi="Times New Roman" w:cs="Times New Roman"/>
-          <w:iCs/>
-          <w:sz w:val="26"/>
-          <w:szCs w:val="26"/>
-        </w:rPr>
-        <w:t>Portfolio</w:t>
-      </w:r>
-    </w:hyperlink>
-    <w:r>
-      <w:t xml:space="preserve"> </w:t>
-    </w:r>
-    <w:r>
-      <w:rPr>
-        <w:rFonts w:ascii="Times New Roman" w:hAnsi="Times New Roman" w:cs="Times New Roman"/>
-        <w:iCs/>
-        <w:sz w:val="26"/>
-        <w:szCs w:val="26"/>
-      </w:rPr>
-      <w:t>|</w:t>
-    </w:r>
-    <w:r>
-      <w:rPr>
-        <w:rFonts w:ascii="Times New Roman" w:hAnsi="Times New Roman" w:cs="Times New Roman"/>
-        <w:i/>
-        <w:sz w:val="26"/>
-        <w:szCs w:val="26"/>
-      </w:rPr>
-      <w:t xml:space="preserve"> </w:t>
-    </w:r>
-    <w:hyperlink r:id="rId3" w:history="1">
-      <w:r>
-        <w:rPr>
-          <w:rStyle w:val="Hyperlink"/>
-          <w:rFonts w:ascii="Times New Roman" w:hAnsi="Times New Roman" w:cs="Times New Roman"/>
-          <w:iCs/>
-          <w:sz w:val="26"/>
-          <w:szCs w:val="26"/>
-        </w:rPr>
-        <w:t>Fahreradam@gmail.com</w:t>
-      </w:r>
-    </w:hyperlink>
-  </w:p>
-</w:hdr>
-</file>
-
-<file path=word/header5.xml><?xml version="1.0" encoding="utf-8"?>
-<w:hdr xmlns:wpc="http://schemas.microsoft.com/office/word/2010/wordprocessingCanvas" xmlns:cx="http://schemas.microsoft.com/office/drawing/2014/chartex" xmlns:cx1="http://schemas.microsoft.com/office/drawing/2015/9/8/chartex" xmlns:cx2="http://schemas.microsoft.com/office/drawing/2015/10/21/chartex" xmlns:cx3="http://schemas.microsoft.com/office/drawing/2016/5/9/chartex" xmlns:cx4="http://schemas.microsoft.com/office/drawing/2016/5/10/chartex" xmlns:cx5="http://schemas.microsoft.com/office/drawing/2016/5/11/chartex" xmlns:cx6="http://schemas.microsoft.com/office/drawing/2016/5/12/chartex" xmlns:cx7="http://schemas.microsoft.com/office/drawing/2016/5/13/chartex" xmlns:cx8="http://schemas.microsoft.com/office/drawing/2016/5/14/chartex" xmlns:mc="http://schemas.openxmlformats.org/markup-compatibility/2006" xmlns:aink="http://schemas.microsoft.com/office/drawing/2016/ink" xmlns:am3d="http://schemas.microsoft.com/office/drawing/2017/model3d" xmlns:o="urn:schemas-microsoft-com:office:office" xmlns:oel="http://schemas.microsoft.com/office/2019/extlst" xmlns:r="http://schemas.openxmlformats.org/officeDocument/2006/relationships" xmlns:m="http://schemas.openxmlformats.org/officeDocument/2006/math" xmlns:v="urn:schemas-microsoft-com:vml" xmlns:wp14="http://schemas.microsoft.com/office/word/2010/wordprocessingDrawing" xmlns:wp="http://schemas.openxmlformats.org/drawingml/2006/wordprocessingDrawing" xmlns:w10="urn:schemas-microsoft-com:office:word" xmlns:w="http://schemas.openxmlformats.org/wordprocessingml/2006/main" xmlns:w14="http://schemas.microsoft.com/office/word/2010/wordml" xmlns:w15="http://schemas.microsoft.com/office/word/2012/wordml" xmlns:w16cex="http://schemas.microsoft.com/office/word/2018/wordml/cex" xmlns:w16cid="http://schemas.microsoft.com/office/word/2016/wordml/cid" xmlns:w16="http://schemas.microsoft.com/office/word/2018/wordml" xmlns:w16sdtdh="http://schemas.microsoft.com/office/word/2020/wordml/sdtdatahash" xmlns:w16se="http://schemas.microsoft.com/office/word/2015/wordml/symex" xmlns:wpg="http://schemas.microsoft.com/office/word/2010/wordprocessingGroup" xmlns:wpi="http://schemas.microsoft.com/office/word/2010/wordprocessingInk" xmlns:wne="http://schemas.microsoft.com/office/word/2006/wordml" xmlns:wps="http://schemas.microsoft.com/office/word/2010/wordprocessingShape" mc:Ignorable="w14 w15 w16se w16cid w16 w16cex w16sdtdh wp14">
-  <w:p>
-    <w:pPr>
-      <w:spacing w:line="240" w:lineRule="auto"/>
-      <w:contextualSpacing/>
-      <w:jc w:val="center"/>
-      <w:rPr>
-        <w:rFonts w:ascii="Times New Roman" w:hAnsi="Times New Roman" w:cs="Times New Roman"/>
-        <w:b/>
-        <w:sz w:val="44"/>
-      </w:rPr>
-    </w:pPr>
-    <w:r>
-      <w:rPr>
-        <w:rFonts w:ascii="Times New Roman" w:hAnsi="Times New Roman" w:cs="Times New Roman"/>
-        <w:b/>
-        <w:sz w:val="44"/>
-      </w:rPr>
-      <w:t>Adam Fahrer</w:t>
-    </w:r>
-  </w:p>
-  <w:p>
-    <w:pPr>
-      <w:spacing w:line="240" w:lineRule="auto"/>
-      <w:ind w:firstLine="720"/>
-      <w:contextualSpacing/>
-      <w:rPr>
-        <w:rStyle w:val="Hyperlink"/>
-        <w:rFonts w:ascii="Times New Roman" w:hAnsi="Times New Roman" w:cs="Times New Roman"/>
-        <w:b/>
-        <w:color w:val="auto"/>
-        <w:sz w:val="44"/>
-        <w:u w:val="none"/>
-      </w:rPr>
-    </w:pPr>
-    <w:r>
-      <w:t xml:space="preserve">  </w:t>
-    </w:r>
-    <w:hyperlink r:id="rId1" w:history="1">
-      <w:r>
-        <w:rPr>
-          <w:rStyle w:val="Hyperlink"/>
-          <w:rFonts w:ascii="Times New Roman" w:hAnsi="Times New Roman" w:cs="Times New Roman"/>
-          <w:iCs/>
-          <w:sz w:val="26"/>
-          <w:szCs w:val="26"/>
-        </w:rPr>
-        <w:t>https://github.com/fahreradam</w:t>
       </w:r>
     </w:hyperlink>
     <w:r>

</xml_diff>